<commit_message>
Revisione del manuale per caching PIN
Il manuale è stato allineato alla versione corrente del middleware che
consente la gestione del caching del PIN dopo la fase di abilitazione.
</commit_message>
<xml_diff>
--- a/DOC/CIE 3.0 - Manuale d'uso del middleware CIE.docx
+++ b/DOC/CIE 3.0 - Manuale d'uso del middleware CIE.docx
@@ -1,6 +1,6 @@
 
 <file path=word/document.xml><?xml version="1.0" encoding="utf-8"?>
-<w:document xmlns:wpc="http://schemas.microsoft.com/office/word/2010/wordprocessingCanvas" xmlns:cx="http://schemas.microsoft.com/office/drawing/2014/chartex" xmlns:cx1="http://schemas.microsoft.com/office/drawing/2015/9/8/chartex" xmlns:cx2="http://schemas.microsoft.com/office/drawing/2015/10/21/chartex" xmlns:cx3="http://schemas.microsoft.com/office/drawing/2016/5/9/chartex" xmlns:cx4="http://schemas.microsoft.com/office/drawing/2016/5/10/chartex" xmlns:cx5="http://schemas.microsoft.com/office/drawing/2016/5/11/chartex" xmlns:cx6="http://schemas.microsoft.com/office/drawing/2016/5/12/chartex" xmlns:cx7="http://schemas.microsoft.com/office/drawing/2016/5/13/chartex" xmlns:cx8="http://schemas.microsoft.com/office/drawing/2016/5/14/chartex" xmlns:mc="http://schemas.openxmlformats.org/markup-compatibility/2006" xmlns:aink="http://schemas.microsoft.com/office/drawing/2016/ink" xmlns:am3d="http://schemas.microsoft.com/office/drawing/2017/model3d" xmlns:o="urn:schemas-microsoft-com:office:office" xmlns:r="http://schemas.openxmlformats.org/officeDocument/2006/relationships" xmlns:m="http://schemas.openxmlformats.org/officeDocument/2006/math" xmlns:v="urn:schemas-microsoft-com:vml" xmlns:wp14="http://schemas.microsoft.com/office/word/2010/wordprocessingDrawing" xmlns:wp="http://schemas.openxmlformats.org/drawingml/2006/wordprocessingDrawing" xmlns:w10="urn:schemas-microsoft-com:office:word" xmlns:w="http://schemas.openxmlformats.org/wordprocessingml/2006/main" xmlns:w14="http://schemas.microsoft.com/office/word/2010/wordml" xmlns:w15="http://schemas.microsoft.com/office/word/2012/wordml" xmlns:w16se="http://schemas.microsoft.com/office/word/2015/wordml/symex" xmlns:wpg="http://schemas.microsoft.com/office/word/2010/wordprocessingGroup" xmlns:wpi="http://schemas.microsoft.com/office/word/2010/wordprocessingInk" xmlns:wne="http://schemas.microsoft.com/office/word/2006/wordml" xmlns:wps="http://schemas.microsoft.com/office/word/2010/wordprocessingShape" mc:Ignorable="w14 w15 w16se wp14">
+<w:document xmlns:wpc="http://schemas.microsoft.com/office/word/2010/wordprocessingCanvas" xmlns:mo="http://schemas.microsoft.com/office/mac/office/2008/main" xmlns:mc="http://schemas.openxmlformats.org/markup-compatibility/2006" xmlns:mv="urn:schemas-microsoft-com:mac:vml" xmlns:o="urn:schemas-microsoft-com:office:office" xmlns:r="http://schemas.openxmlformats.org/officeDocument/2006/relationships" xmlns:m="http://schemas.openxmlformats.org/officeDocument/2006/math" xmlns:v="urn:schemas-microsoft-com:vml" xmlns:wp14="http://schemas.microsoft.com/office/word/2010/wordprocessingDrawing" xmlns:wp="http://schemas.openxmlformats.org/drawingml/2006/wordprocessingDrawing" xmlns:w10="urn:schemas-microsoft-com:office:word" xmlns:w="http://schemas.openxmlformats.org/wordprocessingml/2006/main" xmlns:w14="http://schemas.microsoft.com/office/word/2010/wordml" xmlns:w15="http://schemas.microsoft.com/office/word/2012/wordml" xmlns:wpg="http://schemas.microsoft.com/office/word/2010/wordprocessingGroup" xmlns:wpi="http://schemas.microsoft.com/office/word/2010/wordprocessingInk" xmlns:wne="http://schemas.microsoft.com/office/word/2006/wordml" xmlns:wps="http://schemas.microsoft.com/office/word/2010/wordprocessingShape" mc:Ignorable="w14 w15 wp14">
   <w:body>
     <w:p>
       <w:pPr>
@@ -45,32 +45,14 @@
         </w:rPr>
       </w:pPr>
     </w:p>
-    <w:p>
-      <w:pPr>
-        <w:pStyle w:val="Titolo"/>
-        <w:rPr>
-          <w:rFonts w:asciiTheme="minorHAnsi" w:hAnsiTheme="minorHAnsi"/>
-          <w:sz w:val="36"/>
-          <w:szCs w:val="36"/>
-        </w:rPr>
-      </w:pPr>
-      <w:r>
-        <w:rPr>
-          <w:rFonts w:asciiTheme="minorHAnsi" w:hAnsiTheme="minorHAnsi"/>
-          <w:sz w:val="36"/>
-          <w:szCs w:val="36"/>
-        </w:rPr>
-        <w:t>Carta di Identità Elettronica</w:t>
-      </w:r>
-      <w:bookmarkEnd w:id="0"/>
-      <w:bookmarkEnd w:id="1"/>
-      <w:bookmarkEnd w:id="2"/>
-      <w:bookmarkEnd w:id="3"/>
-      <w:bookmarkEnd w:id="4"/>
-      <w:bookmarkEnd w:id="5"/>
-      <w:bookmarkEnd w:id="6"/>
-      <w:bookmarkEnd w:id="7"/>
-    </w:p>
+    <w:bookmarkEnd w:id="0"/>
+    <w:bookmarkEnd w:id="1"/>
+    <w:bookmarkEnd w:id="2"/>
+    <w:bookmarkEnd w:id="3"/>
+    <w:bookmarkEnd w:id="4"/>
+    <w:bookmarkEnd w:id="5"/>
+    <w:bookmarkEnd w:id="6"/>
+    <w:bookmarkEnd w:id="7"/>
     <w:p>
       <w:pPr>
         <w:pStyle w:val="Titolo"/>
@@ -94,6 +76,61 @@
           <w:sz w:val="20"/>
         </w:rPr>
       </w:pPr>
+      <w:r>
+        <w:rPr>
+          <w:rFonts w:asciiTheme="minorHAnsi" w:hAnsiTheme="minorHAnsi"/>
+          <w:noProof/>
+          <w:sz w:val="20"/>
+        </w:rPr>
+        <w:drawing>
+          <wp:inline distT="0" distB="0" distL="0" distR="0" wp14:anchorId="4661946E" wp14:editId="7EDF4C67">
+            <wp:extent cx="3665611" cy="1838130"/>
+            <wp:effectExtent l="0" t="0" r="0" b="0"/>
+            <wp:docPr id="3" name="Immagine 3" descr="../Documents/Progetti/FSIA6_CIE2014/workspace/Portale%20istituzionale/CIE-LOGO-REGISTRATO.jpg"/>
+            <wp:cNvGraphicFramePr>
+              <a:graphicFrameLocks xmlns:a="http://schemas.openxmlformats.org/drawingml/2006/main" noChangeAspect="1"/>
+            </wp:cNvGraphicFramePr>
+            <a:graphic xmlns:a="http://schemas.openxmlformats.org/drawingml/2006/main">
+              <a:graphicData uri="http://schemas.openxmlformats.org/drawingml/2006/picture">
+                <pic:pic xmlns:pic="http://schemas.openxmlformats.org/drawingml/2006/picture">
+                  <pic:nvPicPr>
+                    <pic:cNvPr id="0" name="Picture 1" descr="../Documents/Progetti/FSIA6_CIE2014/workspace/Portale%20istituzionale/CIE-LOGO-REGISTRATO.jpg"/>
+                    <pic:cNvPicPr>
+                      <a:picLocks noChangeAspect="1" noChangeArrowheads="1"/>
+                    </pic:cNvPicPr>
+                  </pic:nvPicPr>
+                  <pic:blipFill>
+                    <a:blip r:embed="rId7">
+                      <a:extLst>
+                        <a:ext uri="{28A0092B-C50C-407E-A947-70E740481C1C}">
+                          <a14:useLocalDpi xmlns:a14="http://schemas.microsoft.com/office/drawing/2010/main" val="0"/>
+                        </a:ext>
+                      </a:extLst>
+                    </a:blip>
+                    <a:srcRect/>
+                    <a:stretch>
+                      <a:fillRect/>
+                    </a:stretch>
+                  </pic:blipFill>
+                  <pic:spPr bwMode="auto">
+                    <a:xfrm>
+                      <a:off x="0" y="0"/>
+                      <a:ext cx="3692533" cy="1851630"/>
+                    </a:xfrm>
+                    <a:prstGeom prst="rect">
+                      <a:avLst/>
+                    </a:prstGeom>
+                    <a:noFill/>
+                    <a:ln>
+                      <a:noFill/>
+                    </a:ln>
+                  </pic:spPr>
+                </pic:pic>
+              </a:graphicData>
+            </a:graphic>
+          </wp:inline>
+        </w:drawing>
+      </w:r>
     </w:p>
     <w:tbl>
       <w:tblPr>
@@ -141,61 +178,6 @@
               </w:rPr>
               <w:tab/>
             </w:r>
-            <w:r>
-              <w:rPr>
-                <w:rFonts w:asciiTheme="minorHAnsi" w:hAnsiTheme="minorHAnsi"/>
-                <w:noProof/>
-                <w:sz w:val="20"/>
-              </w:rPr>
-              <w:drawing>
-                <wp:inline distT="0" distB="0" distL="0" distR="0" wp14:anchorId="1EA98DC2" wp14:editId="69B005B2">
-                  <wp:extent cx="3543935" cy="4473575"/>
-                  <wp:effectExtent l="0" t="0" r="12065" b="0"/>
-                  <wp:docPr id="2" name="Picture 5"/>
-                  <wp:cNvGraphicFramePr>
-                    <a:graphicFrameLocks xmlns:a="http://schemas.openxmlformats.org/drawingml/2006/main" noChangeAspect="1"/>
-                  </wp:cNvGraphicFramePr>
-                  <a:graphic xmlns:a="http://schemas.openxmlformats.org/drawingml/2006/main">
-                    <a:graphicData uri="http://schemas.openxmlformats.org/drawingml/2006/picture">
-                      <pic:pic xmlns:pic="http://schemas.openxmlformats.org/drawingml/2006/picture">
-                        <pic:nvPicPr>
-                          <pic:cNvPr id="0" name="Picture 5"/>
-                          <pic:cNvPicPr>
-                            <a:picLocks noChangeAspect="1" noChangeArrowheads="1"/>
-                          </pic:cNvPicPr>
-                        </pic:nvPicPr>
-                        <pic:blipFill>
-                          <a:blip r:embed="rId7">
-                            <a:extLst>
-                              <a:ext uri="{28A0092B-C50C-407E-A947-70E740481C1C}">
-                                <a14:useLocalDpi xmlns:a14="http://schemas.microsoft.com/office/drawing/2010/main" val="0"/>
-                              </a:ext>
-                            </a:extLst>
-                          </a:blip>
-                          <a:srcRect/>
-                          <a:stretch>
-                            <a:fillRect/>
-                          </a:stretch>
-                        </pic:blipFill>
-                        <pic:spPr bwMode="auto">
-                          <a:xfrm>
-                            <a:off x="0" y="0"/>
-                            <a:ext cx="3543935" cy="4473575"/>
-                          </a:xfrm>
-                          <a:prstGeom prst="rect">
-                            <a:avLst/>
-                          </a:prstGeom>
-                          <a:noFill/>
-                          <a:ln>
-                            <a:noFill/>
-                          </a:ln>
-                        </pic:spPr>
-                      </pic:pic>
-                    </a:graphicData>
-                  </a:graphic>
-                </wp:inline>
-              </w:drawing>
-            </w:r>
           </w:p>
         </w:tc>
       </w:tr>
@@ -209,57 +191,59 @@
           <w:szCs w:val="36"/>
         </w:rPr>
       </w:pPr>
-      <w:r>
+    </w:p>
+    <w:p>
+      <w:pPr>
+        <w:pStyle w:val="Titolo"/>
         <w:rPr>
           <w:rFonts w:asciiTheme="minorHAnsi" w:hAnsiTheme="minorHAnsi"/>
           <w:sz w:val="36"/>
           <w:szCs w:val="36"/>
         </w:rPr>
-        <w:t>MIDDLEWARE CIE</w:t>
-      </w:r>
-    </w:p>
-    <w:p>
-      <w:pPr>
-        <w:pStyle w:val="Titolo"/>
+      </w:pPr>
+      <w:r>
         <w:rPr>
           <w:rFonts w:asciiTheme="minorHAnsi" w:hAnsiTheme="minorHAnsi"/>
           <w:sz w:val="36"/>
           <w:szCs w:val="36"/>
         </w:rPr>
-      </w:pPr>
-      <w:r>
+        <w:t>MIDDLEWARE CIE</w:t>
+      </w:r>
+    </w:p>
+    <w:p>
+      <w:pPr>
+        <w:pStyle w:val="Titolo"/>
         <w:rPr>
           <w:rFonts w:asciiTheme="minorHAnsi" w:hAnsiTheme="minorHAnsi"/>
           <w:sz w:val="36"/>
           <w:szCs w:val="36"/>
         </w:rPr>
-        <w:t>Manuale utente</w:t>
-      </w:r>
-    </w:p>
-    <w:p>
-      <w:pPr>
-        <w:pStyle w:val="Titolo"/>
+      </w:pPr>
+      <w:r>
         <w:rPr>
           <w:rFonts w:asciiTheme="minorHAnsi" w:hAnsiTheme="minorHAnsi"/>
           <w:sz w:val="36"/>
           <w:szCs w:val="36"/>
         </w:rPr>
-      </w:pPr>
-      <w:r>
+        <w:t>Manuale utente</w:t>
+      </w:r>
+    </w:p>
+    <w:p>
+      <w:pPr>
+        <w:pStyle w:val="Titolo"/>
         <w:rPr>
           <w:rFonts w:asciiTheme="minorHAnsi" w:hAnsiTheme="minorHAnsi"/>
           <w:sz w:val="36"/>
           <w:szCs w:val="36"/>
         </w:rPr>
-        <w:fldChar w:fldCharType="begin"/>
-      </w:r>
+      </w:pPr>
       <w:r>
         <w:rPr>
           <w:rFonts w:asciiTheme="minorHAnsi" w:hAnsiTheme="minorHAnsi"/>
           <w:sz w:val="36"/>
           <w:szCs w:val="36"/>
         </w:rPr>
-        <w:instrText xml:space="preserve"> TIME \@ "dd/MM/yy" </w:instrText>
+        <w:fldChar w:fldCharType="begin"/>
       </w:r>
       <w:r>
         <w:rPr>
@@ -267,19 +251,27 @@
           <w:sz w:val="36"/>
           <w:szCs w:val="36"/>
         </w:rPr>
-        <w:fldChar w:fldCharType="separate"/>
-      </w:r>
-      <w:bookmarkStart w:id="8" w:name="_Toc467862240"/>
-      <w:bookmarkStart w:id="9" w:name="_Toc473283927"/>
-      <w:bookmarkStart w:id="10" w:name="_Toc475011072"/>
+        <w:instrText xml:space="preserve"> TIME \@ "dd/MM/yy" </w:instrText>
+      </w:r>
       <w:r>
         <w:rPr>
           <w:rFonts w:asciiTheme="minorHAnsi" w:hAnsiTheme="minorHAnsi"/>
-          <w:noProof/>
           <w:sz w:val="36"/>
           <w:szCs w:val="36"/>
         </w:rPr>
-        <w:t>27/09/17</w:t>
+        <w:fldChar w:fldCharType="separate"/>
+      </w:r>
+      <w:bookmarkStart w:id="8" w:name="_Toc475011072"/>
+      <w:bookmarkStart w:id="9" w:name="_Toc473283927"/>
+      <w:bookmarkStart w:id="10" w:name="_Toc467862240"/>
+      <w:r>
+        <w:rPr>
+          <w:rFonts w:asciiTheme="minorHAnsi" w:hAnsiTheme="minorHAnsi"/>
+          <w:noProof/>
+          <w:sz w:val="36"/>
+          <w:szCs w:val="36"/>
+        </w:rPr>
+        <w:t>28/09/17</w:t>
       </w:r>
       <w:bookmarkEnd w:id="8"/>
       <w:bookmarkEnd w:id="9"/>
@@ -397,7 +389,7 @@
         <w:rPr>
           <w:noProof/>
         </w:rPr>
-        <w:instrText xml:space="preserve"> PAGEREF _Toc482691998 \h </w:instrText>
+        <w:instrText xml:space="preserve"> PAGEREF _Toc494400715 \h </w:instrText>
       </w:r>
       <w:r>
         <w:rPr>
@@ -476,7 +468,7 @@
         <w:rPr>
           <w:noProof/>
         </w:rPr>
-        <w:instrText xml:space="preserve"> PAGEREF _Toc482691999 \h </w:instrText>
+        <w:instrText xml:space="preserve"> PAGEREF _Toc494400716 \h </w:instrText>
       </w:r>
       <w:r>
         <w:rPr>
@@ -555,7 +547,7 @@
         <w:rPr>
           <w:noProof/>
         </w:rPr>
-        <w:instrText xml:space="preserve"> PAGEREF _Toc482692000 \h </w:instrText>
+        <w:instrText xml:space="preserve"> PAGEREF _Toc494400717 \h </w:instrText>
       </w:r>
       <w:r>
         <w:rPr>
@@ -634,7 +626,7 @@
         <w:rPr>
           <w:noProof/>
         </w:rPr>
-        <w:instrText xml:space="preserve"> PAGEREF _Toc482692001 \h </w:instrText>
+        <w:instrText xml:space="preserve"> PAGEREF _Toc494400718 \h </w:instrText>
       </w:r>
       <w:r>
         <w:rPr>
@@ -713,7 +705,7 @@
         <w:rPr>
           <w:noProof/>
         </w:rPr>
-        <w:instrText xml:space="preserve"> PAGEREF _Toc482692002 \h </w:instrText>
+        <w:instrText xml:space="preserve"> PAGEREF _Toc494400719 \h </w:instrText>
       </w:r>
       <w:r>
         <w:rPr>
@@ -754,6 +746,8 @@
           <w:lang w:eastAsia="it-IT"/>
         </w:rPr>
       </w:pPr>
+      <w:bookmarkStart w:id="11" w:name="_GoBack"/>
+      <w:bookmarkEnd w:id="11"/>
       <w:r>
         <w:rPr>
           <w:noProof/>
@@ -792,7 +786,7 @@
         <w:rPr>
           <w:noProof/>
         </w:rPr>
-        <w:instrText xml:space="preserve"> PAGEREF _Toc482692004 \h </w:instrText>
+        <w:instrText xml:space="preserve"> PAGEREF _Toc494400721 \h </w:instrText>
       </w:r>
       <w:r>
         <w:rPr>
@@ -830,7 +824,7 @@
           <w:noProof/>
           <w:sz w:val="24"/>
           <w:szCs w:val="24"/>
-          <w:lang w:eastAsia="it-IT"/>
+          <w:lang w:val="en-US" w:eastAsia="it-IT"/>
         </w:rPr>
       </w:pPr>
       <w:r>
@@ -846,7 +840,7 @@
           <w:noProof/>
           <w:sz w:val="24"/>
           <w:szCs w:val="24"/>
-          <w:lang w:eastAsia="it-IT"/>
+          <w:lang w:val="en-US" w:eastAsia="it-IT"/>
         </w:rPr>
         <w:tab/>
       </w:r>
@@ -860,6 +854,7 @@
       <w:r>
         <w:rPr>
           <w:noProof/>
+          <w:lang w:val="en-US"/>
         </w:rPr>
         <w:tab/>
       </w:r>
@@ -872,8 +867,9 @@
       <w:r>
         <w:rPr>
           <w:noProof/>
-        </w:rPr>
-        <w:instrText xml:space="preserve"> PAGEREF _Toc482692005 \h </w:instrText>
+          <w:lang w:val="en-US"/>
+        </w:rPr>
+        <w:instrText xml:space="preserve"> PAGEREF _Toc494400722 \h </w:instrText>
       </w:r>
       <w:r>
         <w:rPr>
@@ -889,6 +885,7 @@
       <w:r>
         <w:rPr>
           <w:noProof/>
+          <w:lang w:val="en-US"/>
         </w:rPr>
         <w:t>10</w:t>
       </w:r>
@@ -952,7 +949,7 @@
         <w:rPr>
           <w:noProof/>
         </w:rPr>
-        <w:instrText xml:space="preserve"> PAGEREF _Toc482692006 \h </w:instrText>
+        <w:instrText xml:space="preserve"> PAGEREF _Toc494400723 \h </w:instrText>
       </w:r>
       <w:r>
         <w:rPr>
@@ -1031,7 +1028,7 @@
         <w:rPr>
           <w:noProof/>
         </w:rPr>
-        <w:instrText xml:space="preserve"> PAGEREF _Toc482692007 \h </w:instrText>
+        <w:instrText xml:space="preserve"> PAGEREF _Toc494400724 \h </w:instrText>
       </w:r>
       <w:r>
         <w:rPr>
@@ -1110,7 +1107,7 @@
         <w:rPr>
           <w:noProof/>
         </w:rPr>
-        <w:instrText xml:space="preserve"> PAGEREF _Toc482692008 \h </w:instrText>
+        <w:instrText xml:space="preserve"> PAGEREF _Toc494400725 \h </w:instrText>
       </w:r>
       <w:r>
         <w:rPr>
@@ -1189,7 +1186,7 @@
         <w:rPr>
           <w:noProof/>
         </w:rPr>
-        <w:instrText xml:space="preserve"> PAGEREF _Toc482692009 \h </w:instrText>
+        <w:instrText xml:space="preserve"> PAGEREF _Toc494400726 \h </w:instrText>
       </w:r>
       <w:r>
         <w:rPr>
@@ -1268,7 +1265,7 @@
         <w:rPr>
           <w:noProof/>
         </w:rPr>
-        <w:instrText xml:space="preserve"> PAGEREF _Toc482692010 \h </w:instrText>
+        <w:instrText xml:space="preserve"> PAGEREF _Toc494400727 \h </w:instrText>
       </w:r>
       <w:r>
         <w:rPr>
@@ -1312,8 +1309,8 @@
           <w:numId w:val="1"/>
         </w:numPr>
       </w:pPr>
-      <w:bookmarkStart w:id="11" w:name="_Ref482020218"/>
-      <w:bookmarkStart w:id="12" w:name="_Toc482691998"/>
+      <w:bookmarkStart w:id="12" w:name="_Ref482020218"/>
+      <w:bookmarkStart w:id="13" w:name="_Toc494400715"/>
       <w:proofErr w:type="spellStart"/>
       <w:r>
         <w:lastRenderedPageBreak/>
@@ -1329,8 +1326,8 @@
       <w:r>
         <w:t xml:space="preserve"> cosa serve</w:t>
       </w:r>
-      <w:bookmarkEnd w:id="11"/>
       <w:bookmarkEnd w:id="12"/>
+      <w:bookmarkEnd w:id="13"/>
     </w:p>
     <w:p>
       <w:pPr>
@@ -1454,11 +1451,11 @@
           <w:numId w:val="1"/>
         </w:numPr>
       </w:pPr>
-      <w:bookmarkStart w:id="13" w:name="_Toc482691999"/>
+      <w:bookmarkStart w:id="14" w:name="_Toc494400716"/>
       <w:r>
         <w:t>Sistemi operativi supportati</w:t>
       </w:r>
-      <w:bookmarkEnd w:id="13"/>
+      <w:bookmarkEnd w:id="14"/>
     </w:p>
     <w:p>
       <w:pPr>
@@ -1515,7 +1512,7 @@
           <w:numId w:val="1"/>
         </w:numPr>
       </w:pPr>
-      <w:bookmarkStart w:id="14" w:name="_Toc482692000"/>
+      <w:bookmarkStart w:id="15" w:name="_Toc494400717"/>
       <w:r>
         <w:t xml:space="preserve">Installazione del </w:t>
       </w:r>
@@ -1530,7 +1527,7 @@
       <w:r>
         <w:t xml:space="preserve"> CIE</w:t>
       </w:r>
-      <w:bookmarkEnd w:id="14"/>
+      <w:bookmarkEnd w:id="15"/>
     </w:p>
     <w:p/>
     <w:p>
@@ -1589,7 +1586,19 @@
         </w:r>
       </w:hyperlink>
       <w:r>
-        <w:t>, sezione “La carta”, sotto sezione “Il Microprocessore”.</w:t>
+        <w:t>, sezione “La carta”, sotto sezione “Il Microprocessore”</w:t>
+      </w:r>
+      <w:r>
+        <w:t xml:space="preserve"> oppure dal sito </w:t>
+      </w:r>
+      <w:r>
+        <w:t>developers.italia.it</w:t>
+      </w:r>
+      <w:r>
+        <w:t>, sezione “CIE”</w:t>
+      </w:r>
+      <w:r>
+        <w:t>.</w:t>
       </w:r>
     </w:p>
     <w:p>
@@ -1640,6 +1649,7 @@
       <w:r>
         <w:rPr>
           <w:noProof/>
+          <w:lang w:eastAsia="it-IT"/>
         </w:rPr>
         <w:drawing>
           <wp:inline distT="0" distB="0" distL="0" distR="0" wp14:anchorId="10A6BD65" wp14:editId="68E32DA1">
@@ -1711,6 +1721,7 @@
       <w:r>
         <w:rPr>
           <w:noProof/>
+          <w:lang w:eastAsia="it-IT"/>
         </w:rPr>
         <w:drawing>
           <wp:inline distT="0" distB="0" distL="0" distR="0" wp14:anchorId="7D547B76" wp14:editId="2D11608B">
@@ -1751,6 +1762,9 @@
     </w:p>
     <w:p/>
     <w:p>
+      <w:pPr>
+        <w:jc w:val="both"/>
+      </w:pPr>
       <w:r>
         <w:t xml:space="preserve">Nel caso sia abilitato il Controllo Account Utente (UAC) </w:t>
       </w:r>
@@ -1767,16 +1781,11 @@
         <w:t>rrà visualizzata la seguente schermata</w:t>
       </w:r>
       <w:r>
-        <w:t>. È necessario cliccare su “SI</w:t>
-      </w:r>
-      <w:proofErr w:type="gramStart"/>
-      <w:r>
-        <w:t xml:space="preserve">” </w:t>
+        <w:t>. È necessario cliccare su “SI”</w:t>
       </w:r>
       <w:r>
         <w:t>:</w:t>
       </w:r>
-      <w:proofErr w:type="gramEnd"/>
     </w:p>
     <w:p>
       <w:pPr>
@@ -1785,6 +1794,7 @@
       <w:r>
         <w:rPr>
           <w:noProof/>
+          <w:lang w:eastAsia="it-IT"/>
         </w:rPr>
         <w:drawing>
           <wp:inline distT="0" distB="0" distL="0" distR="0" wp14:anchorId="390F4F28" wp14:editId="7A356243">
@@ -1823,8 +1833,10 @@
         </w:drawing>
       </w:r>
     </w:p>
-    <w:p>
-      <w:r>
+    <w:p/>
+    <w:p>
+      <w:r>
+        <w:lastRenderedPageBreak/>
         <w:t>Attendere il completamento dell’installazione:</w:t>
       </w:r>
     </w:p>
@@ -1837,7 +1849,6 @@
           <w:noProof/>
           <w:lang w:eastAsia="it-IT"/>
         </w:rPr>
-        <w:lastRenderedPageBreak/>
         <w:drawing>
           <wp:inline distT="0" distB="0" distL="0" distR="0" wp14:anchorId="6BD5ABD1" wp14:editId="09D94BDB">
             <wp:extent cx="5105400" cy="4219575"/>
@@ -1904,7 +1915,9 @@
       <w:r>
         <w:rPr>
           <w:noProof/>
-        </w:rPr>
+          <w:lang w:eastAsia="it-IT"/>
+        </w:rPr>
+        <w:lastRenderedPageBreak/>
         <w:drawing>
           <wp:inline distT="0" distB="0" distL="0" distR="0" wp14:anchorId="45AEBD53" wp14:editId="5BA200C7">
             <wp:extent cx="4752975" cy="3895725"/>
@@ -2053,7 +2066,7 @@
           <w:numId w:val="1"/>
         </w:numPr>
       </w:pPr>
-      <w:bookmarkStart w:id="15" w:name="_Toc482692001"/>
+      <w:bookmarkStart w:id="16" w:name="_Toc494400718"/>
       <w:r>
         <w:t xml:space="preserve">Rimozione del </w:t>
       </w:r>
@@ -2068,7 +2081,7 @@
       <w:r>
         <w:t xml:space="preserve"> CIE</w:t>
       </w:r>
-      <w:bookmarkEnd w:id="15"/>
+      <w:bookmarkEnd w:id="16"/>
     </w:p>
     <w:p/>
     <w:p>
@@ -2113,6 +2126,7 @@
       <w:r>
         <w:rPr>
           <w:noProof/>
+          <w:lang w:eastAsia="it-IT"/>
         </w:rPr>
         <w:drawing>
           <wp:inline distT="0" distB="0" distL="0" distR="0" wp14:anchorId="222AFA67" wp14:editId="703C1E52">
@@ -2166,6 +2180,7 @@
     </w:p>
     <w:p>
       <w:r>
+        <w:lastRenderedPageBreak/>
         <w:t xml:space="preserve">Confermare la </w:t>
       </w:r>
       <w:r>
@@ -2179,6 +2194,7 @@
       <w:r>
         <w:rPr>
           <w:noProof/>
+          <w:lang w:eastAsia="it-IT"/>
         </w:rPr>
         <w:drawing>
           <wp:inline distT="0" distB="0" distL="0" distR="0" wp14:anchorId="20FE6BA6" wp14:editId="5B747C25">
@@ -2218,16 +2234,6 @@
       </w:r>
     </w:p>
     <w:p/>
-    <w:p/>
-    <w:p/>
-    <w:p/>
-    <w:p/>
-    <w:p/>
-    <w:p/>
-    <w:p/>
-    <w:p/>
-    <w:p/>
-    <w:p/>
     <w:p>
       <w:pPr>
         <w:jc w:val="both"/>
@@ -2251,6 +2257,7 @@
       <w:r>
         <w:rPr>
           <w:noProof/>
+          <w:lang w:eastAsia="it-IT"/>
         </w:rPr>
         <w:drawing>
           <wp:inline distT="0" distB="0" distL="0" distR="0" wp14:anchorId="44234300" wp14:editId="6E1B81C9">
@@ -2321,7 +2328,7 @@
           <w:numId w:val="1"/>
         </w:numPr>
       </w:pPr>
-      <w:bookmarkStart w:id="16" w:name="_Toc482692002"/>
+      <w:bookmarkStart w:id="17" w:name="_Toc494400719"/>
       <w:r>
         <w:t>Primo utilizzo della CIE</w:t>
       </w:r>
@@ -2335,7 +2342,7 @@
       <w:r>
         <w:t>iddleware</w:t>
       </w:r>
-      <w:bookmarkEnd w:id="16"/>
+      <w:bookmarkEnd w:id="17"/>
       <w:proofErr w:type="spellEnd"/>
     </w:p>
     <w:p/>
@@ -2344,24 +2351,19 @@
         <w:jc w:val="both"/>
       </w:pPr>
       <w:r>
-        <w:t xml:space="preserve">Al primo </w:t>
-      </w:r>
-      <w:proofErr w:type="gramStart"/>
-      <w:r>
-        <w:t>utilizzo</w:t>
+        <w:t>Al primo utilizzo</w:t>
       </w:r>
       <w:r>
         <w:t xml:space="preserve"> </w:t>
       </w:r>
       <w:r>
-        <w:t xml:space="preserve"> di</w:t>
-      </w:r>
-      <w:proofErr w:type="gramEnd"/>
-      <w:r>
-        <w:t xml:space="preserve"> una </w:t>
-      </w:r>
-      <w:r>
-        <w:t xml:space="preserve">carta d’identità, </w:t>
+        <w:t xml:space="preserve">di una </w:t>
+      </w:r>
+      <w:r>
+        <w:t>CIE</w:t>
+      </w:r>
+      <w:r>
+        <w:t xml:space="preserve">, </w:t>
       </w:r>
       <w:r>
         <w:t xml:space="preserve">“CIE </w:t>
@@ -2384,7 +2386,13 @@
         <w:t>e i dati contenuti in ess</w:t>
       </w:r>
       <w:r>
-        <w:t>a siano corretti. Questo processo viene eseguito solo una volta; al successivo utilizzo non sarà necessario ripetere questa operazione. Durante il processo è necessario inserire il PIN.</w:t>
+        <w:t>a siano corretti. Questo processo viene eseguito solo una volta; al successivo utilizzo non sarà necessario ripetere questa operazione. Durante il processo è necessario inserire il PIN</w:t>
+      </w:r>
+      <w:r>
+        <w:t xml:space="preserve"> per esteso</w:t>
+      </w:r>
+      <w:r>
+        <w:t>.</w:t>
       </w:r>
     </w:p>
     <w:p>
@@ -2436,21 +2444,13 @@
         <w:t>ndo</w:t>
       </w:r>
       <w:r>
-        <w:t xml:space="preserve"> la CIE posizionata sul </w:t>
-      </w:r>
-      <w:proofErr w:type="gramStart"/>
-      <w:r>
-        <w:t>lettore</w:t>
+        <w:t xml:space="preserve"> la CIE posizionata sul lettore</w:t>
       </w:r>
       <w:r>
         <w:t>,</w:t>
       </w:r>
       <w:r>
-        <w:t xml:space="preserve">  premere</w:t>
-      </w:r>
-      <w:proofErr w:type="gramEnd"/>
-      <w:r>
-        <w:t xml:space="preserve"> OK</w:t>
+        <w:t xml:space="preserve"> premere OK</w:t>
       </w:r>
       <w:r>
         <w:t>.</w:t>
@@ -2461,7 +2461,8 @@
         <w:pStyle w:val="Titolo2"/>
         <w:jc w:val="center"/>
       </w:pPr>
-      <w:bookmarkStart w:id="17" w:name="_Toc482692003"/>
+      <w:bookmarkStart w:id="18" w:name="_Toc482692003"/>
+      <w:bookmarkStart w:id="19" w:name="_Toc494400720"/>
       <w:r>
         <w:rPr>
           <w:noProof/>
@@ -2503,7 +2504,8 @@
           </wp:inline>
         </w:drawing>
       </w:r>
-      <w:bookmarkEnd w:id="17"/>
+      <w:bookmarkEnd w:id="18"/>
+      <w:bookmarkEnd w:id="19"/>
     </w:p>
     <w:p/>
     <w:p>
@@ -2518,6 +2520,7 @@
       <w:r>
         <w:rPr>
           <w:noProof/>
+          <w:lang w:eastAsia="it-IT"/>
         </w:rPr>
         <w:drawing>
           <wp:inline distT="0" distB="0" distL="0" distR="0" wp14:anchorId="5FF26443" wp14:editId="72A5330D">
@@ -2566,6 +2569,7 @@
       <w:r>
         <w:rPr>
           <w:noProof/>
+          <w:lang w:eastAsia="it-IT"/>
         </w:rPr>
         <w:drawing>
           <wp:inline distT="0" distB="0" distL="0" distR="0" wp14:anchorId="4FCC5B00" wp14:editId="50A77DF1">
@@ -2635,11 +2639,95 @@
         <w:rPr>
           <w:b/>
         </w:rPr>
-        <w:t>! Solo in fase di abilitazione verranno richieste tutte le 8 cifre del PIN! In fase di utilizzo verranno richieste solo le ultime 4 cifre!</w:t>
-      </w:r>
-    </w:p>
-    <w:p/>
-    <w:p/>
+        <w:t xml:space="preserve">! </w:t>
+      </w:r>
+      <w:r>
+        <w:rPr>
+          <w:b/>
+        </w:rPr>
+        <w:t>I</w:t>
+      </w:r>
+      <w:r>
+        <w:rPr>
+          <w:b/>
+        </w:rPr>
+        <w:t>n fase di abilitazione verranno richieste tutte le 8 cifre del PIN</w:t>
+      </w:r>
+      <w:r>
+        <w:rPr>
+          <w:b/>
+        </w:rPr>
+        <w:t>.</w:t>
+      </w:r>
+      <w:r>
+        <w:rPr>
+          <w:b/>
+        </w:rPr>
+        <w:t xml:space="preserve"> </w:t>
+      </w:r>
+      <w:r>
+        <w:rPr>
+          <w:b/>
+        </w:rPr>
+        <w:t>Successivamente, durante il normale utilizzo</w:t>
+      </w:r>
+      <w:r>
+        <w:rPr>
+          <w:b/>
+        </w:rPr>
+        <w:t xml:space="preserve"> </w:t>
+      </w:r>
+      <w:proofErr w:type="spellStart"/>
+      <w:r>
+        <w:rPr>
+          <w:b/>
+        </w:rPr>
+        <w:t>utilizzo</w:t>
+      </w:r>
+      <w:proofErr w:type="spellEnd"/>
+      <w:r>
+        <w:rPr>
+          <w:b/>
+        </w:rPr>
+        <w:t xml:space="preserve"> </w:t>
+      </w:r>
+      <w:r>
+        <w:rPr>
+          <w:b/>
+        </w:rPr>
+        <w:t>sarà necessario</w:t>
+      </w:r>
+      <w:r>
+        <w:rPr>
+          <w:b/>
+        </w:rPr>
+        <w:t xml:space="preserve"> </w:t>
+      </w:r>
+      <w:r>
+        <w:rPr>
+          <w:b/>
+        </w:rPr>
+        <w:t>inserire</w:t>
+      </w:r>
+      <w:r>
+        <w:rPr>
+          <w:b/>
+        </w:rPr>
+        <w:t xml:space="preserve"> </w:t>
+      </w:r>
+      <w:r>
+        <w:rPr>
+          <w:b/>
+        </w:rPr>
+        <w:t>solo le ultime 4 cifre</w:t>
+      </w:r>
+      <w:r>
+        <w:rPr>
+          <w:b/>
+        </w:rPr>
+        <w:t>.</w:t>
+      </w:r>
+    </w:p>
     <w:p/>
     <w:p/>
     <w:p/>
@@ -2777,7 +2865,7 @@
           <w:numId w:val="1"/>
         </w:numPr>
       </w:pPr>
-      <w:bookmarkStart w:id="18" w:name="_Toc482692004"/>
+      <w:bookmarkStart w:id="20" w:name="_Toc494400721"/>
       <w:r>
         <w:t xml:space="preserve">Accesso ad un servizio mediante il </w:t>
       </w:r>
@@ -2790,7 +2878,7 @@
       <w:r>
         <w:t>e la CIE</w:t>
       </w:r>
-      <w:bookmarkEnd w:id="18"/>
+      <w:bookmarkEnd w:id="20"/>
     </w:p>
     <w:p/>
     <w:p>
@@ -2865,7 +2953,7 @@
           <w:lang w:val="en-US"/>
         </w:rPr>
       </w:pPr>
-      <w:bookmarkStart w:id="19" w:name="_Toc482692005"/>
+      <w:bookmarkStart w:id="21" w:name="_Toc494400722"/>
       <w:r>
         <w:rPr>
           <w:lang w:val="en-US"/>
@@ -2890,7 +2978,7 @@
         </w:rPr>
         <w:t xml:space="preserve"> e Opera</w:t>
       </w:r>
-      <w:bookmarkEnd w:id="19"/>
+      <w:bookmarkEnd w:id="21"/>
     </w:p>
     <w:p>
       <w:pPr>
@@ -2960,6 +3048,7 @@
       <w:r>
         <w:rPr>
           <w:noProof/>
+          <w:lang w:eastAsia="it-IT"/>
         </w:rPr>
         <w:drawing>
           <wp:inline distT="0" distB="0" distL="0" distR="0" wp14:anchorId="696BCF8B" wp14:editId="0DA3F55D">
@@ -3079,21 +3168,6 @@
       <w:pPr>
         <w:jc w:val="both"/>
       </w:pPr>
-    </w:p>
-    <w:p>
-      <w:pPr>
-        <w:jc w:val="both"/>
-      </w:pPr>
-    </w:p>
-    <w:p>
-      <w:pPr>
-        <w:jc w:val="both"/>
-      </w:pPr>
-    </w:p>
-    <w:p>
-      <w:pPr>
-        <w:jc w:val="both"/>
-      </w:pPr>
       <w:r>
         <w:t>Confermato il certificato da utilizzare,</w:t>
       </w:r>
@@ -3111,6 +3185,7 @@
       <w:r>
         <w:rPr>
           <w:noProof/>
+          <w:lang w:eastAsia="it-IT"/>
         </w:rPr>
         <w:drawing>
           <wp:inline distT="0" distB="0" distL="0" distR="0" wp14:anchorId="15C17273" wp14:editId="4B7F5CFA">
@@ -3203,6 +3278,7 @@
       <w:r>
         <w:rPr>
           <w:noProof/>
+          <w:lang w:eastAsia="it-IT"/>
         </w:rPr>
         <w:drawing>
           <wp:inline distT="0" distB="0" distL="0" distR="0" wp14:anchorId="0A57E194" wp14:editId="7692C639">
@@ -3251,21 +3327,22 @@
         <w:jc w:val="both"/>
       </w:pPr>
       <w:r>
+        <w:t>Se il PIN viene sbagliato per 3 volte consecutive quest’ultimo viene bloccato per sicurezza</w:t>
+      </w:r>
+      <w:r>
+        <w:t>.</w:t>
+      </w:r>
+    </w:p>
+    <w:p>
+      <w:pPr>
+        <w:jc w:val="center"/>
+      </w:pPr>
+      <w:r>
+        <w:rPr>
+          <w:noProof/>
+          <w:lang w:eastAsia="it-IT"/>
+        </w:rPr>
         <w:lastRenderedPageBreak/>
-        <w:t>Se il PIN viene sbagliato per 3 volte consecutive quest’ultimo viene bloccato per sicurezza</w:t>
-      </w:r>
-      <w:r>
-        <w:t>.</w:t>
-      </w:r>
-    </w:p>
-    <w:p>
-      <w:pPr>
-        <w:jc w:val="center"/>
-      </w:pPr>
-      <w:r>
-        <w:rPr>
-          <w:noProof/>
-        </w:rPr>
         <w:drawing>
           <wp:inline distT="0" distB="0" distL="0" distR="0" wp14:anchorId="46ED6F75" wp14:editId="4F898733">
             <wp:extent cx="4171950" cy="3066749"/>
@@ -3464,19 +3541,19 @@
           <w:numId w:val="1"/>
         </w:numPr>
       </w:pPr>
-      <w:bookmarkStart w:id="20" w:name="_Ref482020182"/>
-      <w:bookmarkStart w:id="21" w:name="_Ref482020225"/>
-      <w:bookmarkStart w:id="22" w:name="_Ref482020234"/>
-      <w:bookmarkStart w:id="23" w:name="_Ref482020253"/>
-      <w:bookmarkStart w:id="24" w:name="_Toc482692006"/>
+      <w:bookmarkStart w:id="22" w:name="_Ref482020182"/>
+      <w:bookmarkStart w:id="23" w:name="_Ref482020225"/>
+      <w:bookmarkStart w:id="24" w:name="_Ref482020234"/>
+      <w:bookmarkStart w:id="25" w:name="_Ref482020253"/>
+      <w:bookmarkStart w:id="26" w:name="_Toc494400723"/>
       <w:r>
         <w:t>Firefox</w:t>
       </w:r>
-      <w:bookmarkEnd w:id="20"/>
-      <w:bookmarkEnd w:id="21"/>
       <w:bookmarkEnd w:id="22"/>
       <w:bookmarkEnd w:id="23"/>
       <w:bookmarkEnd w:id="24"/>
+      <w:bookmarkEnd w:id="25"/>
+      <w:bookmarkEnd w:id="26"/>
     </w:p>
     <w:p/>
     <w:p>
@@ -3777,15 +3854,7 @@
         <w:jc w:val="both"/>
       </w:pPr>
       <w:r>
-        <w:t xml:space="preserve">Nome </w:t>
-      </w:r>
-      <w:proofErr w:type="gramStart"/>
-      <w:r>
-        <w:t>modulo :</w:t>
-      </w:r>
-      <w:proofErr w:type="gramEnd"/>
-      <w:r>
-        <w:t xml:space="preserve"> </w:t>
+        <w:t xml:space="preserve">Nome modulo: </w:t>
       </w:r>
       <w:proofErr w:type="spellStart"/>
       <w:r>
@@ -3804,8 +3873,14 @@
           <w:numId w:val="17"/>
         </w:numPr>
         <w:jc w:val="both"/>
-      </w:pPr>
-      <w:r>
+        <w:rPr>
+          <w:lang w:val="en-US"/>
+        </w:rPr>
+      </w:pPr>
+      <w:r>
+        <w:rPr>
+          <w:lang w:val="en-US"/>
+        </w:rPr>
         <w:t>Nome file modulo: C:\Windows\System32\CIEPKI.dll</w:t>
       </w:r>
     </w:p>
@@ -3813,6 +3888,9 @@
       <w:pPr>
         <w:pStyle w:val="Paragrafoelenco"/>
         <w:jc w:val="both"/>
+        <w:rPr>
+          <w:lang w:val="en-US"/>
+        </w:rPr>
       </w:pPr>
     </w:p>
     <w:p>
@@ -4110,6 +4188,7 @@
       <w:r>
         <w:rPr>
           <w:noProof/>
+          <w:lang w:eastAsia="it-IT"/>
         </w:rPr>
         <w:drawing>
           <wp:inline distT="0" distB="0" distL="0" distR="0" wp14:anchorId="09FB030C" wp14:editId="7DB09230">
@@ -4382,6 +4461,7 @@
       <w:r>
         <w:rPr>
           <w:noProof/>
+          <w:lang w:eastAsia="it-IT"/>
         </w:rPr>
         <w:drawing>
           <wp:inline distT="0" distB="0" distL="0" distR="0" wp14:anchorId="107AE4BE" wp14:editId="55A60931">
@@ -4538,12 +4618,12 @@
           <w:numId w:val="1"/>
         </w:numPr>
       </w:pPr>
-      <w:bookmarkStart w:id="25" w:name="_Toc482692007"/>
+      <w:bookmarkStart w:id="27" w:name="_Toc494400724"/>
       <w:r>
         <w:lastRenderedPageBreak/>
         <w:t>Gestione del PIN utente</w:t>
       </w:r>
-      <w:bookmarkEnd w:id="25"/>
+      <w:bookmarkEnd w:id="27"/>
     </w:p>
     <w:p/>
     <w:p>
@@ -4554,11 +4634,11 @@
           <w:numId w:val="1"/>
         </w:numPr>
       </w:pPr>
-      <w:bookmarkStart w:id="26" w:name="_Toc482692008"/>
+      <w:bookmarkStart w:id="28" w:name="_Toc494400725"/>
       <w:r>
         <w:t>Dov’è il PIN utente?</w:t>
       </w:r>
-      <w:bookmarkEnd w:id="26"/>
+      <w:bookmarkEnd w:id="28"/>
     </w:p>
     <w:p/>
     <w:p>
@@ -4747,7 +4827,13 @@
         <w:t>solo le ultime 4 cifre del PIN</w:t>
       </w:r>
       <w:r>
-        <w:t xml:space="preserve">. In questo caso </w:t>
+        <w:t xml:space="preserve">. </w:t>
+      </w:r>
+      <w:r>
+        <w:t>Nel caso in esempio</w:t>
+      </w:r>
+      <w:r>
+        <w:t xml:space="preserve"> </w:t>
       </w:r>
       <w:r>
         <w:rPr>
@@ -4775,12 +4861,12 @@
           <w:numId w:val="1"/>
         </w:numPr>
       </w:pPr>
-      <w:bookmarkStart w:id="27" w:name="_Toc482692009"/>
+      <w:bookmarkStart w:id="29" w:name="_Toc494400726"/>
       <w:r>
         <w:lastRenderedPageBreak/>
         <w:t>Cambio</w:t>
       </w:r>
-      <w:bookmarkEnd w:id="27"/>
+      <w:bookmarkEnd w:id="29"/>
     </w:p>
     <w:p/>
     <w:p>
@@ -4826,6 +4912,7 @@
       <w:r>
         <w:rPr>
           <w:noProof/>
+          <w:lang w:eastAsia="it-IT"/>
         </w:rPr>
         <w:drawing>
           <wp:inline distT="0" distB="0" distL="0" distR="0" wp14:anchorId="28FF6D5F" wp14:editId="368AF388">
@@ -4899,6 +4986,7 @@
       <w:r>
         <w:rPr>
           <w:noProof/>
+          <w:lang w:eastAsia="it-IT"/>
         </w:rPr>
         <w:drawing>
           <wp:inline distT="0" distB="0" distL="0" distR="0" wp14:anchorId="34C87313" wp14:editId="08F3613E">
@@ -4979,6 +5067,7 @@
       <w:r>
         <w:rPr>
           <w:noProof/>
+          <w:lang w:eastAsia="it-IT"/>
         </w:rPr>
         <w:drawing>
           <wp:inline distT="0" distB="0" distL="0" distR="0" wp14:anchorId="32BA44B5" wp14:editId="21A9D9A5">
@@ -5287,15 +5376,15 @@
           <w:numId w:val="1"/>
         </w:numPr>
       </w:pPr>
-      <w:bookmarkStart w:id="28" w:name="_Ref482120372"/>
-      <w:bookmarkStart w:id="29" w:name="_Ref482120386"/>
-      <w:bookmarkStart w:id="30" w:name="_Toc482692010"/>
+      <w:bookmarkStart w:id="30" w:name="_Ref482120372"/>
+      <w:bookmarkStart w:id="31" w:name="_Ref482120386"/>
+      <w:bookmarkStart w:id="32" w:name="_Toc494400727"/>
       <w:r>
         <w:t>Sblocco</w:t>
       </w:r>
-      <w:bookmarkEnd w:id="28"/>
-      <w:bookmarkEnd w:id="29"/>
       <w:bookmarkEnd w:id="30"/>
+      <w:bookmarkEnd w:id="31"/>
+      <w:bookmarkEnd w:id="32"/>
     </w:p>
     <w:p/>
     <w:p>
@@ -5316,12 +5405,7 @@
       </w:r>
       <w:proofErr w:type="spellEnd"/>
       <w:r>
-        <w:t xml:space="preserve"> card e selezionare Sb</w:t>
-      </w:r>
-      <w:bookmarkStart w:id="31" w:name="_GoBack"/>
-      <w:bookmarkEnd w:id="31"/>
-      <w:r>
-        <w:t>locco PIN dal menu avvio:</w:t>
+        <w:t xml:space="preserve"> card e selezionare Sblocco PIN dal menu avvio:</w:t>
       </w:r>
     </w:p>
     <w:p>
@@ -5331,6 +5415,7 @@
       <w:r>
         <w:rPr>
           <w:noProof/>
+          <w:lang w:eastAsia="it-IT"/>
         </w:rPr>
         <w:drawing>
           <wp:inline distT="0" distB="0" distL="0" distR="0" wp14:anchorId="67C7869A" wp14:editId="502F4070">
@@ -5397,6 +5482,7 @@
       <w:r>
         <w:rPr>
           <w:noProof/>
+          <w:lang w:eastAsia="it-IT"/>
         </w:rPr>
         <w:drawing>
           <wp:inline distT="0" distB="0" distL="0" distR="0" wp14:anchorId="68C031AA" wp14:editId="50266078">
@@ -5459,6 +5545,7 @@
       <w:r>
         <w:rPr>
           <w:noProof/>
+          <w:lang w:eastAsia="it-IT"/>
         </w:rPr>
         <w:drawing>
           <wp:inline distT="0" distB="0" distL="0" distR="0" wp14:anchorId="5AAF0F99" wp14:editId="08F637E1">
@@ -5528,25 +5615,7 @@
         <w:rPr>
           <w:b/>
         </w:rPr>
-        <w:t xml:space="preserve">! </w:t>
-      </w:r>
-      <w:r>
-        <w:rPr>
-          <w:b/>
-        </w:rPr>
-        <w:t xml:space="preserve">Lo sblocco PIN di una CIE non ancora abilitata è l’unica situazione, oltre all’abilitazione, in cui </w:t>
-      </w:r>
-      <w:r>
-        <w:rPr>
-          <w:b/>
-        </w:rPr>
-        <w:t>verranno rich</w:t>
-      </w:r>
-      <w:r>
-        <w:rPr>
-          <w:b/>
-        </w:rPr>
-        <w:t>ieste tutte le 8 cifre del PIN!</w:t>
+        <w:t>! Lo sblocco PIN di una CIE non ancora abilitata è l’unica situazione, oltre all’abilitazione, in cui verranno richieste tutte le 8 cifre del PIN!</w:t>
       </w:r>
     </w:p>
     <w:p>
@@ -5583,6 +5652,7 @@
       <w:r>
         <w:rPr>
           <w:noProof/>
+          <w:lang w:eastAsia="it-IT"/>
         </w:rPr>
         <w:drawing>
           <wp:inline distT="0" distB="0" distL="0" distR="0" wp14:anchorId="057014D8" wp14:editId="575B85EE">
@@ -5872,13 +5942,31 @@
         <w:spacing w:before="40" w:after="0"/>
         <w:outlineLvl w:val="1"/>
       </w:pPr>
-      <w:bookmarkStart w:id="32" w:name="_Toc467862247"/>
-      <w:bookmarkEnd w:id="32"/>
+      <w:bookmarkStart w:id="33" w:name="_Toc467862247"/>
+      <w:bookmarkEnd w:id="33"/>
       <w:r>
         <w:rPr>
           <w:color w:val="FF0000"/>
         </w:rPr>
-        <w:t xml:space="preserve">In caso di blocco del PUK non è possibile procedere </w:t>
+        <w:t xml:space="preserve">ATTENZIONE: </w:t>
+      </w:r>
+      <w:r>
+        <w:rPr>
+          <w:color w:val="FF0000"/>
+        </w:rPr>
+        <w:t xml:space="preserve">In caso di blocco del PUK non </w:t>
+      </w:r>
+      <w:r>
+        <w:rPr>
+          <w:color w:val="FF0000"/>
+        </w:rPr>
+        <w:t>sarà</w:t>
+      </w:r>
+      <w:r>
+        <w:rPr>
+          <w:color w:val="FF0000"/>
+        </w:rPr>
+        <w:t xml:space="preserve"> possibile procedere </w:t>
       </w:r>
       <w:r>
         <w:rPr>
@@ -5932,7 +6020,7 @@
 </file>
 
 <file path=word/endnotes.xml><?xml version="1.0" encoding="utf-8"?>
-<w:endnotes xmlns:wpc="http://schemas.microsoft.com/office/word/2010/wordprocessingCanvas" xmlns:cx="http://schemas.microsoft.com/office/drawing/2014/chartex" xmlns:cx1="http://schemas.microsoft.com/office/drawing/2015/9/8/chartex" xmlns:cx2="http://schemas.microsoft.com/office/drawing/2015/10/21/chartex" xmlns:cx3="http://schemas.microsoft.com/office/drawing/2016/5/9/chartex" xmlns:cx4="http://schemas.microsoft.com/office/drawing/2016/5/10/chartex" xmlns:cx5="http://schemas.microsoft.com/office/drawing/2016/5/11/chartex" xmlns:cx6="http://schemas.microsoft.com/office/drawing/2016/5/12/chartex" xmlns:cx7="http://schemas.microsoft.com/office/drawing/2016/5/13/chartex" xmlns:cx8="http://schemas.microsoft.com/office/drawing/2016/5/14/chartex" xmlns:mc="http://schemas.openxmlformats.org/markup-compatibility/2006" xmlns:aink="http://schemas.microsoft.com/office/drawing/2016/ink" xmlns:am3d="http://schemas.microsoft.com/office/drawing/2017/model3d" xmlns:o="urn:schemas-microsoft-com:office:office" xmlns:r="http://schemas.openxmlformats.org/officeDocument/2006/relationships" xmlns:m="http://schemas.openxmlformats.org/officeDocument/2006/math" xmlns:v="urn:schemas-microsoft-com:vml" xmlns:wp14="http://schemas.microsoft.com/office/word/2010/wordprocessingDrawing" xmlns:wp="http://schemas.openxmlformats.org/drawingml/2006/wordprocessingDrawing" xmlns:w10="urn:schemas-microsoft-com:office:word" xmlns:w="http://schemas.openxmlformats.org/wordprocessingml/2006/main" xmlns:w14="http://schemas.microsoft.com/office/word/2010/wordml" xmlns:w15="http://schemas.microsoft.com/office/word/2012/wordml" xmlns:w16se="http://schemas.microsoft.com/office/word/2015/wordml/symex" xmlns:wpg="http://schemas.microsoft.com/office/word/2010/wordprocessingGroup" xmlns:wpi="http://schemas.microsoft.com/office/word/2010/wordprocessingInk" xmlns:wne="http://schemas.microsoft.com/office/word/2006/wordml" xmlns:wps="http://schemas.microsoft.com/office/word/2010/wordprocessingShape" mc:Ignorable="w14 w15 w16se wp14">
+<w:endnotes xmlns:wpc="http://schemas.microsoft.com/office/word/2010/wordprocessingCanvas" xmlns:mo="http://schemas.microsoft.com/office/mac/office/2008/main" xmlns:mc="http://schemas.openxmlformats.org/markup-compatibility/2006" xmlns:mv="urn:schemas-microsoft-com:mac:vml" xmlns:o="urn:schemas-microsoft-com:office:office" xmlns:r="http://schemas.openxmlformats.org/officeDocument/2006/relationships" xmlns:m="http://schemas.openxmlformats.org/officeDocument/2006/math" xmlns:v="urn:schemas-microsoft-com:vml" xmlns:wp14="http://schemas.microsoft.com/office/word/2010/wordprocessingDrawing" xmlns:wp="http://schemas.openxmlformats.org/drawingml/2006/wordprocessingDrawing" xmlns:w10="urn:schemas-microsoft-com:office:word" xmlns:w="http://schemas.openxmlformats.org/wordprocessingml/2006/main" xmlns:w14="http://schemas.microsoft.com/office/word/2010/wordml" xmlns:w15="http://schemas.microsoft.com/office/word/2012/wordml" xmlns:wpg="http://schemas.microsoft.com/office/word/2010/wordprocessingGroup" xmlns:wpi="http://schemas.microsoft.com/office/word/2010/wordprocessingInk" xmlns:wne="http://schemas.microsoft.com/office/word/2006/wordml" xmlns:wps="http://schemas.microsoft.com/office/word/2010/wordprocessingShape" mc:Ignorable="w14 w15 wp14">
   <w:endnote w:type="separator" w:id="-1">
     <w:p>
       <w:pPr>
@@ -5957,7 +6045,7 @@
 </file>
 
 <file path=word/footnotes.xml><?xml version="1.0" encoding="utf-8"?>
-<w:footnotes xmlns:wpc="http://schemas.microsoft.com/office/word/2010/wordprocessingCanvas" xmlns:cx="http://schemas.microsoft.com/office/drawing/2014/chartex" xmlns:cx1="http://schemas.microsoft.com/office/drawing/2015/9/8/chartex" xmlns:cx2="http://schemas.microsoft.com/office/drawing/2015/10/21/chartex" xmlns:cx3="http://schemas.microsoft.com/office/drawing/2016/5/9/chartex" xmlns:cx4="http://schemas.microsoft.com/office/drawing/2016/5/10/chartex" xmlns:cx5="http://schemas.microsoft.com/office/drawing/2016/5/11/chartex" xmlns:cx6="http://schemas.microsoft.com/office/drawing/2016/5/12/chartex" xmlns:cx7="http://schemas.microsoft.com/office/drawing/2016/5/13/chartex" xmlns:cx8="http://schemas.microsoft.com/office/drawing/2016/5/14/chartex" xmlns:mc="http://schemas.openxmlformats.org/markup-compatibility/2006" xmlns:aink="http://schemas.microsoft.com/office/drawing/2016/ink" xmlns:am3d="http://schemas.microsoft.com/office/drawing/2017/model3d" xmlns:o="urn:schemas-microsoft-com:office:office" xmlns:r="http://schemas.openxmlformats.org/officeDocument/2006/relationships" xmlns:m="http://schemas.openxmlformats.org/officeDocument/2006/math" xmlns:v="urn:schemas-microsoft-com:vml" xmlns:wp14="http://schemas.microsoft.com/office/word/2010/wordprocessingDrawing" xmlns:wp="http://schemas.openxmlformats.org/drawingml/2006/wordprocessingDrawing" xmlns:w10="urn:schemas-microsoft-com:office:word" xmlns:w="http://schemas.openxmlformats.org/wordprocessingml/2006/main" xmlns:w14="http://schemas.microsoft.com/office/word/2010/wordml" xmlns:w15="http://schemas.microsoft.com/office/word/2012/wordml" xmlns:w16se="http://schemas.microsoft.com/office/word/2015/wordml/symex" xmlns:wpg="http://schemas.microsoft.com/office/word/2010/wordprocessingGroup" xmlns:wpi="http://schemas.microsoft.com/office/word/2010/wordprocessingInk" xmlns:wne="http://schemas.microsoft.com/office/word/2006/wordml" xmlns:wps="http://schemas.microsoft.com/office/word/2010/wordprocessingShape" mc:Ignorable="w14 w15 w16se wp14">
+<w:footnotes xmlns:wpc="http://schemas.microsoft.com/office/word/2010/wordprocessingCanvas" xmlns:mo="http://schemas.microsoft.com/office/mac/office/2008/main" xmlns:mc="http://schemas.openxmlformats.org/markup-compatibility/2006" xmlns:mv="urn:schemas-microsoft-com:mac:vml" xmlns:o="urn:schemas-microsoft-com:office:office" xmlns:r="http://schemas.openxmlformats.org/officeDocument/2006/relationships" xmlns:m="http://schemas.openxmlformats.org/officeDocument/2006/math" xmlns:v="urn:schemas-microsoft-com:vml" xmlns:wp14="http://schemas.microsoft.com/office/word/2010/wordprocessingDrawing" xmlns:wp="http://schemas.openxmlformats.org/drawingml/2006/wordprocessingDrawing" xmlns:w10="urn:schemas-microsoft-com:office:word" xmlns:w="http://schemas.openxmlformats.org/wordprocessingml/2006/main" xmlns:w14="http://schemas.microsoft.com/office/word/2010/wordml" xmlns:w15="http://schemas.microsoft.com/office/word/2012/wordml" xmlns:wpg="http://schemas.microsoft.com/office/word/2010/wordprocessingGroup" xmlns:wpi="http://schemas.microsoft.com/office/word/2010/wordprocessingInk" xmlns:wne="http://schemas.microsoft.com/office/word/2006/wordml" xmlns:wps="http://schemas.microsoft.com/office/word/2010/wordprocessingShape" mc:Ignorable="w14 w15 wp14">
   <w:footnote w:type="separator" w:id="-1">
     <w:p>
       <w:pPr>
@@ -5982,7 +6070,7 @@
 </file>
 
 <file path=word/header1.xml><?xml version="1.0" encoding="utf-8"?>
-<w:hdr xmlns:wpc="http://schemas.microsoft.com/office/word/2010/wordprocessingCanvas" xmlns:cx="http://schemas.microsoft.com/office/drawing/2014/chartex" xmlns:cx1="http://schemas.microsoft.com/office/drawing/2015/9/8/chartex" xmlns:cx2="http://schemas.microsoft.com/office/drawing/2015/10/21/chartex" xmlns:cx3="http://schemas.microsoft.com/office/drawing/2016/5/9/chartex" xmlns:cx4="http://schemas.microsoft.com/office/drawing/2016/5/10/chartex" xmlns:cx5="http://schemas.microsoft.com/office/drawing/2016/5/11/chartex" xmlns:cx6="http://schemas.microsoft.com/office/drawing/2016/5/12/chartex" xmlns:cx7="http://schemas.microsoft.com/office/drawing/2016/5/13/chartex" xmlns:cx8="http://schemas.microsoft.com/office/drawing/2016/5/14/chartex" xmlns:mc="http://schemas.openxmlformats.org/markup-compatibility/2006" xmlns:aink="http://schemas.microsoft.com/office/drawing/2016/ink" xmlns:am3d="http://schemas.microsoft.com/office/drawing/2017/model3d" xmlns:o="urn:schemas-microsoft-com:office:office" xmlns:r="http://schemas.openxmlformats.org/officeDocument/2006/relationships" xmlns:m="http://schemas.openxmlformats.org/officeDocument/2006/math" xmlns:v="urn:schemas-microsoft-com:vml" xmlns:wp14="http://schemas.microsoft.com/office/word/2010/wordprocessingDrawing" xmlns:wp="http://schemas.openxmlformats.org/drawingml/2006/wordprocessingDrawing" xmlns:w10="urn:schemas-microsoft-com:office:word" xmlns:w="http://schemas.openxmlformats.org/wordprocessingml/2006/main" xmlns:w14="http://schemas.microsoft.com/office/word/2010/wordml" xmlns:w15="http://schemas.microsoft.com/office/word/2012/wordml" xmlns:w16se="http://schemas.microsoft.com/office/word/2015/wordml/symex" xmlns:wpg="http://schemas.microsoft.com/office/word/2010/wordprocessingGroup" xmlns:wpi="http://schemas.microsoft.com/office/word/2010/wordprocessingInk" xmlns:wne="http://schemas.microsoft.com/office/word/2006/wordml" xmlns:wps="http://schemas.microsoft.com/office/word/2010/wordprocessingShape" mc:Ignorable="w14 w15 w16se wp14">
+<w:hdr xmlns:wpc="http://schemas.microsoft.com/office/word/2010/wordprocessingCanvas" xmlns:mo="http://schemas.microsoft.com/office/mac/office/2008/main" xmlns:mc="http://schemas.openxmlformats.org/markup-compatibility/2006" xmlns:mv="urn:schemas-microsoft-com:mac:vml" xmlns:o="urn:schemas-microsoft-com:office:office" xmlns:r="http://schemas.openxmlformats.org/officeDocument/2006/relationships" xmlns:m="http://schemas.openxmlformats.org/officeDocument/2006/math" xmlns:v="urn:schemas-microsoft-com:vml" xmlns:wp14="http://schemas.microsoft.com/office/word/2010/wordprocessingDrawing" xmlns:wp="http://schemas.openxmlformats.org/drawingml/2006/wordprocessingDrawing" xmlns:w10="urn:schemas-microsoft-com:office:word" xmlns:w="http://schemas.openxmlformats.org/wordprocessingml/2006/main" xmlns:w14="http://schemas.microsoft.com/office/word/2010/wordml" xmlns:w15="http://schemas.microsoft.com/office/word/2012/wordml" xmlns:wpg="http://schemas.microsoft.com/office/word/2010/wordprocessingGroup" xmlns:wpi="http://schemas.microsoft.com/office/word/2010/wordprocessingInk" xmlns:wne="http://schemas.microsoft.com/office/word/2006/wordml" xmlns:wps="http://schemas.microsoft.com/office/word/2010/wordprocessingShape" mc:Ignorable="w14 w15 wp14">
   <w:p>
     <w:pPr>
       <w:pStyle w:val="Intestazione"/>
@@ -6065,8 +6153,8 @@
 </file>
 
 <file path=word/numbering.xml><?xml version="1.0" encoding="utf-8"?>
-<w:numbering xmlns:wpc="http://schemas.microsoft.com/office/word/2010/wordprocessingCanvas" xmlns:cx="http://schemas.microsoft.com/office/drawing/2014/chartex" xmlns:cx1="http://schemas.microsoft.com/office/drawing/2015/9/8/chartex" xmlns:cx2="http://schemas.microsoft.com/office/drawing/2015/10/21/chartex" xmlns:cx3="http://schemas.microsoft.com/office/drawing/2016/5/9/chartex" xmlns:cx4="http://schemas.microsoft.com/office/drawing/2016/5/10/chartex" xmlns:cx5="http://schemas.microsoft.com/office/drawing/2016/5/11/chartex" xmlns:cx6="http://schemas.microsoft.com/office/drawing/2016/5/12/chartex" xmlns:cx7="http://schemas.microsoft.com/office/drawing/2016/5/13/chartex" xmlns:cx8="http://schemas.microsoft.com/office/drawing/2016/5/14/chartex" xmlns:mc="http://schemas.openxmlformats.org/markup-compatibility/2006" xmlns:aink="http://schemas.microsoft.com/office/drawing/2016/ink" xmlns:am3d="http://schemas.microsoft.com/office/drawing/2017/model3d" xmlns:o="urn:schemas-microsoft-com:office:office" xmlns:r="http://schemas.openxmlformats.org/officeDocument/2006/relationships" xmlns:m="http://schemas.openxmlformats.org/officeDocument/2006/math" xmlns:v="urn:schemas-microsoft-com:vml" xmlns:wp14="http://schemas.microsoft.com/office/word/2010/wordprocessingDrawing" xmlns:wp="http://schemas.openxmlformats.org/drawingml/2006/wordprocessingDrawing" xmlns:w10="urn:schemas-microsoft-com:office:word" xmlns:w="http://schemas.openxmlformats.org/wordprocessingml/2006/main" xmlns:w14="http://schemas.microsoft.com/office/word/2010/wordml" xmlns:w15="http://schemas.microsoft.com/office/word/2012/wordml" xmlns:w16se="http://schemas.microsoft.com/office/word/2015/wordml/symex" xmlns:wpg="http://schemas.microsoft.com/office/word/2010/wordprocessingGroup" xmlns:wpi="http://schemas.microsoft.com/office/word/2010/wordprocessingInk" xmlns:wne="http://schemas.microsoft.com/office/word/2006/wordml" xmlns:wps="http://schemas.microsoft.com/office/word/2010/wordprocessingShape" mc:Ignorable="w14 w15 w16se wp14">
-  <w:abstractNum w:abstractNumId="0" w15:restartNumberingAfterBreak="0">
+<w:numbering xmlns:wpc="http://schemas.microsoft.com/office/word/2010/wordprocessingCanvas" xmlns:mo="http://schemas.microsoft.com/office/mac/office/2008/main" xmlns:mc="http://schemas.openxmlformats.org/markup-compatibility/2006" xmlns:mv="urn:schemas-microsoft-com:mac:vml" xmlns:o="urn:schemas-microsoft-com:office:office" xmlns:r="http://schemas.openxmlformats.org/officeDocument/2006/relationships" xmlns:m="http://schemas.openxmlformats.org/officeDocument/2006/math" xmlns:v="urn:schemas-microsoft-com:vml" xmlns:wp14="http://schemas.microsoft.com/office/word/2010/wordprocessingDrawing" xmlns:wp="http://schemas.openxmlformats.org/drawingml/2006/wordprocessingDrawing" xmlns:w10="urn:schemas-microsoft-com:office:word" xmlns:w="http://schemas.openxmlformats.org/wordprocessingml/2006/main" xmlns:w14="http://schemas.microsoft.com/office/word/2010/wordml" xmlns:w15="http://schemas.microsoft.com/office/word/2012/wordml" xmlns:wpg="http://schemas.microsoft.com/office/word/2010/wordprocessingGroup" xmlns:wpi="http://schemas.microsoft.com/office/word/2010/wordprocessingInk" xmlns:wne="http://schemas.microsoft.com/office/word/2006/wordml" xmlns:wps="http://schemas.microsoft.com/office/word/2010/wordprocessingShape" mc:Ignorable="w14 w15 wp14">
+  <w:abstractNum w:abstractNumId="0">
     <w:nsid w:val="046C5C61"/>
     <w:multiLevelType w:val="multilevel"/>
     <w:tmpl w:val="2E000462"/>
@@ -6187,7 +6275,7 @@
       </w:rPr>
     </w:lvl>
   </w:abstractNum>
-  <w:abstractNum w:abstractNumId="1" w15:restartNumberingAfterBreak="0">
+  <w:abstractNum w:abstractNumId="1">
     <w:nsid w:val="106D45A4"/>
     <w:multiLevelType w:val="hybridMultilevel"/>
     <w:tmpl w:val="2974D082"/>
@@ -6276,7 +6364,7 @@
       </w:pPr>
     </w:lvl>
   </w:abstractNum>
-  <w:abstractNum w:abstractNumId="2" w15:restartNumberingAfterBreak="0">
+  <w:abstractNum w:abstractNumId="2">
     <w:nsid w:val="1E3624FA"/>
     <w:multiLevelType w:val="hybridMultilevel"/>
     <w:tmpl w:val="677EAF5A"/>
@@ -6389,7 +6477,7 @@
       </w:rPr>
     </w:lvl>
   </w:abstractNum>
-  <w:abstractNum w:abstractNumId="3" w15:restartNumberingAfterBreak="0">
+  <w:abstractNum w:abstractNumId="3">
     <w:nsid w:val="212F2E19"/>
     <w:multiLevelType w:val="hybridMultilevel"/>
     <w:tmpl w:val="E85A4D48"/>
@@ -6501,7 +6589,7 @@
       </w:rPr>
     </w:lvl>
   </w:abstractNum>
-  <w:abstractNum w:abstractNumId="4" w15:restartNumberingAfterBreak="0">
+  <w:abstractNum w:abstractNumId="4">
     <w:nsid w:val="236D51BA"/>
     <w:multiLevelType w:val="hybridMultilevel"/>
     <w:tmpl w:val="194A866C"/>
@@ -6613,7 +6701,7 @@
       </w:rPr>
     </w:lvl>
   </w:abstractNum>
-  <w:abstractNum w:abstractNumId="5" w15:restartNumberingAfterBreak="0">
+  <w:abstractNum w:abstractNumId="5">
     <w:nsid w:val="2489616F"/>
     <w:multiLevelType w:val="hybridMultilevel"/>
     <w:tmpl w:val="B21C55B4"/>
@@ -6702,7 +6790,7 @@
       </w:pPr>
     </w:lvl>
   </w:abstractNum>
-  <w:abstractNum w:abstractNumId="6" w15:restartNumberingAfterBreak="0">
+  <w:abstractNum w:abstractNumId="6">
     <w:nsid w:val="2BDB1A8B"/>
     <w:multiLevelType w:val="hybridMultilevel"/>
     <w:tmpl w:val="608C6EC6"/>
@@ -6791,7 +6879,7 @@
       </w:pPr>
     </w:lvl>
   </w:abstractNum>
-  <w:abstractNum w:abstractNumId="7" w15:restartNumberingAfterBreak="0">
+  <w:abstractNum w:abstractNumId="7">
     <w:nsid w:val="320F34BE"/>
     <w:multiLevelType w:val="multilevel"/>
     <w:tmpl w:val="2E000462"/>
@@ -6912,7 +7000,7 @@
       </w:rPr>
     </w:lvl>
   </w:abstractNum>
-  <w:abstractNum w:abstractNumId="8" w15:restartNumberingAfterBreak="0">
+  <w:abstractNum w:abstractNumId="8">
     <w:nsid w:val="37DB0944"/>
     <w:multiLevelType w:val="multilevel"/>
     <w:tmpl w:val="2E000462"/>
@@ -7033,7 +7121,7 @@
       </w:rPr>
     </w:lvl>
   </w:abstractNum>
-  <w:abstractNum w:abstractNumId="9" w15:restartNumberingAfterBreak="0">
+  <w:abstractNum w:abstractNumId="9">
     <w:nsid w:val="3A201919"/>
     <w:multiLevelType w:val="multilevel"/>
     <w:tmpl w:val="2E000462"/>
@@ -7154,7 +7242,7 @@
       </w:rPr>
     </w:lvl>
   </w:abstractNum>
-  <w:abstractNum w:abstractNumId="10" w15:restartNumberingAfterBreak="0">
+  <w:abstractNum w:abstractNumId="10">
     <w:nsid w:val="41C7347A"/>
     <w:multiLevelType w:val="hybridMultilevel"/>
     <w:tmpl w:val="B21C55B4"/>
@@ -7243,7 +7331,7 @@
       </w:pPr>
     </w:lvl>
   </w:abstractNum>
-  <w:abstractNum w:abstractNumId="11" w15:restartNumberingAfterBreak="0">
+  <w:abstractNum w:abstractNumId="11">
     <w:nsid w:val="46880FAB"/>
     <w:multiLevelType w:val="hybridMultilevel"/>
     <w:tmpl w:val="69E6F734"/>
@@ -7356,7 +7444,7 @@
       </w:rPr>
     </w:lvl>
   </w:abstractNum>
-  <w:abstractNum w:abstractNumId="12" w15:restartNumberingAfterBreak="0">
+  <w:abstractNum w:abstractNumId="12">
     <w:nsid w:val="4BAB367B"/>
     <w:multiLevelType w:val="multilevel"/>
     <w:tmpl w:val="2E000462"/>
@@ -7477,7 +7565,7 @@
       </w:rPr>
     </w:lvl>
   </w:abstractNum>
-  <w:abstractNum w:abstractNumId="13" w15:restartNumberingAfterBreak="0">
+  <w:abstractNum w:abstractNumId="13">
     <w:nsid w:val="51BC6EC0"/>
     <w:multiLevelType w:val="hybridMultilevel"/>
     <w:tmpl w:val="8F4E33D0"/>
@@ -7566,7 +7654,7 @@
       </w:pPr>
     </w:lvl>
   </w:abstractNum>
-  <w:abstractNum w:abstractNumId="14" w15:restartNumberingAfterBreak="0">
+  <w:abstractNum w:abstractNumId="14">
     <w:nsid w:val="5CC23A49"/>
     <w:multiLevelType w:val="hybridMultilevel"/>
     <w:tmpl w:val="2974D082"/>
@@ -7655,7 +7743,7 @@
       </w:pPr>
     </w:lvl>
   </w:abstractNum>
-  <w:abstractNum w:abstractNumId="15" w15:restartNumberingAfterBreak="0">
+  <w:abstractNum w:abstractNumId="15">
     <w:nsid w:val="5D640BB8"/>
     <w:multiLevelType w:val="hybridMultilevel"/>
     <w:tmpl w:val="44FC0126"/>
@@ -7744,7 +7832,7 @@
       </w:pPr>
     </w:lvl>
   </w:abstractNum>
-  <w:abstractNum w:abstractNumId="16" w15:restartNumberingAfterBreak="0">
+  <w:abstractNum w:abstractNumId="16">
     <w:nsid w:val="742D26CD"/>
     <w:multiLevelType w:val="hybridMultilevel"/>
     <w:tmpl w:val="2974D082"/>
@@ -7888,7 +7976,7 @@
 </file>
 
 <file path=word/styles.xml><?xml version="1.0" encoding="utf-8"?>
-<w:styles xmlns:mc="http://schemas.openxmlformats.org/markup-compatibility/2006" xmlns:r="http://schemas.openxmlformats.org/officeDocument/2006/relationships" xmlns:w="http://schemas.openxmlformats.org/wordprocessingml/2006/main" xmlns:w14="http://schemas.microsoft.com/office/word/2010/wordml" xmlns:w15="http://schemas.microsoft.com/office/word/2012/wordml" xmlns:w16se="http://schemas.microsoft.com/office/word/2015/wordml/symex" mc:Ignorable="w14 w15 w16se">
+<w:styles xmlns:mc="http://schemas.openxmlformats.org/markup-compatibility/2006" xmlns:r="http://schemas.openxmlformats.org/officeDocument/2006/relationships" xmlns:w="http://schemas.openxmlformats.org/wordprocessingml/2006/main" xmlns:w14="http://schemas.microsoft.com/office/word/2010/wordml" xmlns:w15="http://schemas.microsoft.com/office/word/2012/wordml" mc:Ignorable="w14 w15">
   <w:docDefaults>
     <w:rPrDefault>
       <w:rPr>
@@ -7904,7 +7992,7 @@
       </w:pPr>
     </w:pPrDefault>
   </w:docDefaults>
-  <w:latentStyles w:defLockedState="0" w:defUIPriority="99" w:defSemiHidden="0" w:defUnhideWhenUsed="0" w:defQFormat="0" w:count="375">
+  <w:latentStyles w:defLockedState="0" w:defUIPriority="99" w:defSemiHidden="0" w:defUnhideWhenUsed="0" w:defQFormat="0" w:count="382">
     <w:lsdException w:name="Normal" w:uiPriority="0" w:qFormat="1"/>
     <w:lsdException w:name="heading 1" w:uiPriority="9" w:qFormat="1"/>
     <w:lsdException w:name="heading 2" w:semiHidden="1" w:uiPriority="9" w:unhideWhenUsed="1" w:qFormat="1"/>

</xml_diff>

<commit_message>
Aggiornamento del manuale per la beta 2 del middleware
Adeguate le procedure di cambio PIN e sblocco PIN. Aggiunte
precisazioni alla procedura di prima configurazione della CIE. Inserita
versione PDF.
</commit_message>
<xml_diff>
--- a/DOC/CIE 3.0 - Manuale d'uso del middleware CIE.docx
+++ b/DOC/CIE 3.0 - Manuale d'uso del middleware CIE.docx
@@ -1,6 +1,6 @@
 
 <file path=word/document.xml><?xml version="1.0" encoding="utf-8"?>
-<w:document xmlns:wpc="http://schemas.microsoft.com/office/word/2010/wordprocessingCanvas" xmlns:mo="http://schemas.microsoft.com/office/mac/office/2008/main" xmlns:mc="http://schemas.openxmlformats.org/markup-compatibility/2006" xmlns:mv="urn:schemas-microsoft-com:mac:vml" xmlns:o="urn:schemas-microsoft-com:office:office" xmlns:r="http://schemas.openxmlformats.org/officeDocument/2006/relationships" xmlns:m="http://schemas.openxmlformats.org/officeDocument/2006/math" xmlns:v="urn:schemas-microsoft-com:vml" xmlns:wp14="http://schemas.microsoft.com/office/word/2010/wordprocessingDrawing" xmlns:wp="http://schemas.openxmlformats.org/drawingml/2006/wordprocessingDrawing" xmlns:w10="urn:schemas-microsoft-com:office:word" xmlns:w="http://schemas.openxmlformats.org/wordprocessingml/2006/main" xmlns:w14="http://schemas.microsoft.com/office/word/2010/wordml" xmlns:w15="http://schemas.microsoft.com/office/word/2012/wordml" xmlns:wpg="http://schemas.microsoft.com/office/word/2010/wordprocessingGroup" xmlns:wpi="http://schemas.microsoft.com/office/word/2010/wordprocessingInk" xmlns:wne="http://schemas.microsoft.com/office/word/2006/wordml" xmlns:wps="http://schemas.microsoft.com/office/word/2010/wordprocessingShape" mc:Ignorable="w14 w15 wp14">
+<w:document xmlns:wpc="http://schemas.microsoft.com/office/word/2010/wordprocessingCanvas" xmlns:cx="http://schemas.microsoft.com/office/drawing/2014/chartex" xmlns:cx1="http://schemas.microsoft.com/office/drawing/2015/9/8/chartex" xmlns:cx2="http://schemas.microsoft.com/office/drawing/2015/10/21/chartex" xmlns:cx3="http://schemas.microsoft.com/office/drawing/2016/5/9/chartex" xmlns:cx4="http://schemas.microsoft.com/office/drawing/2016/5/10/chartex" xmlns:cx5="http://schemas.microsoft.com/office/drawing/2016/5/11/chartex" xmlns:cx6="http://schemas.microsoft.com/office/drawing/2016/5/12/chartex" xmlns:cx7="http://schemas.microsoft.com/office/drawing/2016/5/13/chartex" xmlns:cx8="http://schemas.microsoft.com/office/drawing/2016/5/14/chartex" xmlns:mc="http://schemas.openxmlformats.org/markup-compatibility/2006" xmlns:aink="http://schemas.microsoft.com/office/drawing/2016/ink" xmlns:am3d="http://schemas.microsoft.com/office/drawing/2017/model3d" xmlns:o="urn:schemas-microsoft-com:office:office" xmlns:r="http://schemas.openxmlformats.org/officeDocument/2006/relationships" xmlns:m="http://schemas.openxmlformats.org/officeDocument/2006/math" xmlns:v="urn:schemas-microsoft-com:vml" xmlns:wp14="http://schemas.microsoft.com/office/word/2010/wordprocessingDrawing" xmlns:wp="http://schemas.openxmlformats.org/drawingml/2006/wordprocessingDrawing" xmlns:w10="urn:schemas-microsoft-com:office:word" xmlns:w="http://schemas.openxmlformats.org/wordprocessingml/2006/main" xmlns:w14="http://schemas.microsoft.com/office/word/2010/wordml" xmlns:w15="http://schemas.microsoft.com/office/word/2012/wordml" xmlns:w16cid="http://schemas.microsoft.com/office/word/2016/wordml/cid" xmlns:w16se="http://schemas.microsoft.com/office/word/2015/wordml/symex" xmlns:wpg="http://schemas.microsoft.com/office/word/2010/wordprocessingGroup" xmlns:wpi="http://schemas.microsoft.com/office/word/2010/wordprocessingInk" xmlns:wne="http://schemas.microsoft.com/office/word/2006/wordml" xmlns:wps="http://schemas.microsoft.com/office/word/2010/wordprocessingShape" mc:Ignorable="w14 w15 w16se w16cid wp14">
   <w:body>
     <w:p>
       <w:pPr>
@@ -261,9 +261,9 @@
         </w:rPr>
         <w:fldChar w:fldCharType="separate"/>
       </w:r>
-      <w:bookmarkStart w:id="8" w:name="_Toc475011072"/>
+      <w:bookmarkStart w:id="8" w:name="_Toc467862240"/>
       <w:bookmarkStart w:id="9" w:name="_Toc473283927"/>
-      <w:bookmarkStart w:id="10" w:name="_Toc467862240"/>
+      <w:bookmarkStart w:id="10" w:name="_Toc475011072"/>
       <w:r>
         <w:rPr>
           <w:rFonts w:asciiTheme="minorHAnsi" w:hAnsiTheme="minorHAnsi"/>
@@ -271,7 +271,7 @@
           <w:sz w:val="36"/>
           <w:szCs w:val="36"/>
         </w:rPr>
-        <w:t>28/09/17</w:t>
+        <w:t>20/02/18</w:t>
       </w:r>
       <w:bookmarkEnd w:id="8"/>
       <w:bookmarkEnd w:id="9"/>
@@ -389,7 +389,7 @@
         <w:rPr>
           <w:noProof/>
         </w:rPr>
-        <w:instrText xml:space="preserve"> PAGEREF _Toc494400715 \h </w:instrText>
+        <w:instrText xml:space="preserve"> PAGEREF _Toc506929156 \h </w:instrText>
       </w:r>
       <w:r>
         <w:rPr>
@@ -468,7 +468,7 @@
         <w:rPr>
           <w:noProof/>
         </w:rPr>
-        <w:instrText xml:space="preserve"> PAGEREF _Toc494400716 \h </w:instrText>
+        <w:instrText xml:space="preserve"> PAGEREF _Toc506929157 \h </w:instrText>
       </w:r>
       <w:r>
         <w:rPr>
@@ -547,7 +547,7 @@
         <w:rPr>
           <w:noProof/>
         </w:rPr>
-        <w:instrText xml:space="preserve"> PAGEREF _Toc494400717 \h </w:instrText>
+        <w:instrText xml:space="preserve"> PAGEREF _Toc506929158 \h </w:instrText>
       </w:r>
       <w:r>
         <w:rPr>
@@ -626,7 +626,7 @@
         <w:rPr>
           <w:noProof/>
         </w:rPr>
-        <w:instrText xml:space="preserve"> PAGEREF _Toc494400718 \h </w:instrText>
+        <w:instrText xml:space="preserve"> PAGEREF _Toc506929159 \h </w:instrText>
       </w:r>
       <w:r>
         <w:rPr>
@@ -705,7 +705,7 @@
         <w:rPr>
           <w:noProof/>
         </w:rPr>
-        <w:instrText xml:space="preserve"> PAGEREF _Toc494400719 \h </w:instrText>
+        <w:instrText xml:space="preserve"> PAGEREF _Toc506929160 \h </w:instrText>
       </w:r>
       <w:r>
         <w:rPr>
@@ -786,7 +786,7 @@
         <w:rPr>
           <w:noProof/>
         </w:rPr>
-        <w:instrText xml:space="preserve"> PAGEREF _Toc494400721 \h </w:instrText>
+        <w:instrText xml:space="preserve"> PAGEREF _Toc506929162 \h </w:instrText>
       </w:r>
       <w:r>
         <w:rPr>
@@ -869,7 +869,7 @@
           <w:noProof/>
           <w:lang w:val="en-US"/>
         </w:rPr>
-        <w:instrText xml:space="preserve"> PAGEREF _Toc494400722 \h </w:instrText>
+        <w:instrText xml:space="preserve"> PAGEREF _Toc506929163 \h </w:instrText>
       </w:r>
       <w:r>
         <w:rPr>
@@ -949,7 +949,7 @@
         <w:rPr>
           <w:noProof/>
         </w:rPr>
-        <w:instrText xml:space="preserve"> PAGEREF _Toc494400723 \h </w:instrText>
+        <w:instrText xml:space="preserve"> PAGEREF _Toc506929164 \h </w:instrText>
       </w:r>
       <w:r>
         <w:rPr>
@@ -966,7 +966,7 @@
         <w:rPr>
           <w:noProof/>
         </w:rPr>
-        <w:t>12</w:t>
+        <w:t>13</w:t>
       </w:r>
       <w:r>
         <w:rPr>
@@ -1028,7 +1028,7 @@
         <w:rPr>
           <w:noProof/>
         </w:rPr>
-        <w:instrText xml:space="preserve"> PAGEREF _Toc494400724 \h </w:instrText>
+        <w:instrText xml:space="preserve"> PAGEREF _Toc506929165 \h </w:instrText>
       </w:r>
       <w:r>
         <w:rPr>
@@ -1045,7 +1045,7 @@
         <w:rPr>
           <w:noProof/>
         </w:rPr>
-        <w:t>19</w:t>
+        <w:t>20</w:t>
       </w:r>
       <w:r>
         <w:rPr>
@@ -1107,7 +1107,7 @@
         <w:rPr>
           <w:noProof/>
         </w:rPr>
-        <w:instrText xml:space="preserve"> PAGEREF _Toc494400725 \h </w:instrText>
+        <w:instrText xml:space="preserve"> PAGEREF _Toc506929166 \h </w:instrText>
       </w:r>
       <w:r>
         <w:rPr>
@@ -1124,7 +1124,7 @@
         <w:rPr>
           <w:noProof/>
         </w:rPr>
-        <w:t>19</w:t>
+        <w:t>20</w:t>
       </w:r>
       <w:r>
         <w:rPr>
@@ -1186,7 +1186,7 @@
         <w:rPr>
           <w:noProof/>
         </w:rPr>
-        <w:instrText xml:space="preserve"> PAGEREF _Toc494400726 \h </w:instrText>
+        <w:instrText xml:space="preserve"> PAGEREF _Toc506929167 \h </w:instrText>
       </w:r>
       <w:r>
         <w:rPr>
@@ -1203,7 +1203,7 @@
         <w:rPr>
           <w:noProof/>
         </w:rPr>
-        <w:t>20</w:t>
+        <w:t>21</w:t>
       </w:r>
       <w:r>
         <w:rPr>
@@ -1265,7 +1265,7 @@
         <w:rPr>
           <w:noProof/>
         </w:rPr>
-        <w:instrText xml:space="preserve"> PAGEREF _Toc494400727 \h </w:instrText>
+        <w:instrText xml:space="preserve"> PAGEREF _Toc506929168 \h </w:instrText>
       </w:r>
       <w:r>
         <w:rPr>
@@ -1282,7 +1282,7 @@
         <w:rPr>
           <w:noProof/>
         </w:rPr>
-        <w:t>22</w:t>
+        <w:t>23</w:t>
       </w:r>
       <w:r>
         <w:rPr>
@@ -1310,7 +1310,7 @@
         </w:numPr>
       </w:pPr>
       <w:bookmarkStart w:id="12" w:name="_Ref482020218"/>
-      <w:bookmarkStart w:id="13" w:name="_Toc494400715"/>
+      <w:bookmarkStart w:id="13" w:name="_Toc506929156"/>
       <w:proofErr w:type="spellStart"/>
       <w:r>
         <w:lastRenderedPageBreak/>
@@ -1451,7 +1451,7 @@
           <w:numId w:val="1"/>
         </w:numPr>
       </w:pPr>
-      <w:bookmarkStart w:id="14" w:name="_Toc494400716"/>
+      <w:bookmarkStart w:id="14" w:name="_Toc506929157"/>
       <w:r>
         <w:t>Sistemi operativi supportati</w:t>
       </w:r>
@@ -1512,7 +1512,7 @@
           <w:numId w:val="1"/>
         </w:numPr>
       </w:pPr>
-      <w:bookmarkStart w:id="15" w:name="_Toc494400717"/>
+      <w:bookmarkStart w:id="15" w:name="_Toc506929158"/>
       <w:r>
         <w:t xml:space="preserve">Installazione del </w:t>
       </w:r>
@@ -2066,7 +2066,7 @@
           <w:numId w:val="1"/>
         </w:numPr>
       </w:pPr>
-      <w:bookmarkStart w:id="16" w:name="_Toc494400718"/>
+      <w:bookmarkStart w:id="16" w:name="_Toc506929159"/>
       <w:r>
         <w:t xml:space="preserve">Rimozione del </w:t>
       </w:r>
@@ -2328,7 +2328,9 @@
           <w:numId w:val="1"/>
         </w:numPr>
       </w:pPr>
-      <w:bookmarkStart w:id="17" w:name="_Toc494400719"/>
+      <w:bookmarkStart w:id="17" w:name="_Ref506928239"/>
+      <w:bookmarkStart w:id="18" w:name="_Ref506928389"/>
+      <w:bookmarkStart w:id="19" w:name="_Toc506929160"/>
       <w:r>
         <w:t>Primo utilizzo della CIE</w:t>
       </w:r>
@@ -2343,6 +2345,8 @@
         <w:t>iddleware</w:t>
       </w:r>
       <w:bookmarkEnd w:id="17"/>
+      <w:bookmarkEnd w:id="18"/>
+      <w:bookmarkEnd w:id="19"/>
       <w:proofErr w:type="spellEnd"/>
     </w:p>
     <w:p/>
@@ -2403,30 +2407,7 @@
         <w:t xml:space="preserve">La procedura viene avviata </w:t>
       </w:r>
       <w:r>
-        <w:t>poggia</w:t>
-      </w:r>
-      <w:r>
-        <w:t>ndo</w:t>
-      </w:r>
-      <w:r>
-        <w:t xml:space="preserve"> </w:t>
-      </w:r>
-      <w:r>
-        <w:t>la</w:t>
-      </w:r>
-      <w:r>
-        <w:t xml:space="preserve"> CIE sul lettore di </w:t>
-      </w:r>
-      <w:proofErr w:type="spellStart"/>
-      <w:r>
-        <w:t>smart</w:t>
-      </w:r>
-      <w:proofErr w:type="spellEnd"/>
-      <w:r>
-        <w:t xml:space="preserve"> card</w:t>
-      </w:r>
-      <w:r>
-        <w:t xml:space="preserve"> collegato alla postazione.</w:t>
+        <w:t>la prima volta che si tenta di utilizzare la CIE per autenticarsi ad un servizio in rete attraverso il browser.</w:t>
       </w:r>
       <w:r>
         <w:t xml:space="preserve"> V</w:t>
@@ -2461,8 +2442,9 @@
         <w:pStyle w:val="Titolo2"/>
         <w:jc w:val="center"/>
       </w:pPr>
-      <w:bookmarkStart w:id="18" w:name="_Toc482692003"/>
-      <w:bookmarkStart w:id="19" w:name="_Toc494400720"/>
+      <w:bookmarkStart w:id="20" w:name="_Toc482692003"/>
+      <w:bookmarkStart w:id="21" w:name="_Toc494400720"/>
+      <w:bookmarkStart w:id="22" w:name="_Toc506929161"/>
       <w:r>
         <w:rPr>
           <w:noProof/>
@@ -2504,8 +2486,9 @@
           </wp:inline>
         </w:drawing>
       </w:r>
-      <w:bookmarkEnd w:id="18"/>
-      <w:bookmarkEnd w:id="19"/>
+      <w:bookmarkEnd w:id="20"/>
+      <w:bookmarkEnd w:id="21"/>
+      <w:bookmarkEnd w:id="22"/>
     </w:p>
     <w:p/>
     <w:p>
@@ -2677,43 +2660,11 @@
         </w:rPr>
         <w:t xml:space="preserve"> </w:t>
       </w:r>
-      <w:proofErr w:type="spellStart"/>
       <w:r>
         <w:rPr>
           <w:b/>
         </w:rPr>
-        <w:t>utilizzo</w:t>
-      </w:r>
-      <w:proofErr w:type="spellEnd"/>
-      <w:r>
-        <w:rPr>
-          <w:b/>
-        </w:rPr>
-        <w:t xml:space="preserve"> </w:t>
-      </w:r>
-      <w:r>
-        <w:rPr>
-          <w:b/>
-        </w:rPr>
-        <w:t>sarà necessario</w:t>
-      </w:r>
-      <w:r>
-        <w:rPr>
-          <w:b/>
-        </w:rPr>
-        <w:t xml:space="preserve"> </w:t>
-      </w:r>
-      <w:r>
-        <w:rPr>
-          <w:b/>
-        </w:rPr>
-        <w:t>inserire</w:t>
-      </w:r>
-      <w:r>
-        <w:rPr>
-          <w:b/>
-        </w:rPr>
-        <w:t xml:space="preserve"> </w:t>
+        <w:t xml:space="preserve">sarà necessario inserire </w:t>
       </w:r>
       <w:r>
         <w:rPr>
@@ -2865,7 +2816,7 @@
           <w:numId w:val="1"/>
         </w:numPr>
       </w:pPr>
-      <w:bookmarkStart w:id="20" w:name="_Toc494400721"/>
+      <w:bookmarkStart w:id="23" w:name="_Toc506929162"/>
       <w:r>
         <w:t xml:space="preserve">Accesso ad un servizio mediante il </w:t>
       </w:r>
@@ -2878,7 +2829,7 @@
       <w:r>
         <w:t>e la CIE</w:t>
       </w:r>
-      <w:bookmarkEnd w:id="20"/>
+      <w:bookmarkEnd w:id="23"/>
     </w:p>
     <w:p/>
     <w:p>
@@ -2953,7 +2904,7 @@
           <w:lang w:val="en-US"/>
         </w:rPr>
       </w:pPr>
-      <w:bookmarkStart w:id="21" w:name="_Toc494400722"/>
+      <w:bookmarkStart w:id="24" w:name="_Toc506929163"/>
       <w:r>
         <w:rPr>
           <w:lang w:val="en-US"/>
@@ -2978,7 +2929,7 @@
         </w:rPr>
         <w:t xml:space="preserve"> e Opera</w:t>
       </w:r>
-      <w:bookmarkEnd w:id="21"/>
+      <w:bookmarkEnd w:id="24"/>
     </w:p>
     <w:p>
       <w:pPr>
@@ -3035,7 +2986,28 @@
         <w:t xml:space="preserve"> card e digitare l’indirizzo del servizio a cui si vuole accedere nella barra degli indirizzi del browser. </w:t>
       </w:r>
       <w:r>
-        <w:t>All’avvio della connessione verrà richiesto quale certificato utilizzare per l’autenticazione. Selezionare il certificato CIE, riconoscibile dal codice fiscale del titolare, e premere OK</w:t>
+        <w:t xml:space="preserve">Se è la prima volta che si procede all’utilizzo della CIE con il browser, verrà avviata la procedura descritta nel paragrafo </w:t>
+      </w:r>
+      <w:r>
+        <w:fldChar w:fldCharType="begin"/>
+      </w:r>
+      <w:r>
+        <w:instrText xml:space="preserve"> REF _Ref506928239 \r \h </w:instrText>
+      </w:r>
+      <w:r>
+        <w:fldChar w:fldCharType="separate"/>
+      </w:r>
+      <w:r>
+        <w:t>5</w:t>
+      </w:r>
+      <w:r>
+        <w:fldChar w:fldCharType="end"/>
+      </w:r>
+      <w:r>
+        <w:t xml:space="preserve">. Nel caso si sia già effettuata la procedura di primo utilizzo della CIE o dopo averla in ogni caso completata, </w:t>
+      </w:r>
+      <w:r>
+        <w:t>verrà richiesto quale certificato utilizzare per l’autenticazione. Selezionare il certificato CIE, riconoscibile dal codice fiscale del titolare, e premere OK</w:t>
       </w:r>
       <w:r>
         <w:t>.</w:t>
@@ -3117,6 +3089,7 @@
           <w:noProof/>
           <w:lang w:eastAsia="it-IT"/>
         </w:rPr>
+        <w:lastRenderedPageBreak/>
         <w:drawing>
           <wp:inline distT="0" distB="0" distL="0" distR="0" wp14:anchorId="3D7E8098" wp14:editId="39180B8E">
             <wp:extent cx="5162550" cy="2895600"/>
@@ -3280,6 +3253,7 @@
           <w:noProof/>
           <w:lang w:eastAsia="it-IT"/>
         </w:rPr>
+        <w:lastRenderedPageBreak/>
         <w:drawing>
           <wp:inline distT="0" distB="0" distL="0" distR="0" wp14:anchorId="0A57E194" wp14:editId="7692C639">
             <wp:extent cx="3657600" cy="2847495"/>
@@ -3342,7 +3316,6 @@
           <w:noProof/>
           <w:lang w:eastAsia="it-IT"/>
         </w:rPr>
-        <w:lastRenderedPageBreak/>
         <w:drawing>
           <wp:inline distT="0" distB="0" distL="0" distR="0" wp14:anchorId="46ED6F75" wp14:editId="4F898733">
             <wp:extent cx="4171950" cy="3066749"/>
@@ -3484,6 +3457,7 @@
         <w:jc w:val="both"/>
       </w:pPr>
       <w:r>
+        <w:lastRenderedPageBreak/>
         <w:t xml:space="preserve">Consultare </w:t>
       </w:r>
       <w:r>
@@ -3541,24 +3515,27 @@
           <w:numId w:val="1"/>
         </w:numPr>
       </w:pPr>
-      <w:bookmarkStart w:id="22" w:name="_Ref482020182"/>
-      <w:bookmarkStart w:id="23" w:name="_Ref482020225"/>
-      <w:bookmarkStart w:id="24" w:name="_Ref482020234"/>
-      <w:bookmarkStart w:id="25" w:name="_Ref482020253"/>
-      <w:bookmarkStart w:id="26" w:name="_Toc494400723"/>
+      <w:bookmarkStart w:id="25" w:name="_Ref482020182"/>
+      <w:bookmarkStart w:id="26" w:name="_Ref482020225"/>
+      <w:bookmarkStart w:id="27" w:name="_Ref482020234"/>
+      <w:bookmarkStart w:id="28" w:name="_Ref482020253"/>
+      <w:bookmarkStart w:id="29" w:name="_Toc506929164"/>
       <w:r>
         <w:t>Firefox</w:t>
       </w:r>
-      <w:bookmarkEnd w:id="22"/>
-      <w:bookmarkEnd w:id="23"/>
-      <w:bookmarkEnd w:id="24"/>
       <w:bookmarkEnd w:id="25"/>
       <w:bookmarkEnd w:id="26"/>
+      <w:bookmarkEnd w:id="27"/>
+      <w:bookmarkEnd w:id="28"/>
+      <w:bookmarkEnd w:id="29"/>
     </w:p>
     <w:p/>
     <w:p>
       <w:pPr>
         <w:jc w:val="both"/>
+        <w:rPr>
+          <w:u w:val="single"/>
+        </w:rPr>
       </w:pPr>
       <w:r>
         <w:t>Per utilizzare la CIE con i</w:t>
@@ -3575,27 +3552,6 @@
       <w:r>
         <w:t xml:space="preserve">è necessario apportare a quest’ultimo una configurazione diversa, attenendosi ai passi sottostanti. </w:t>
       </w:r>
-    </w:p>
-    <w:p>
-      <w:pPr>
-        <w:rPr>
-          <w:u w:val="single"/>
-        </w:rPr>
-      </w:pPr>
-      <w:r>
-        <w:rPr>
-          <w:u w:val="single"/>
-        </w:rPr>
-        <w:br w:type="page"/>
-      </w:r>
-    </w:p>
-    <w:p>
-      <w:pPr>
-        <w:jc w:val="both"/>
-        <w:rPr>
-          <w:u w:val="single"/>
-        </w:rPr>
-      </w:pPr>
     </w:p>
     <w:p>
       <w:r>
@@ -3700,6 +3656,7 @@
           <w:noProof/>
           <w:lang w:eastAsia="it-IT"/>
         </w:rPr>
+        <w:lastRenderedPageBreak/>
         <w:drawing>
           <wp:inline distT="0" distB="0" distL="0" distR="0" wp14:anchorId="3DC230E3" wp14:editId="2E1E66FF">
             <wp:extent cx="6120130" cy="2513965"/>
@@ -3902,6 +3859,7 @@
           <w:noProof/>
           <w:lang w:eastAsia="it-IT"/>
         </w:rPr>
+        <w:lastRenderedPageBreak/>
         <w:drawing>
           <wp:inline distT="0" distB="0" distL="0" distR="0" wp14:anchorId="168BFA49" wp14:editId="130D81E9">
             <wp:extent cx="3524250" cy="1628775"/>
@@ -3948,8 +3906,36 @@
       <w:pPr>
         <w:jc w:val="both"/>
       </w:pPr>
-      <w:r>
-        <w:lastRenderedPageBreak/>
+    </w:p>
+    <w:p>
+      <w:pPr>
+        <w:jc w:val="both"/>
+      </w:pPr>
+      <w:r>
+        <w:t xml:space="preserve">Se è la prima volta che si utilizza la CIE, verrà richiesto di completare la procedura di prima registrazione riportata nel paragrafo </w:t>
+      </w:r>
+      <w:r>
+        <w:fldChar w:fldCharType="begin"/>
+      </w:r>
+      <w:r>
+        <w:instrText xml:space="preserve"> REF _Ref506928389 \r \h </w:instrText>
+      </w:r>
+      <w:r>
+        <w:instrText xml:space="preserve"> \* MERGEFORMAT </w:instrText>
+      </w:r>
+      <w:r>
+        <w:fldChar w:fldCharType="separate"/>
+      </w:r>
+      <w:r>
+        <w:t>5</w:t>
+      </w:r>
+      <w:r>
+        <w:fldChar w:fldCharType="end"/>
+      </w:r>
+      <w:r>
+        <w:t xml:space="preserve">. </w:t>
+      </w:r>
+      <w:r>
         <w:t>Se tutto va a buon fine, i</w:t>
       </w:r>
       <w:r>
@@ -4463,6 +4449,7 @@
           <w:noProof/>
           <w:lang w:eastAsia="it-IT"/>
         </w:rPr>
+        <w:lastRenderedPageBreak/>
         <w:drawing>
           <wp:inline distT="0" distB="0" distL="0" distR="0" wp14:anchorId="107AE4BE" wp14:editId="55A60931">
             <wp:extent cx="3667125" cy="4152900"/>
@@ -4618,12 +4605,12 @@
           <w:numId w:val="1"/>
         </w:numPr>
       </w:pPr>
-      <w:bookmarkStart w:id="27" w:name="_Toc494400724"/>
+      <w:bookmarkStart w:id="30" w:name="_Toc506929165"/>
       <w:r>
         <w:lastRenderedPageBreak/>
         <w:t>Gestione del PIN utente</w:t>
       </w:r>
-      <w:bookmarkEnd w:id="27"/>
+      <w:bookmarkEnd w:id="30"/>
     </w:p>
     <w:p/>
     <w:p>
@@ -4634,11 +4621,11 @@
           <w:numId w:val="1"/>
         </w:numPr>
       </w:pPr>
-      <w:bookmarkStart w:id="28" w:name="_Toc494400725"/>
+      <w:bookmarkStart w:id="31" w:name="_Toc506929166"/>
       <w:r>
         <w:t>Dov’è il PIN utente?</w:t>
       </w:r>
-      <w:bookmarkEnd w:id="28"/>
+      <w:bookmarkEnd w:id="31"/>
     </w:p>
     <w:p/>
     <w:p>
@@ -4861,12 +4848,12 @@
           <w:numId w:val="1"/>
         </w:numPr>
       </w:pPr>
-      <w:bookmarkStart w:id="29" w:name="_Toc494400726"/>
+      <w:bookmarkStart w:id="32" w:name="_Toc506929167"/>
       <w:r>
         <w:lastRenderedPageBreak/>
         <w:t>Cambio</w:t>
       </w:r>
-      <w:bookmarkEnd w:id="29"/>
+      <w:bookmarkEnd w:id="32"/>
     </w:p>
     <w:p/>
     <w:p>
@@ -4874,19 +4861,13 @@
         <w:jc w:val="both"/>
       </w:pPr>
       <w:r>
-        <w:t xml:space="preserve">Il PIN della CIE può essere modificato con un nuovo PIN che il titolare può ricordare più facilmente. </w:t>
-      </w:r>
-      <w:r>
-        <w:t xml:space="preserve">Verranno sempre cambiate </w:t>
-      </w:r>
-      <w:r>
-        <w:rPr>
-          <w:b/>
-        </w:rPr>
-        <w:t>solo le ultime 4 cifre del PIN</w:t>
-      </w:r>
-      <w:r>
-        <w:t>.</w:t>
+        <w:t>Il PIN della CIE può essere modificato</w:t>
+      </w:r>
+      <w:r>
+        <w:t xml:space="preserve"> per intero (tutte e 8 le cifre)</w:t>
+      </w:r>
+      <w:r>
+        <w:t xml:space="preserve"> con un nuovo PIN che il titolare può ricordare più facilmente. </w:t>
       </w:r>
     </w:p>
     <w:p>
@@ -4986,13 +4967,216 @@
       <w:r>
         <w:rPr>
           <w:noProof/>
+        </w:rPr>
+        <w:drawing>
+          <wp:inline distT="0" distB="0" distL="0" distR="0" wp14:anchorId="53B73E48" wp14:editId="15868B67">
+            <wp:extent cx="4289911" cy="2432481"/>
+            <wp:effectExtent l="0" t="0" r="3175" b="6350"/>
+            <wp:docPr id="2" name="Immagine 2"/>
+            <wp:cNvGraphicFramePr>
+              <a:graphicFrameLocks xmlns:a="http://schemas.openxmlformats.org/drawingml/2006/main" noChangeAspect="1"/>
+            </wp:cNvGraphicFramePr>
+            <a:graphic xmlns:a="http://schemas.openxmlformats.org/drawingml/2006/main">
+              <a:graphicData uri="http://schemas.openxmlformats.org/drawingml/2006/picture">
+                <pic:pic xmlns:pic="http://schemas.openxmlformats.org/drawingml/2006/picture">
+                  <pic:nvPicPr>
+                    <pic:cNvPr id="2" name="Cambio PIN 1_2.png"/>
+                    <pic:cNvPicPr/>
+                  </pic:nvPicPr>
+                  <pic:blipFill rotWithShape="1">
+                    <a:blip r:embed="rId42">
+                      <a:extLst>
+                        <a:ext uri="{28A0092B-C50C-407E-A947-70E740481C1C}">
+                          <a14:useLocalDpi xmlns:a14="http://schemas.microsoft.com/office/drawing/2010/main" val="0"/>
+                        </a:ext>
+                      </a:extLst>
+                    </a:blip>
+                    <a:srcRect b="2072"/>
+                    <a:stretch/>
+                  </pic:blipFill>
+                  <pic:spPr bwMode="auto">
+                    <a:xfrm>
+                      <a:off x="0" y="0"/>
+                      <a:ext cx="4319460" cy="2449236"/>
+                    </a:xfrm>
+                    <a:prstGeom prst="rect">
+                      <a:avLst/>
+                    </a:prstGeom>
+                    <a:ln>
+                      <a:noFill/>
+                    </a:ln>
+                    <a:extLst>
+                      <a:ext uri="{53640926-AAD7-44D8-BBD7-CCE9431645EC}">
+                        <a14:shadowObscured xmlns:a14="http://schemas.microsoft.com/office/drawing/2010/main"/>
+                      </a:ext>
+                    </a:extLst>
+                  </pic:spPr>
+                </pic:pic>
+              </a:graphicData>
+            </a:graphic>
+          </wp:inline>
+        </w:drawing>
+      </w:r>
+    </w:p>
+    <w:p>
+      <w:pPr>
+        <w:jc w:val="both"/>
+      </w:pPr>
+      <w:r>
+        <w:t xml:space="preserve">Inserire quindi </w:t>
+      </w:r>
+      <w:r>
+        <w:t>le ultime 4 cifre del</w:t>
+      </w:r>
+      <w:r>
+        <w:t xml:space="preserve"> nuovo PIN e confermare</w:t>
+      </w:r>
+      <w:r>
+        <w:t xml:space="preserve">. </w:t>
+      </w:r>
+      <w:r>
+        <w:t>Quest’ultimo</w:t>
+      </w:r>
+      <w:r>
+        <w:t xml:space="preserve"> deve essere digitato 2 volte per evitare che</w:t>
+      </w:r>
+      <w:r>
+        <w:t>,</w:t>
+      </w:r>
+      <w:r>
+        <w:t xml:space="preserve"> a causa di errori di </w:t>
+      </w:r>
+      <w:r>
+        <w:t xml:space="preserve">digitazione, </w:t>
+      </w:r>
+      <w:r>
+        <w:t>il PIN venga impostato ad un valore diverso da quello desiderato:</w:t>
+      </w:r>
+    </w:p>
+    <w:p>
+      <w:pPr>
+        <w:jc w:val="center"/>
+      </w:pPr>
+      <w:r>
+        <w:rPr>
+          <w:noProof/>
+        </w:rPr>
+        <w:drawing>
+          <wp:inline distT="0" distB="0" distL="0" distR="0" wp14:anchorId="41A03A70" wp14:editId="632F0468">
+            <wp:extent cx="4412202" cy="2547000"/>
+            <wp:effectExtent l="0" t="0" r="0" b="5715"/>
+            <wp:docPr id="4" name="Immagine 4"/>
+            <wp:cNvGraphicFramePr>
+              <a:graphicFrameLocks xmlns:a="http://schemas.openxmlformats.org/drawingml/2006/main" noChangeAspect="1"/>
+            </wp:cNvGraphicFramePr>
+            <a:graphic xmlns:a="http://schemas.openxmlformats.org/drawingml/2006/main">
+              <a:graphicData uri="http://schemas.openxmlformats.org/drawingml/2006/picture">
+                <pic:pic xmlns:pic="http://schemas.openxmlformats.org/drawingml/2006/picture">
+                  <pic:nvPicPr>
+                    <pic:cNvPr id="4" name="Cambio PIN 2_2.png"/>
+                    <pic:cNvPicPr/>
+                  </pic:nvPicPr>
+                  <pic:blipFill rotWithShape="1">
+                    <a:blip r:embed="rId43">
+                      <a:extLst>
+                        <a:ext uri="{28A0092B-C50C-407E-A947-70E740481C1C}">
+                          <a14:useLocalDpi xmlns:a14="http://schemas.microsoft.com/office/drawing/2010/main" val="0"/>
+                        </a:ext>
+                      </a:extLst>
+                    </a:blip>
+                    <a:srcRect b="2034"/>
+                    <a:stretch/>
+                  </pic:blipFill>
+                  <pic:spPr bwMode="auto">
+                    <a:xfrm>
+                      <a:off x="0" y="0"/>
+                      <a:ext cx="4436398" cy="2560968"/>
+                    </a:xfrm>
+                    <a:prstGeom prst="rect">
+                      <a:avLst/>
+                    </a:prstGeom>
+                    <a:ln>
+                      <a:noFill/>
+                    </a:ln>
+                    <a:extLst>
+                      <a:ext uri="{53640926-AAD7-44D8-BBD7-CCE9431645EC}">
+                        <a14:shadowObscured xmlns:a14="http://schemas.microsoft.com/office/drawing/2010/main"/>
+                      </a:ext>
+                    </a:extLst>
+                  </pic:spPr>
+                </pic:pic>
+              </a:graphicData>
+            </a:graphic>
+          </wp:inline>
+        </w:drawing>
+      </w:r>
+    </w:p>
+    <w:p>
+      <w:pPr>
+        <w:jc w:val="both"/>
+      </w:pPr>
+    </w:p>
+    <w:p>
+      <w:pPr>
+        <w:jc w:val="both"/>
+      </w:pPr>
+      <w:r>
+        <w:t>Nel caso in cui la seconda digitazione del PIN non corrispond</w:t>
+      </w:r>
+      <w:r>
+        <w:t>a</w:t>
+      </w:r>
+      <w:r>
+        <w:t xml:space="preserve"> alla prima l’applicazione si bl</w:t>
+      </w:r>
+      <w:r>
+        <w:t xml:space="preserve">occa con un avviso all’utente. </w:t>
+      </w:r>
+      <w:r>
+        <w:t xml:space="preserve">Se il PIN iniziale </w:t>
+      </w:r>
+      <w:r>
+        <w:t>è</w:t>
+      </w:r>
+      <w:r>
+        <w:t xml:space="preserve"> </w:t>
+      </w:r>
+      <w:r>
+        <w:t xml:space="preserve">invece </w:t>
+      </w:r>
+      <w:r>
+        <w:t>digitato correttamente</w:t>
+      </w:r>
+      <w:r>
+        <w:t xml:space="preserve"> per due volte</w:t>
+      </w:r>
+      <w:r>
+        <w:t xml:space="preserve">, </w:t>
+      </w:r>
+      <w:r>
+        <w:t>avviene il cambio e viene mostrata</w:t>
+      </w:r>
+      <w:r>
+        <w:t xml:space="preserve"> la finestra di conferma</w:t>
+      </w:r>
+      <w:r>
+        <w:t xml:space="preserve"> seguente.</w:t>
+      </w:r>
+    </w:p>
+    <w:p>
+      <w:pPr>
+        <w:jc w:val="center"/>
+      </w:pPr>
+      <w:r>
+        <w:rPr>
+          <w:noProof/>
           <w:lang w:eastAsia="it-IT"/>
         </w:rPr>
         <w:drawing>
-          <wp:inline distT="0" distB="0" distL="0" distR="0" wp14:anchorId="34C87313" wp14:editId="08F3613E">
+          <wp:inline distT="0" distB="0" distL="0" distR="0" wp14:anchorId="36009318" wp14:editId="4F17C46D">
             <wp:extent cx="4438650" cy="2571750"/>
             <wp:effectExtent l="0" t="0" r="0" b="0"/>
-            <wp:docPr id="148" name="Immagine 148"/>
+            <wp:docPr id="10" name="Immagine 10"/>
             <wp:cNvGraphicFramePr>
               <a:graphicFrameLocks xmlns:a="http://schemas.openxmlformats.org/drawingml/2006/main" noChangeAspect="1"/>
             </wp:cNvGraphicFramePr>
@@ -5004,7 +5188,7 @@
                     <pic:cNvPicPr/>
                   </pic:nvPicPr>
                   <pic:blipFill>
-                    <a:blip r:embed="rId42"/>
+                    <a:blip r:embed="rId44"/>
                     <a:stretch>
                       <a:fillRect/>
                     </a:stretch>
@@ -5025,39 +5209,13 @@
         </w:drawing>
       </w:r>
     </w:p>
-    <w:p>
-      <w:pPr>
-        <w:jc w:val="both"/>
-      </w:pPr>
-      <w:r>
-        <w:t xml:space="preserve">Inserire quindi </w:t>
-      </w:r>
-      <w:r>
-        <w:t>le ultime 4 cifre del</w:t>
-      </w:r>
-      <w:r>
-        <w:t xml:space="preserve"> nuovo PIN e confermare</w:t>
-      </w:r>
-      <w:r>
-        <w:t xml:space="preserve">. </w:t>
-      </w:r>
-      <w:r>
-        <w:t>Quest’ultimo</w:t>
-      </w:r>
-      <w:r>
-        <w:t xml:space="preserve"> deve essere digitato 2 volte per evitare che</w:t>
-      </w:r>
-      <w:r>
-        <w:t>,</w:t>
-      </w:r>
-      <w:r>
-        <w:t xml:space="preserve"> a causa di errori di </w:t>
-      </w:r>
-      <w:r>
-        <w:t xml:space="preserve">digitazione, </w:t>
-      </w:r>
-      <w:r>
-        <w:t>il PIN venga impostato ad un valore diverso da quello desiderato:</w:t>
+    <w:p/>
+    <w:p>
+      <w:pPr>
+        <w:jc w:val="both"/>
+      </w:pPr>
+      <w:r>
+        <w:t xml:space="preserve">Se il PIN iniziale non corrisponde a quello digitato verrà visualizzata una schermata di errore in cui è specificato il numero di tentativi rimanenti prima di bloccare il PIN. </w:t>
       </w:r>
     </w:p>
     <w:p>
@@ -5070,164 +5228,10 @@
           <w:lang w:eastAsia="it-IT"/>
         </w:rPr>
         <w:drawing>
-          <wp:inline distT="0" distB="0" distL="0" distR="0" wp14:anchorId="32BA44B5" wp14:editId="21A9D9A5">
-            <wp:extent cx="4349363" cy="2521586"/>
-            <wp:effectExtent l="0" t="0" r="0" b="0"/>
-            <wp:docPr id="150" name="Immagine 150"/>
-            <wp:cNvGraphicFramePr>
-              <a:graphicFrameLocks xmlns:a="http://schemas.openxmlformats.org/drawingml/2006/main" noChangeAspect="1"/>
-            </wp:cNvGraphicFramePr>
-            <a:graphic xmlns:a="http://schemas.openxmlformats.org/drawingml/2006/main">
-              <a:graphicData uri="http://schemas.openxmlformats.org/drawingml/2006/picture">
-                <pic:pic xmlns:pic="http://schemas.openxmlformats.org/drawingml/2006/picture">
-                  <pic:nvPicPr>
-                    <pic:cNvPr id="1" name=""/>
-                    <pic:cNvPicPr/>
-                  </pic:nvPicPr>
-                  <pic:blipFill>
-                    <a:blip r:embed="rId43"/>
-                    <a:stretch>
-                      <a:fillRect/>
-                    </a:stretch>
-                  </pic:blipFill>
-                  <pic:spPr>
-                    <a:xfrm>
-                      <a:off x="0" y="0"/>
-                      <a:ext cx="4382557" cy="2540830"/>
-                    </a:xfrm>
-                    <a:prstGeom prst="rect">
-                      <a:avLst/>
-                    </a:prstGeom>
-                  </pic:spPr>
-                </pic:pic>
-              </a:graphicData>
-            </a:graphic>
-          </wp:inline>
-        </w:drawing>
-      </w:r>
-    </w:p>
-    <w:p>
-      <w:pPr>
-        <w:jc w:val="both"/>
-      </w:pPr>
-    </w:p>
-    <w:p>
-      <w:pPr>
-        <w:jc w:val="both"/>
-      </w:pPr>
-      <w:r>
-        <w:t>Nel caso in cui la seconda digitazione del PIN non corrispond</w:t>
-      </w:r>
-      <w:r>
-        <w:t>a</w:t>
-      </w:r>
-      <w:r>
-        <w:t xml:space="preserve"> alla prima l’applicazione si blocca con un avviso all’utente:</w:t>
-      </w:r>
-    </w:p>
-    <w:p>
-      <w:pPr>
-        <w:jc w:val="center"/>
-      </w:pPr>
-      <w:r>
-        <w:rPr>
-          <w:noProof/>
-          <w:lang w:eastAsia="it-IT"/>
-        </w:rPr>
-        <w:drawing>
-          <wp:inline distT="0" distB="0" distL="0" distR="0" wp14:anchorId="673E627C" wp14:editId="40BE490C">
-            <wp:extent cx="4667250" cy="2711450"/>
-            <wp:effectExtent l="0" t="0" r="0" b="0"/>
-            <wp:docPr id="152" name="Immagine 152"/>
-            <wp:cNvGraphicFramePr>
-              <a:graphicFrameLocks xmlns:a="http://schemas.openxmlformats.org/drawingml/2006/main" noChangeAspect="1"/>
-            </wp:cNvGraphicFramePr>
-            <a:graphic xmlns:a="http://schemas.openxmlformats.org/drawingml/2006/main">
-              <a:graphicData uri="http://schemas.openxmlformats.org/drawingml/2006/picture">
-                <pic:pic xmlns:pic="http://schemas.openxmlformats.org/drawingml/2006/picture">
-                  <pic:nvPicPr>
-                    <pic:cNvPr id="0" name="Picture 10"/>
-                    <pic:cNvPicPr>
-                      <a:picLocks noChangeAspect="1" noChangeArrowheads="1"/>
-                    </pic:cNvPicPr>
-                  </pic:nvPicPr>
-                  <pic:blipFill>
-                    <a:blip r:embed="rId44">
-                      <a:extLst>
-                        <a:ext uri="{28A0092B-C50C-407E-A947-70E740481C1C}">
-                          <a14:useLocalDpi xmlns:a14="http://schemas.microsoft.com/office/drawing/2010/main" val="0"/>
-                        </a:ext>
-                      </a:extLst>
-                    </a:blip>
-                    <a:srcRect/>
-                    <a:stretch>
-                      <a:fillRect/>
-                    </a:stretch>
-                  </pic:blipFill>
-                  <pic:spPr bwMode="auto">
-                    <a:xfrm>
-                      <a:off x="0" y="0"/>
-                      <a:ext cx="4667250" cy="2711450"/>
-                    </a:xfrm>
-                    <a:prstGeom prst="rect">
-                      <a:avLst/>
-                    </a:prstGeom>
-                    <a:noFill/>
-                    <a:ln>
-                      <a:noFill/>
-                    </a:ln>
-                  </pic:spPr>
-                </pic:pic>
-              </a:graphicData>
-            </a:graphic>
-          </wp:inline>
-        </w:drawing>
-      </w:r>
-    </w:p>
-    <w:p/>
-    <w:p>
-      <w:pPr>
-        <w:jc w:val="both"/>
-      </w:pPr>
-      <w:r>
-        <w:t xml:space="preserve">Se il PIN iniziale </w:t>
-      </w:r>
-      <w:r>
-        <w:t>è</w:t>
-      </w:r>
-      <w:r>
-        <w:t xml:space="preserve"> digitato correttamente</w:t>
-      </w:r>
-      <w:r>
-        <w:t xml:space="preserve"> per due volte</w:t>
-      </w:r>
-      <w:r>
-        <w:t xml:space="preserve">, </w:t>
-      </w:r>
-      <w:r>
-        <w:t>avviene il cambio e viene mostrata</w:t>
-      </w:r>
-      <w:r>
-        <w:t xml:space="preserve"> la finestra di conferma</w:t>
-      </w:r>
-      <w:r>
-        <w:t xml:space="preserve"> seguente.</w:t>
-      </w:r>
-    </w:p>
-    <w:p>
-      <w:pPr>
-        <w:jc w:val="center"/>
-      </w:pPr>
-      <w:r>
-        <w:rPr>
-          <w:noProof/>
-          <w:lang w:eastAsia="it-IT"/>
-        </w:rPr>
-        <w:drawing>
-          <wp:inline distT="0" distB="0" distL="0" distR="0" wp14:anchorId="36009318" wp14:editId="4F17C46D">
+          <wp:inline distT="0" distB="0" distL="0" distR="0" wp14:anchorId="55978260" wp14:editId="30718194">
             <wp:extent cx="4438650" cy="2571750"/>
             <wp:effectExtent l="0" t="0" r="0" b="0"/>
-            <wp:docPr id="10" name="Immagine 10"/>
+            <wp:docPr id="14" name="Immagine 14"/>
             <wp:cNvGraphicFramePr>
               <a:graphicFrameLocks xmlns:a="http://schemas.openxmlformats.org/drawingml/2006/main" noChangeAspect="1"/>
             </wp:cNvGraphicFramePr>
@@ -5266,107 +5270,54 @@
         <w:jc w:val="both"/>
       </w:pPr>
       <w:r>
-        <w:t xml:space="preserve">Se il PIN iniziale non corrisponde a quello digitato verrà visualizzata una schermata di errore in cui è specificato il numero di tentativi rimanenti prima di bloccare il PIN. </w:t>
-      </w:r>
-    </w:p>
-    <w:p>
-      <w:pPr>
-        <w:jc w:val="center"/>
-      </w:pPr>
-      <w:r>
-        <w:rPr>
-          <w:noProof/>
-          <w:lang w:eastAsia="it-IT"/>
-        </w:rPr>
-        <w:lastRenderedPageBreak/>
-        <w:drawing>
-          <wp:inline distT="0" distB="0" distL="0" distR="0" wp14:anchorId="55978260" wp14:editId="30718194">
-            <wp:extent cx="4438650" cy="2571750"/>
-            <wp:effectExtent l="0" t="0" r="0" b="0"/>
-            <wp:docPr id="14" name="Immagine 14"/>
-            <wp:cNvGraphicFramePr>
-              <a:graphicFrameLocks xmlns:a="http://schemas.openxmlformats.org/drawingml/2006/main" noChangeAspect="1"/>
-            </wp:cNvGraphicFramePr>
-            <a:graphic xmlns:a="http://schemas.openxmlformats.org/drawingml/2006/main">
-              <a:graphicData uri="http://schemas.openxmlformats.org/drawingml/2006/picture">
-                <pic:pic xmlns:pic="http://schemas.openxmlformats.org/drawingml/2006/picture">
-                  <pic:nvPicPr>
-                    <pic:cNvPr id="1" name=""/>
-                    <pic:cNvPicPr/>
-                  </pic:nvPicPr>
-                  <pic:blipFill>
-                    <a:blip r:embed="rId46"/>
-                    <a:stretch>
-                      <a:fillRect/>
-                    </a:stretch>
-                  </pic:blipFill>
-                  <pic:spPr>
-                    <a:xfrm>
-                      <a:off x="0" y="0"/>
-                      <a:ext cx="4438650" cy="2571750"/>
-                    </a:xfrm>
-                    <a:prstGeom prst="rect">
-                      <a:avLst/>
-                    </a:prstGeom>
-                  </pic:spPr>
-                </pic:pic>
-              </a:graphicData>
-            </a:graphic>
-          </wp:inline>
-        </w:drawing>
+        <w:t>In caso di blocco del PIN è necessario procedere allo sblocco tramite il PUK</w:t>
+      </w:r>
+      <w:r>
+        <w:t>.</w:t>
+      </w:r>
+      <w:r>
+        <w:t xml:space="preserve"> Consultare il paragrafo §</w:t>
+      </w:r>
+      <w:r>
+        <w:fldChar w:fldCharType="begin"/>
+      </w:r>
+      <w:r>
+        <w:instrText xml:space="preserve"> REF _Ref482120372 \r \h </w:instrText>
+      </w:r>
+      <w:r>
+        <w:fldChar w:fldCharType="separate"/>
+      </w:r>
+      <w:r>
+        <w:t>7.3</w:t>
+      </w:r>
+      <w:r>
+        <w:fldChar w:fldCharType="end"/>
+      </w:r>
+      <w:r>
+        <w:t xml:space="preserve"> </w:t>
+      </w:r>
+      <w:r>
+        <w:fldChar w:fldCharType="begin"/>
+      </w:r>
+      <w:r>
+        <w:instrText xml:space="preserve"> REF _Ref482120386 \h </w:instrText>
+      </w:r>
+      <w:r>
+        <w:fldChar w:fldCharType="separate"/>
+      </w:r>
+      <w:r>
+        <w:t>Sblocco</w:t>
+      </w:r>
+      <w:r>
+        <w:fldChar w:fldCharType="end"/>
+      </w:r>
+      <w:r>
+        <w:t xml:space="preserve"> per ulteriori dettagli in merito alla procedura di sblocco PIN.</w:t>
       </w:r>
     </w:p>
     <w:p/>
-    <w:p>
-      <w:pPr>
-        <w:jc w:val="both"/>
-      </w:pPr>
-      <w:r>
-        <w:t>In caso di blocco del PIN è necessario procedere allo sblocco tramite il PUK</w:t>
-      </w:r>
-      <w:r>
-        <w:t>.</w:t>
-      </w:r>
-      <w:r>
-        <w:t xml:space="preserve"> Consultare il paragrafo §</w:t>
-      </w:r>
-      <w:r>
-        <w:fldChar w:fldCharType="begin"/>
-      </w:r>
-      <w:r>
-        <w:instrText xml:space="preserve"> REF _Ref482120372 \r \h </w:instrText>
-      </w:r>
-      <w:r>
-        <w:fldChar w:fldCharType="separate"/>
-      </w:r>
-      <w:r>
-        <w:t>7.3</w:t>
-      </w:r>
-      <w:r>
-        <w:fldChar w:fldCharType="end"/>
-      </w:r>
-      <w:r>
-        <w:t xml:space="preserve"> </w:t>
-      </w:r>
-      <w:r>
-        <w:fldChar w:fldCharType="begin"/>
-      </w:r>
-      <w:r>
-        <w:instrText xml:space="preserve"> REF _Ref482120386 \h </w:instrText>
-      </w:r>
-      <w:r>
-        <w:fldChar w:fldCharType="separate"/>
-      </w:r>
-      <w:r>
-        <w:t>Sblocco</w:t>
-      </w:r>
-      <w:r>
-        <w:fldChar w:fldCharType="end"/>
-      </w:r>
-      <w:r>
-        <w:t xml:space="preserve"> per ulteriori dettagli in merito alla procedura di sblocco PIN.</w:t>
-      </w:r>
-    </w:p>
+    <w:p/>
+    <w:p/>
     <w:p/>
     <w:p>
       <w:pPr>
@@ -5376,15 +5327,16 @@
           <w:numId w:val="1"/>
         </w:numPr>
       </w:pPr>
-      <w:bookmarkStart w:id="30" w:name="_Ref482120372"/>
-      <w:bookmarkStart w:id="31" w:name="_Ref482120386"/>
-      <w:bookmarkStart w:id="32" w:name="_Toc494400727"/>
-      <w:r>
+      <w:bookmarkStart w:id="33" w:name="_Ref482120372"/>
+      <w:bookmarkStart w:id="34" w:name="_Ref482120386"/>
+      <w:bookmarkStart w:id="35" w:name="_Toc506929168"/>
+      <w:r>
+        <w:lastRenderedPageBreak/>
         <w:t>Sblocco</w:t>
       </w:r>
-      <w:bookmarkEnd w:id="30"/>
-      <w:bookmarkEnd w:id="31"/>
-      <w:bookmarkEnd w:id="32"/>
+      <w:bookmarkEnd w:id="33"/>
+      <w:bookmarkEnd w:id="34"/>
+      <w:bookmarkEnd w:id="35"/>
     </w:p>
     <w:p/>
     <w:p>
@@ -5435,7 +5387,7 @@
                     </pic:cNvPicPr>
                   </pic:nvPicPr>
                   <pic:blipFill>
-                    <a:blip r:embed="rId47">
+                    <a:blip r:embed="rId46">
                       <a:extLst>
                         <a:ext uri="{28A0092B-C50C-407E-A947-70E740481C1C}">
                           <a14:useLocalDpi xmlns:a14="http://schemas.microsoft.com/office/drawing/2010/main" val="0"/>
@@ -5500,7 +5452,7 @@
                     <pic:cNvPicPr/>
                   </pic:nvPicPr>
                   <pic:blipFill>
-                    <a:blip r:embed="rId48"/>
+                    <a:blip r:embed="rId47"/>
                     <a:stretch>
                       <a:fillRect/>
                     </a:stretch>
@@ -5531,97 +5483,8 @@
         <w:jc w:val="both"/>
       </w:pPr>
       <w:r>
-        <w:t>Se la CIE è stata già abilitata, verranno chieste le ultime 4 cifre del PIN, altrimenti verranno chieste tutte le 8 cifre.</w:t>
-      </w:r>
-    </w:p>
-    <w:p>
-      <w:pPr>
-        <w:ind w:left="567" w:hanging="567"/>
-        <w:jc w:val="both"/>
-        <w:rPr>
-          <w:b/>
-        </w:rPr>
-      </w:pPr>
-      <w:r>
-        <w:rPr>
-          <w:noProof/>
-          <w:lang w:eastAsia="it-IT"/>
-        </w:rPr>
-        <w:drawing>
-          <wp:inline distT="0" distB="0" distL="0" distR="0" wp14:anchorId="5AAF0F99" wp14:editId="08F637E1">
-            <wp:extent cx="333375" cy="285750"/>
-            <wp:effectExtent l="0" t="0" r="9525" b="0"/>
-            <wp:docPr id="162" name="Immagine 162" descr="Risultati immagini per windows warning icon"/>
-            <wp:cNvGraphicFramePr>
-              <a:graphicFrameLocks xmlns:a="http://schemas.openxmlformats.org/drawingml/2006/main" noChangeAspect="1"/>
-            </wp:cNvGraphicFramePr>
-            <a:graphic xmlns:a="http://schemas.openxmlformats.org/drawingml/2006/main">
-              <a:graphicData uri="http://schemas.openxmlformats.org/drawingml/2006/picture">
-                <pic:pic xmlns:pic="http://schemas.openxmlformats.org/drawingml/2006/picture">
-                  <pic:nvPicPr>
-                    <pic:cNvPr id="0" name="Picture 1" descr="Risultati immagini per windows warning icon"/>
-                    <pic:cNvPicPr>
-                      <a:picLocks noChangeAspect="1" noChangeArrowheads="1"/>
-                    </pic:cNvPicPr>
-                  </pic:nvPicPr>
-                  <pic:blipFill rotWithShape="1">
-                    <a:blip r:embed="rId20" cstate="print">
-                      <a:extLst>
-                        <a:ext uri="{28A0092B-C50C-407E-A947-70E740481C1C}">
-                          <a14:useLocalDpi xmlns:a14="http://schemas.microsoft.com/office/drawing/2010/main" val="0"/>
-                        </a:ext>
-                      </a:extLst>
-                    </a:blip>
-                    <a:srcRect t="5714" b="8571"/>
-                    <a:stretch/>
-                  </pic:blipFill>
-                  <pic:spPr bwMode="auto">
-                    <a:xfrm>
-                      <a:off x="0" y="0"/>
-                      <a:ext cx="333375" cy="285750"/>
-                    </a:xfrm>
-                    <a:prstGeom prst="rect">
-                      <a:avLst/>
-                    </a:prstGeom>
-                    <a:noFill/>
-                    <a:ln>
-                      <a:noFill/>
-                    </a:ln>
-                    <a:extLst>
-                      <a:ext uri="{53640926-AAD7-44D8-BBD7-CCE9431645EC}">
-                        <a14:shadowObscured xmlns:a14="http://schemas.microsoft.com/office/drawing/2010/main"/>
-                      </a:ext>
-                    </a:extLst>
-                  </pic:spPr>
-                </pic:pic>
-              </a:graphicData>
-            </a:graphic>
-          </wp:inline>
-        </w:drawing>
-      </w:r>
-      <w:r>
-        <w:rPr>
-          <w:b/>
-        </w:rPr>
-        <w:t xml:space="preserve"> </w:t>
-      </w:r>
-      <w:r>
-        <w:rPr>
-          <w:b/>
-        </w:rPr>
-        <w:t>Attenzione</w:t>
-      </w:r>
-      <w:r>
-        <w:rPr>
-          <w:b/>
-        </w:rPr>
-        <w:t>! Lo sblocco PIN di una CIE non ancora abilitata è l’unica situazione, oltre all’abilitazione, in cui verranno richieste tutte le 8 cifre del PIN!</w:t>
-      </w:r>
-    </w:p>
-    <w:p>
-      <w:pPr>
-        <w:jc w:val="both"/>
-      </w:pPr>
+        <w:t xml:space="preserve">Verranno chieste tutte le 8 cifre di un nuovo PIN. </w:t>
+      </w:r>
       <w:r>
         <w:t>I</w:t>
       </w:r>
@@ -5644,7 +5507,6 @@
         <w:t xml:space="preserve"> venga impostato ad un valore diverso da quello desiderato:</w:t>
       </w:r>
     </w:p>
-    <w:p/>
     <w:p>
       <w:pPr>
         <w:jc w:val="center"/>
@@ -5670,7 +5532,7 @@
                     <pic:cNvPicPr/>
                   </pic:nvPicPr>
                   <pic:blipFill>
-                    <a:blip r:embed="rId49"/>
+                    <a:blip r:embed="rId48"/>
                     <a:stretch>
                       <a:fillRect/>
                     </a:stretch>
@@ -5739,7 +5601,7 @@
                     </pic:cNvPicPr>
                   </pic:nvPicPr>
                   <pic:blipFill>
-                    <a:blip r:embed="rId50">
+                    <a:blip r:embed="rId49">
                       <a:extLst>
                         <a:ext uri="{28A0092B-C50C-407E-A947-70E740481C1C}">
                           <a14:useLocalDpi xmlns:a14="http://schemas.microsoft.com/office/drawing/2010/main" val="0"/>
@@ -5776,31 +5638,6 @@
       <w:pPr>
         <w:jc w:val="both"/>
       </w:pPr>
-    </w:p>
-    <w:p>
-      <w:pPr>
-        <w:jc w:val="both"/>
-      </w:pPr>
-    </w:p>
-    <w:p>
-      <w:pPr>
-        <w:jc w:val="both"/>
-      </w:pPr>
-    </w:p>
-    <w:p>
-      <w:pPr>
-        <w:jc w:val="both"/>
-      </w:pPr>
-    </w:p>
-    <w:p>
-      <w:pPr>
-        <w:jc w:val="both"/>
-      </w:pPr>
-    </w:p>
-    <w:p>
-      <w:pPr>
-        <w:jc w:val="both"/>
-      </w:pPr>
       <w:r>
         <w:t xml:space="preserve">Se il PUK iniziale è stato digitato correttamente, il PIN </w:t>
       </w:r>
@@ -5835,6 +5672,74 @@
             <wp:extent cx="4438650" cy="2571750"/>
             <wp:effectExtent l="0" t="0" r="0" b="0"/>
             <wp:docPr id="160" name="Immagine 160"/>
+            <wp:cNvGraphicFramePr>
+              <a:graphicFrameLocks xmlns:a="http://schemas.openxmlformats.org/drawingml/2006/main" noChangeAspect="1"/>
+            </wp:cNvGraphicFramePr>
+            <a:graphic xmlns:a="http://schemas.openxmlformats.org/drawingml/2006/main">
+              <a:graphicData uri="http://schemas.openxmlformats.org/drawingml/2006/picture">
+                <pic:pic xmlns:pic="http://schemas.openxmlformats.org/drawingml/2006/picture">
+                  <pic:nvPicPr>
+                    <pic:cNvPr id="1" name=""/>
+                    <pic:cNvPicPr/>
+                  </pic:nvPicPr>
+                  <pic:blipFill>
+                    <a:blip r:embed="rId50"/>
+                    <a:stretch>
+                      <a:fillRect/>
+                    </a:stretch>
+                  </pic:blipFill>
+                  <pic:spPr>
+                    <a:xfrm>
+                      <a:off x="0" y="0"/>
+                      <a:ext cx="4438650" cy="2571750"/>
+                    </a:xfrm>
+                    <a:prstGeom prst="rect">
+                      <a:avLst/>
+                    </a:prstGeom>
+                  </pic:spPr>
+                </pic:pic>
+              </a:graphicData>
+            </a:graphic>
+          </wp:inline>
+        </w:drawing>
+      </w:r>
+    </w:p>
+    <w:p/>
+    <w:p>
+      <w:pPr>
+        <w:jc w:val="both"/>
+      </w:pPr>
+      <w:r>
+        <w:t>Se il PUK non corrisponde a quello digitato</w:t>
+      </w:r>
+      <w:r>
+        <w:t>,</w:t>
+      </w:r>
+      <w:r>
+        <w:t xml:space="preserve"> </w:t>
+      </w:r>
+      <w:r>
+        <w:t xml:space="preserve">viene </w:t>
+      </w:r>
+      <w:r>
+        <w:t xml:space="preserve">visualizzata una schermata di errore in cui è specificato il numero di tentativi rimanenti prima di bloccare il PUK. </w:t>
+      </w:r>
+    </w:p>
+    <w:p>
+      <w:pPr>
+        <w:jc w:val="center"/>
+      </w:pPr>
+      <w:r>
+        <w:rPr>
+          <w:noProof/>
+          <w:lang w:eastAsia="it-IT"/>
+        </w:rPr>
+        <w:lastRenderedPageBreak/>
+        <w:drawing>
+          <wp:inline distT="0" distB="0" distL="0" distR="0" wp14:anchorId="3099AB89" wp14:editId="1256857B">
+            <wp:extent cx="4438650" cy="2571750"/>
+            <wp:effectExtent l="0" t="0" r="0" b="0"/>
+            <wp:docPr id="159" name="Immagine 159"/>
             <wp:cNvGraphicFramePr>
               <a:graphicFrameLocks xmlns:a="http://schemas.openxmlformats.org/drawingml/2006/main" noChangeAspect="1"/>
             </wp:cNvGraphicFramePr>
@@ -5870,80 +5775,13 @@
     <w:p/>
     <w:p>
       <w:pPr>
-        <w:jc w:val="both"/>
-      </w:pPr>
-      <w:r>
-        <w:t>Se il PUK non corrisponde a quello digitato</w:t>
-      </w:r>
-      <w:r>
-        <w:t>,</w:t>
-      </w:r>
-      <w:r>
-        <w:t xml:space="preserve"> </w:t>
-      </w:r>
-      <w:r>
-        <w:t xml:space="preserve">viene </w:t>
-      </w:r>
-      <w:r>
-        <w:t xml:space="preserve">visualizzata una schermata di errore in cui è specificato il numero di tentativi rimanenti prima di bloccare il PUK. </w:t>
-      </w:r>
-    </w:p>
-    <w:p>
-      <w:pPr>
-        <w:jc w:val="center"/>
-      </w:pPr>
-      <w:r>
-        <w:rPr>
-          <w:noProof/>
-          <w:lang w:eastAsia="it-IT"/>
-        </w:rPr>
-        <w:drawing>
-          <wp:inline distT="0" distB="0" distL="0" distR="0" wp14:anchorId="3099AB89" wp14:editId="1256857B">
-            <wp:extent cx="4438650" cy="2571750"/>
-            <wp:effectExtent l="0" t="0" r="0" b="0"/>
-            <wp:docPr id="159" name="Immagine 159"/>
-            <wp:cNvGraphicFramePr>
-              <a:graphicFrameLocks xmlns:a="http://schemas.openxmlformats.org/drawingml/2006/main" noChangeAspect="1"/>
-            </wp:cNvGraphicFramePr>
-            <a:graphic xmlns:a="http://schemas.openxmlformats.org/drawingml/2006/main">
-              <a:graphicData uri="http://schemas.openxmlformats.org/drawingml/2006/picture">
-                <pic:pic xmlns:pic="http://schemas.openxmlformats.org/drawingml/2006/picture">
-                  <pic:nvPicPr>
-                    <pic:cNvPr id="1" name=""/>
-                    <pic:cNvPicPr/>
-                  </pic:nvPicPr>
-                  <pic:blipFill>
-                    <a:blip r:embed="rId52"/>
-                    <a:stretch>
-                      <a:fillRect/>
-                    </a:stretch>
-                  </pic:blipFill>
-                  <pic:spPr>
-                    <a:xfrm>
-                      <a:off x="0" y="0"/>
-                      <a:ext cx="4438650" cy="2571750"/>
-                    </a:xfrm>
-                    <a:prstGeom prst="rect">
-                      <a:avLst/>
-                    </a:prstGeom>
-                  </pic:spPr>
-                </pic:pic>
-              </a:graphicData>
-            </a:graphic>
-          </wp:inline>
-        </w:drawing>
-      </w:r>
-    </w:p>
-    <w:p/>
-    <w:p>
-      <w:pPr>
         <w:keepNext/>
         <w:keepLines/>
         <w:spacing w:before="40" w:after="0"/>
         <w:outlineLvl w:val="1"/>
       </w:pPr>
-      <w:bookmarkStart w:id="33" w:name="_Toc467862247"/>
-      <w:bookmarkEnd w:id="33"/>
+      <w:bookmarkStart w:id="36" w:name="_Toc467862247"/>
+      <w:bookmarkEnd w:id="36"/>
       <w:r>
         <w:rPr>
           <w:color w:val="FF0000"/>
@@ -6009,7 +5847,7 @@
       </w:r>
     </w:p>
     <w:sectPr>
-      <w:headerReference w:type="default" r:id="rId53"/>
+      <w:headerReference w:type="default" r:id="rId52"/>
       <w:pgSz w:w="11906" w:h="16838"/>
       <w:pgMar w:top="1417" w:right="1134" w:bottom="1134" w:left="1134" w:header="708" w:footer="708" w:gutter="0"/>
       <w:cols w:space="708"/>
@@ -6020,7 +5858,7 @@
 </file>
 
 <file path=word/endnotes.xml><?xml version="1.0" encoding="utf-8"?>
-<w:endnotes xmlns:wpc="http://schemas.microsoft.com/office/word/2010/wordprocessingCanvas" xmlns:mo="http://schemas.microsoft.com/office/mac/office/2008/main" xmlns:mc="http://schemas.openxmlformats.org/markup-compatibility/2006" xmlns:mv="urn:schemas-microsoft-com:mac:vml" xmlns:o="urn:schemas-microsoft-com:office:office" xmlns:r="http://schemas.openxmlformats.org/officeDocument/2006/relationships" xmlns:m="http://schemas.openxmlformats.org/officeDocument/2006/math" xmlns:v="urn:schemas-microsoft-com:vml" xmlns:wp14="http://schemas.microsoft.com/office/word/2010/wordprocessingDrawing" xmlns:wp="http://schemas.openxmlformats.org/drawingml/2006/wordprocessingDrawing" xmlns:w10="urn:schemas-microsoft-com:office:word" xmlns:w="http://schemas.openxmlformats.org/wordprocessingml/2006/main" xmlns:w14="http://schemas.microsoft.com/office/word/2010/wordml" xmlns:w15="http://schemas.microsoft.com/office/word/2012/wordml" xmlns:wpg="http://schemas.microsoft.com/office/word/2010/wordprocessingGroup" xmlns:wpi="http://schemas.microsoft.com/office/word/2010/wordprocessingInk" xmlns:wne="http://schemas.microsoft.com/office/word/2006/wordml" xmlns:wps="http://schemas.microsoft.com/office/word/2010/wordprocessingShape" mc:Ignorable="w14 w15 wp14">
+<w:endnotes xmlns:wpc="http://schemas.microsoft.com/office/word/2010/wordprocessingCanvas" xmlns:cx="http://schemas.microsoft.com/office/drawing/2014/chartex" xmlns:cx1="http://schemas.microsoft.com/office/drawing/2015/9/8/chartex" xmlns:cx2="http://schemas.microsoft.com/office/drawing/2015/10/21/chartex" xmlns:cx3="http://schemas.microsoft.com/office/drawing/2016/5/9/chartex" xmlns:cx4="http://schemas.microsoft.com/office/drawing/2016/5/10/chartex" xmlns:cx5="http://schemas.microsoft.com/office/drawing/2016/5/11/chartex" xmlns:cx6="http://schemas.microsoft.com/office/drawing/2016/5/12/chartex" xmlns:cx7="http://schemas.microsoft.com/office/drawing/2016/5/13/chartex" xmlns:cx8="http://schemas.microsoft.com/office/drawing/2016/5/14/chartex" xmlns:mc="http://schemas.openxmlformats.org/markup-compatibility/2006" xmlns:aink="http://schemas.microsoft.com/office/drawing/2016/ink" xmlns:am3d="http://schemas.microsoft.com/office/drawing/2017/model3d" xmlns:o="urn:schemas-microsoft-com:office:office" xmlns:r="http://schemas.openxmlformats.org/officeDocument/2006/relationships" xmlns:m="http://schemas.openxmlformats.org/officeDocument/2006/math" xmlns:v="urn:schemas-microsoft-com:vml" xmlns:wp14="http://schemas.microsoft.com/office/word/2010/wordprocessingDrawing" xmlns:wp="http://schemas.openxmlformats.org/drawingml/2006/wordprocessingDrawing" xmlns:w10="urn:schemas-microsoft-com:office:word" xmlns:w="http://schemas.openxmlformats.org/wordprocessingml/2006/main" xmlns:w14="http://schemas.microsoft.com/office/word/2010/wordml" xmlns:w15="http://schemas.microsoft.com/office/word/2012/wordml" xmlns:w16cid="http://schemas.microsoft.com/office/word/2016/wordml/cid" xmlns:w16se="http://schemas.microsoft.com/office/word/2015/wordml/symex" xmlns:wpg="http://schemas.microsoft.com/office/word/2010/wordprocessingGroup" xmlns:wpi="http://schemas.microsoft.com/office/word/2010/wordprocessingInk" xmlns:wne="http://schemas.microsoft.com/office/word/2006/wordml" xmlns:wps="http://schemas.microsoft.com/office/word/2010/wordprocessingShape" mc:Ignorable="w14 w15 w16se w16cid wp14">
   <w:endnote w:type="separator" w:id="-1">
     <w:p>
       <w:pPr>
@@ -6045,7 +5883,7 @@
 </file>
 
 <file path=word/footnotes.xml><?xml version="1.0" encoding="utf-8"?>
-<w:footnotes xmlns:wpc="http://schemas.microsoft.com/office/word/2010/wordprocessingCanvas" xmlns:mo="http://schemas.microsoft.com/office/mac/office/2008/main" xmlns:mc="http://schemas.openxmlformats.org/markup-compatibility/2006" xmlns:mv="urn:schemas-microsoft-com:mac:vml" xmlns:o="urn:schemas-microsoft-com:office:office" xmlns:r="http://schemas.openxmlformats.org/officeDocument/2006/relationships" xmlns:m="http://schemas.openxmlformats.org/officeDocument/2006/math" xmlns:v="urn:schemas-microsoft-com:vml" xmlns:wp14="http://schemas.microsoft.com/office/word/2010/wordprocessingDrawing" xmlns:wp="http://schemas.openxmlformats.org/drawingml/2006/wordprocessingDrawing" xmlns:w10="urn:schemas-microsoft-com:office:word" xmlns:w="http://schemas.openxmlformats.org/wordprocessingml/2006/main" xmlns:w14="http://schemas.microsoft.com/office/word/2010/wordml" xmlns:w15="http://schemas.microsoft.com/office/word/2012/wordml" xmlns:wpg="http://schemas.microsoft.com/office/word/2010/wordprocessingGroup" xmlns:wpi="http://schemas.microsoft.com/office/word/2010/wordprocessingInk" xmlns:wne="http://schemas.microsoft.com/office/word/2006/wordml" xmlns:wps="http://schemas.microsoft.com/office/word/2010/wordprocessingShape" mc:Ignorable="w14 w15 wp14">
+<w:footnotes xmlns:wpc="http://schemas.microsoft.com/office/word/2010/wordprocessingCanvas" xmlns:cx="http://schemas.microsoft.com/office/drawing/2014/chartex" xmlns:cx1="http://schemas.microsoft.com/office/drawing/2015/9/8/chartex" xmlns:cx2="http://schemas.microsoft.com/office/drawing/2015/10/21/chartex" xmlns:cx3="http://schemas.microsoft.com/office/drawing/2016/5/9/chartex" xmlns:cx4="http://schemas.microsoft.com/office/drawing/2016/5/10/chartex" xmlns:cx5="http://schemas.microsoft.com/office/drawing/2016/5/11/chartex" xmlns:cx6="http://schemas.microsoft.com/office/drawing/2016/5/12/chartex" xmlns:cx7="http://schemas.microsoft.com/office/drawing/2016/5/13/chartex" xmlns:cx8="http://schemas.microsoft.com/office/drawing/2016/5/14/chartex" xmlns:mc="http://schemas.openxmlformats.org/markup-compatibility/2006" xmlns:aink="http://schemas.microsoft.com/office/drawing/2016/ink" xmlns:am3d="http://schemas.microsoft.com/office/drawing/2017/model3d" xmlns:o="urn:schemas-microsoft-com:office:office" xmlns:r="http://schemas.openxmlformats.org/officeDocument/2006/relationships" xmlns:m="http://schemas.openxmlformats.org/officeDocument/2006/math" xmlns:v="urn:schemas-microsoft-com:vml" xmlns:wp14="http://schemas.microsoft.com/office/word/2010/wordprocessingDrawing" xmlns:wp="http://schemas.openxmlformats.org/drawingml/2006/wordprocessingDrawing" xmlns:w10="urn:schemas-microsoft-com:office:word" xmlns:w="http://schemas.openxmlformats.org/wordprocessingml/2006/main" xmlns:w14="http://schemas.microsoft.com/office/word/2010/wordml" xmlns:w15="http://schemas.microsoft.com/office/word/2012/wordml" xmlns:w16cid="http://schemas.microsoft.com/office/word/2016/wordml/cid" xmlns:w16se="http://schemas.microsoft.com/office/word/2015/wordml/symex" xmlns:wpg="http://schemas.microsoft.com/office/word/2010/wordprocessingGroup" xmlns:wpi="http://schemas.microsoft.com/office/word/2010/wordprocessingInk" xmlns:wne="http://schemas.microsoft.com/office/word/2006/wordml" xmlns:wps="http://schemas.microsoft.com/office/word/2010/wordprocessingShape" mc:Ignorable="w14 w15 w16se w16cid wp14">
   <w:footnote w:type="separator" w:id="-1">
     <w:p>
       <w:pPr>
@@ -6070,7 +5908,7 @@
 </file>
 
 <file path=word/header1.xml><?xml version="1.0" encoding="utf-8"?>
-<w:hdr xmlns:wpc="http://schemas.microsoft.com/office/word/2010/wordprocessingCanvas" xmlns:mo="http://schemas.microsoft.com/office/mac/office/2008/main" xmlns:mc="http://schemas.openxmlformats.org/markup-compatibility/2006" xmlns:mv="urn:schemas-microsoft-com:mac:vml" xmlns:o="urn:schemas-microsoft-com:office:office" xmlns:r="http://schemas.openxmlformats.org/officeDocument/2006/relationships" xmlns:m="http://schemas.openxmlformats.org/officeDocument/2006/math" xmlns:v="urn:schemas-microsoft-com:vml" xmlns:wp14="http://schemas.microsoft.com/office/word/2010/wordprocessingDrawing" xmlns:wp="http://schemas.openxmlformats.org/drawingml/2006/wordprocessingDrawing" xmlns:w10="urn:schemas-microsoft-com:office:word" xmlns:w="http://schemas.openxmlformats.org/wordprocessingml/2006/main" xmlns:w14="http://schemas.microsoft.com/office/word/2010/wordml" xmlns:w15="http://schemas.microsoft.com/office/word/2012/wordml" xmlns:wpg="http://schemas.microsoft.com/office/word/2010/wordprocessingGroup" xmlns:wpi="http://schemas.microsoft.com/office/word/2010/wordprocessingInk" xmlns:wne="http://schemas.microsoft.com/office/word/2006/wordml" xmlns:wps="http://schemas.microsoft.com/office/word/2010/wordprocessingShape" mc:Ignorable="w14 w15 wp14">
+<w:hdr xmlns:wpc="http://schemas.microsoft.com/office/word/2010/wordprocessingCanvas" xmlns:cx="http://schemas.microsoft.com/office/drawing/2014/chartex" xmlns:cx1="http://schemas.microsoft.com/office/drawing/2015/9/8/chartex" xmlns:cx2="http://schemas.microsoft.com/office/drawing/2015/10/21/chartex" xmlns:cx3="http://schemas.microsoft.com/office/drawing/2016/5/9/chartex" xmlns:cx4="http://schemas.microsoft.com/office/drawing/2016/5/10/chartex" xmlns:cx5="http://schemas.microsoft.com/office/drawing/2016/5/11/chartex" xmlns:cx6="http://schemas.microsoft.com/office/drawing/2016/5/12/chartex" xmlns:cx7="http://schemas.microsoft.com/office/drawing/2016/5/13/chartex" xmlns:cx8="http://schemas.microsoft.com/office/drawing/2016/5/14/chartex" xmlns:mc="http://schemas.openxmlformats.org/markup-compatibility/2006" xmlns:aink="http://schemas.microsoft.com/office/drawing/2016/ink" xmlns:am3d="http://schemas.microsoft.com/office/drawing/2017/model3d" xmlns:o="urn:schemas-microsoft-com:office:office" xmlns:r="http://schemas.openxmlformats.org/officeDocument/2006/relationships" xmlns:m="http://schemas.openxmlformats.org/officeDocument/2006/math" xmlns:v="urn:schemas-microsoft-com:vml" xmlns:wp14="http://schemas.microsoft.com/office/word/2010/wordprocessingDrawing" xmlns:wp="http://schemas.openxmlformats.org/drawingml/2006/wordprocessingDrawing" xmlns:w10="urn:schemas-microsoft-com:office:word" xmlns:w="http://schemas.openxmlformats.org/wordprocessingml/2006/main" xmlns:w14="http://schemas.microsoft.com/office/word/2010/wordml" xmlns:w15="http://schemas.microsoft.com/office/word/2012/wordml" xmlns:w16cid="http://schemas.microsoft.com/office/word/2016/wordml/cid" xmlns:w16se="http://schemas.microsoft.com/office/word/2015/wordml/symex" xmlns:wpg="http://schemas.microsoft.com/office/word/2010/wordprocessingGroup" xmlns:wpi="http://schemas.microsoft.com/office/word/2010/wordprocessingInk" xmlns:wne="http://schemas.microsoft.com/office/word/2006/wordml" xmlns:wps="http://schemas.microsoft.com/office/word/2010/wordprocessingShape" mc:Ignorable="w14 w15 w16se w16cid wp14">
   <w:p>
     <w:pPr>
       <w:pStyle w:val="Intestazione"/>
@@ -6153,8 +5991,8 @@
 </file>
 
 <file path=word/numbering.xml><?xml version="1.0" encoding="utf-8"?>
-<w:numbering xmlns:wpc="http://schemas.microsoft.com/office/word/2010/wordprocessingCanvas" xmlns:mo="http://schemas.microsoft.com/office/mac/office/2008/main" xmlns:mc="http://schemas.openxmlformats.org/markup-compatibility/2006" xmlns:mv="urn:schemas-microsoft-com:mac:vml" xmlns:o="urn:schemas-microsoft-com:office:office" xmlns:r="http://schemas.openxmlformats.org/officeDocument/2006/relationships" xmlns:m="http://schemas.openxmlformats.org/officeDocument/2006/math" xmlns:v="urn:schemas-microsoft-com:vml" xmlns:wp14="http://schemas.microsoft.com/office/word/2010/wordprocessingDrawing" xmlns:wp="http://schemas.openxmlformats.org/drawingml/2006/wordprocessingDrawing" xmlns:w10="urn:schemas-microsoft-com:office:word" xmlns:w="http://schemas.openxmlformats.org/wordprocessingml/2006/main" xmlns:w14="http://schemas.microsoft.com/office/word/2010/wordml" xmlns:w15="http://schemas.microsoft.com/office/word/2012/wordml" xmlns:wpg="http://schemas.microsoft.com/office/word/2010/wordprocessingGroup" xmlns:wpi="http://schemas.microsoft.com/office/word/2010/wordprocessingInk" xmlns:wne="http://schemas.microsoft.com/office/word/2006/wordml" xmlns:wps="http://schemas.microsoft.com/office/word/2010/wordprocessingShape" mc:Ignorable="w14 w15 wp14">
-  <w:abstractNum w:abstractNumId="0">
+<w:numbering xmlns:wpc="http://schemas.microsoft.com/office/word/2010/wordprocessingCanvas" xmlns:cx="http://schemas.microsoft.com/office/drawing/2014/chartex" xmlns:cx1="http://schemas.microsoft.com/office/drawing/2015/9/8/chartex" xmlns:cx2="http://schemas.microsoft.com/office/drawing/2015/10/21/chartex" xmlns:cx3="http://schemas.microsoft.com/office/drawing/2016/5/9/chartex" xmlns:cx4="http://schemas.microsoft.com/office/drawing/2016/5/10/chartex" xmlns:cx5="http://schemas.microsoft.com/office/drawing/2016/5/11/chartex" xmlns:cx6="http://schemas.microsoft.com/office/drawing/2016/5/12/chartex" xmlns:cx7="http://schemas.microsoft.com/office/drawing/2016/5/13/chartex" xmlns:cx8="http://schemas.microsoft.com/office/drawing/2016/5/14/chartex" xmlns:mc="http://schemas.openxmlformats.org/markup-compatibility/2006" xmlns:aink="http://schemas.microsoft.com/office/drawing/2016/ink" xmlns:am3d="http://schemas.microsoft.com/office/drawing/2017/model3d" xmlns:o="urn:schemas-microsoft-com:office:office" xmlns:r="http://schemas.openxmlformats.org/officeDocument/2006/relationships" xmlns:m="http://schemas.openxmlformats.org/officeDocument/2006/math" xmlns:v="urn:schemas-microsoft-com:vml" xmlns:wp14="http://schemas.microsoft.com/office/word/2010/wordprocessingDrawing" xmlns:wp="http://schemas.openxmlformats.org/drawingml/2006/wordprocessingDrawing" xmlns:w10="urn:schemas-microsoft-com:office:word" xmlns:w="http://schemas.openxmlformats.org/wordprocessingml/2006/main" xmlns:w14="http://schemas.microsoft.com/office/word/2010/wordml" xmlns:w15="http://schemas.microsoft.com/office/word/2012/wordml" xmlns:w16cid="http://schemas.microsoft.com/office/word/2016/wordml/cid" xmlns:w16se="http://schemas.microsoft.com/office/word/2015/wordml/symex" xmlns:wpg="http://schemas.microsoft.com/office/word/2010/wordprocessingGroup" xmlns:wpi="http://schemas.microsoft.com/office/word/2010/wordprocessingInk" xmlns:wne="http://schemas.microsoft.com/office/word/2006/wordml" xmlns:wps="http://schemas.microsoft.com/office/word/2010/wordprocessingShape" mc:Ignorable="w14 w15 w16se w16cid wp14">
+  <w:abstractNum w:abstractNumId="0" w15:restartNumberingAfterBreak="0">
     <w:nsid w:val="046C5C61"/>
     <w:multiLevelType w:val="multilevel"/>
     <w:tmpl w:val="2E000462"/>
@@ -6275,7 +6113,7 @@
       </w:rPr>
     </w:lvl>
   </w:abstractNum>
-  <w:abstractNum w:abstractNumId="1">
+  <w:abstractNum w:abstractNumId="1" w15:restartNumberingAfterBreak="0">
     <w:nsid w:val="106D45A4"/>
     <w:multiLevelType w:val="hybridMultilevel"/>
     <w:tmpl w:val="2974D082"/>
@@ -6364,7 +6202,7 @@
       </w:pPr>
     </w:lvl>
   </w:abstractNum>
-  <w:abstractNum w:abstractNumId="2">
+  <w:abstractNum w:abstractNumId="2" w15:restartNumberingAfterBreak="0">
     <w:nsid w:val="1E3624FA"/>
     <w:multiLevelType w:val="hybridMultilevel"/>
     <w:tmpl w:val="677EAF5A"/>
@@ -6477,7 +6315,7 @@
       </w:rPr>
     </w:lvl>
   </w:abstractNum>
-  <w:abstractNum w:abstractNumId="3">
+  <w:abstractNum w:abstractNumId="3" w15:restartNumberingAfterBreak="0">
     <w:nsid w:val="212F2E19"/>
     <w:multiLevelType w:val="hybridMultilevel"/>
     <w:tmpl w:val="E85A4D48"/>
@@ -6589,7 +6427,7 @@
       </w:rPr>
     </w:lvl>
   </w:abstractNum>
-  <w:abstractNum w:abstractNumId="4">
+  <w:abstractNum w:abstractNumId="4" w15:restartNumberingAfterBreak="0">
     <w:nsid w:val="236D51BA"/>
     <w:multiLevelType w:val="hybridMultilevel"/>
     <w:tmpl w:val="194A866C"/>
@@ -6701,7 +6539,7 @@
       </w:rPr>
     </w:lvl>
   </w:abstractNum>
-  <w:abstractNum w:abstractNumId="5">
+  <w:abstractNum w:abstractNumId="5" w15:restartNumberingAfterBreak="0">
     <w:nsid w:val="2489616F"/>
     <w:multiLevelType w:val="hybridMultilevel"/>
     <w:tmpl w:val="B21C55B4"/>
@@ -6790,7 +6628,7 @@
       </w:pPr>
     </w:lvl>
   </w:abstractNum>
-  <w:abstractNum w:abstractNumId="6">
+  <w:abstractNum w:abstractNumId="6" w15:restartNumberingAfterBreak="0">
     <w:nsid w:val="2BDB1A8B"/>
     <w:multiLevelType w:val="hybridMultilevel"/>
     <w:tmpl w:val="608C6EC6"/>
@@ -6879,7 +6717,7 @@
       </w:pPr>
     </w:lvl>
   </w:abstractNum>
-  <w:abstractNum w:abstractNumId="7">
+  <w:abstractNum w:abstractNumId="7" w15:restartNumberingAfterBreak="0">
     <w:nsid w:val="320F34BE"/>
     <w:multiLevelType w:val="multilevel"/>
     <w:tmpl w:val="2E000462"/>
@@ -7000,7 +6838,7 @@
       </w:rPr>
     </w:lvl>
   </w:abstractNum>
-  <w:abstractNum w:abstractNumId="8">
+  <w:abstractNum w:abstractNumId="8" w15:restartNumberingAfterBreak="0">
     <w:nsid w:val="37DB0944"/>
     <w:multiLevelType w:val="multilevel"/>
     <w:tmpl w:val="2E000462"/>
@@ -7121,7 +6959,7 @@
       </w:rPr>
     </w:lvl>
   </w:abstractNum>
-  <w:abstractNum w:abstractNumId="9">
+  <w:abstractNum w:abstractNumId="9" w15:restartNumberingAfterBreak="0">
     <w:nsid w:val="3A201919"/>
     <w:multiLevelType w:val="multilevel"/>
     <w:tmpl w:val="2E000462"/>
@@ -7242,7 +7080,7 @@
       </w:rPr>
     </w:lvl>
   </w:abstractNum>
-  <w:abstractNum w:abstractNumId="10">
+  <w:abstractNum w:abstractNumId="10" w15:restartNumberingAfterBreak="0">
     <w:nsid w:val="41C7347A"/>
     <w:multiLevelType w:val="hybridMultilevel"/>
     <w:tmpl w:val="B21C55B4"/>
@@ -7331,7 +7169,7 @@
       </w:pPr>
     </w:lvl>
   </w:abstractNum>
-  <w:abstractNum w:abstractNumId="11">
+  <w:abstractNum w:abstractNumId="11" w15:restartNumberingAfterBreak="0">
     <w:nsid w:val="46880FAB"/>
     <w:multiLevelType w:val="hybridMultilevel"/>
     <w:tmpl w:val="69E6F734"/>
@@ -7444,7 +7282,7 @@
       </w:rPr>
     </w:lvl>
   </w:abstractNum>
-  <w:abstractNum w:abstractNumId="12">
+  <w:abstractNum w:abstractNumId="12" w15:restartNumberingAfterBreak="0">
     <w:nsid w:val="4BAB367B"/>
     <w:multiLevelType w:val="multilevel"/>
     <w:tmpl w:val="2E000462"/>
@@ -7565,7 +7403,7 @@
       </w:rPr>
     </w:lvl>
   </w:abstractNum>
-  <w:abstractNum w:abstractNumId="13">
+  <w:abstractNum w:abstractNumId="13" w15:restartNumberingAfterBreak="0">
     <w:nsid w:val="51BC6EC0"/>
     <w:multiLevelType w:val="hybridMultilevel"/>
     <w:tmpl w:val="8F4E33D0"/>
@@ -7654,7 +7492,7 @@
       </w:pPr>
     </w:lvl>
   </w:abstractNum>
-  <w:abstractNum w:abstractNumId="14">
+  <w:abstractNum w:abstractNumId="14" w15:restartNumberingAfterBreak="0">
     <w:nsid w:val="5CC23A49"/>
     <w:multiLevelType w:val="hybridMultilevel"/>
     <w:tmpl w:val="2974D082"/>
@@ -7743,7 +7581,7 @@
       </w:pPr>
     </w:lvl>
   </w:abstractNum>
-  <w:abstractNum w:abstractNumId="15">
+  <w:abstractNum w:abstractNumId="15" w15:restartNumberingAfterBreak="0">
     <w:nsid w:val="5D640BB8"/>
     <w:multiLevelType w:val="hybridMultilevel"/>
     <w:tmpl w:val="44FC0126"/>
@@ -7832,7 +7670,7 @@
       </w:pPr>
     </w:lvl>
   </w:abstractNum>
-  <w:abstractNum w:abstractNumId="16">
+  <w:abstractNum w:abstractNumId="16" w15:restartNumberingAfterBreak="0">
     <w:nsid w:val="742D26CD"/>
     <w:multiLevelType w:val="hybridMultilevel"/>
     <w:tmpl w:val="2974D082"/>
@@ -7976,7 +7814,7 @@
 </file>
 
 <file path=word/styles.xml><?xml version="1.0" encoding="utf-8"?>
-<w:styles xmlns:mc="http://schemas.openxmlformats.org/markup-compatibility/2006" xmlns:r="http://schemas.openxmlformats.org/officeDocument/2006/relationships" xmlns:w="http://schemas.openxmlformats.org/wordprocessingml/2006/main" xmlns:w14="http://schemas.microsoft.com/office/word/2010/wordml" xmlns:w15="http://schemas.microsoft.com/office/word/2012/wordml" mc:Ignorable="w14 w15">
+<w:styles xmlns:mc="http://schemas.openxmlformats.org/markup-compatibility/2006" xmlns:r="http://schemas.openxmlformats.org/officeDocument/2006/relationships" xmlns:w="http://schemas.openxmlformats.org/wordprocessingml/2006/main" xmlns:w14="http://schemas.microsoft.com/office/word/2010/wordml" xmlns:w15="http://schemas.microsoft.com/office/word/2012/wordml" xmlns:w16cid="http://schemas.microsoft.com/office/word/2016/wordml/cid" xmlns:w16se="http://schemas.microsoft.com/office/word/2015/wordml/symex" mc:Ignorable="w14 w15 w16se w16cid">
   <w:docDefaults>
     <w:rPrDefault>
       <w:rPr>
@@ -7992,7 +7830,7 @@
       </w:pPr>
     </w:pPrDefault>
   </w:docDefaults>
-  <w:latentStyles w:defLockedState="0" w:defUIPriority="99" w:defSemiHidden="0" w:defUnhideWhenUsed="0" w:defQFormat="0" w:count="382">
+  <w:latentStyles w:defLockedState="0" w:defUIPriority="99" w:defSemiHidden="0" w:defUnhideWhenUsed="0" w:defQFormat="0" w:count="375">
     <w:lsdException w:name="Normal" w:uiPriority="0" w:qFormat="1"/>
     <w:lsdException w:name="heading 1" w:uiPriority="9" w:qFormat="1"/>
     <w:lsdException w:name="heading 2" w:semiHidden="1" w:uiPriority="9" w:unhideWhenUsed="1" w:qFormat="1"/>

</xml_diff>

<commit_message>
Manuale aggiornato per rilascio versione 1.0 Win
</commit_message>
<xml_diff>
--- a/DOC/CIE 3.0 - Manuale d'uso del middleware CIE.docx
+++ b/DOC/CIE 3.0 - Manuale d'uso del middleware CIE.docx
@@ -261,9 +261,9 @@
         </w:rPr>
         <w:fldChar w:fldCharType="separate"/>
       </w:r>
-      <w:bookmarkStart w:id="8" w:name="_Toc467862240"/>
+      <w:bookmarkStart w:id="8" w:name="_Toc475011072"/>
       <w:bookmarkStart w:id="9" w:name="_Toc473283927"/>
-      <w:bookmarkStart w:id="10" w:name="_Toc475011072"/>
+      <w:bookmarkStart w:id="10" w:name="_Toc467862240"/>
       <w:r>
         <w:rPr>
           <w:rFonts w:asciiTheme="minorHAnsi" w:hAnsiTheme="minorHAnsi"/>
@@ -271,7 +271,7 @@
           <w:sz w:val="36"/>
           <w:szCs w:val="36"/>
         </w:rPr>
-        <w:t>20/02/18</w:t>
+        <w:t>23/10/18</w:t>
       </w:r>
       <w:bookmarkEnd w:id="8"/>
       <w:bookmarkEnd w:id="9"/>
@@ -643,7 +643,7 @@
         <w:rPr>
           <w:noProof/>
         </w:rPr>
-        <w:t>6</w:t>
+        <w:t>5</w:t>
       </w:r>
       <w:r>
         <w:rPr>
@@ -722,7 +722,7 @@
         <w:rPr>
           <w:noProof/>
         </w:rPr>
-        <w:t>8</w:t>
+        <w:t>7</w:t>
       </w:r>
       <w:r>
         <w:rPr>
@@ -746,8 +746,6 @@
           <w:lang w:eastAsia="it-IT"/>
         </w:rPr>
       </w:pPr>
-      <w:bookmarkStart w:id="11" w:name="_GoBack"/>
-      <w:bookmarkEnd w:id="11"/>
       <w:r>
         <w:rPr>
           <w:noProof/>
@@ -803,7 +801,7 @@
         <w:rPr>
           <w:noProof/>
         </w:rPr>
-        <w:t>9</w:t>
+        <w:t>8</w:t>
       </w:r>
       <w:r>
         <w:rPr>
@@ -1309,8 +1307,8 @@
           <w:numId w:val="1"/>
         </w:numPr>
       </w:pPr>
-      <w:bookmarkStart w:id="12" w:name="_Ref482020218"/>
-      <w:bookmarkStart w:id="13" w:name="_Toc506929156"/>
+      <w:bookmarkStart w:id="11" w:name="_Ref482020218"/>
+      <w:bookmarkStart w:id="12" w:name="_Toc506929156"/>
       <w:proofErr w:type="spellStart"/>
       <w:r>
         <w:lastRenderedPageBreak/>
@@ -1326,8 +1324,8 @@
       <w:r>
         <w:t xml:space="preserve"> cosa serve</w:t>
       </w:r>
+      <w:bookmarkEnd w:id="11"/>
       <w:bookmarkEnd w:id="12"/>
-      <w:bookmarkEnd w:id="13"/>
     </w:p>
     <w:p>
       <w:pPr>
@@ -1451,11 +1449,11 @@
           <w:numId w:val="1"/>
         </w:numPr>
       </w:pPr>
-      <w:bookmarkStart w:id="14" w:name="_Toc506929157"/>
+      <w:bookmarkStart w:id="13" w:name="_Toc506929157"/>
       <w:r>
         <w:t>Sistemi operativi supportati</w:t>
       </w:r>
-      <w:bookmarkEnd w:id="14"/>
+      <w:bookmarkEnd w:id="13"/>
     </w:p>
     <w:p>
       <w:pPr>
@@ -1512,7 +1510,7 @@
           <w:numId w:val="1"/>
         </w:numPr>
       </w:pPr>
-      <w:bookmarkStart w:id="15" w:name="_Toc506929158"/>
+      <w:bookmarkStart w:id="14" w:name="_Toc506929158"/>
       <w:r>
         <w:t xml:space="preserve">Installazione del </w:t>
       </w:r>
@@ -1527,7 +1525,7 @@
       <w:r>
         <w:t xml:space="preserve"> CIE</w:t>
       </w:r>
-      <w:bookmarkEnd w:id="15"/>
+      <w:bookmarkEnd w:id="14"/>
     </w:p>
     <w:p/>
     <w:p>
@@ -1611,13 +1609,16 @@
       <w:r>
         <w:t>sul file “</w:t>
       </w:r>
+      <w:r>
+        <w:t>CIE-</w:t>
+      </w:r>
       <w:proofErr w:type="spellStart"/>
       <w:r>
-        <w:t>MiddlewareCIE</w:t>
+        <w:t>Middleware</w:t>
       </w:r>
       <w:proofErr w:type="spellEnd"/>
       <w:r>
-        <w:t>_</w:t>
+        <w:t>-</w:t>
       </w:r>
       <w:r>
         <w:t>&lt;VERSIONE&gt;</w:t>
@@ -1627,20 +1628,15 @@
       </w:r>
       <w:proofErr w:type="spellStart"/>
       <w:r>
-        <w:t>msi</w:t>
+        <w:t>exe</w:t>
       </w:r>
       <w:proofErr w:type="spellEnd"/>
       <w:r>
-        <w:t>” scaricato. Comparirà la seguente schermata:</w:t>
-      </w:r>
-      <w:r>
-        <w:t xml:space="preserve"> </w:t>
-      </w:r>
-    </w:p>
-    <w:p>
-      <w:pPr>
-        <w:jc w:val="both"/>
-      </w:pPr>
+        <w:t xml:space="preserve">” scaricato. </w:t>
+      </w:r>
+      <w:r>
+        <w:t>Nel caso sia abilitato il Controllo Account Utente (UAC) di Microsoft, verrà visualizzata la seguente schermata. È necessario cliccare su “SI”:</w:t>
+      </w:r>
     </w:p>
     <w:p>
       <w:pPr>
@@ -1649,13 +1645,12 @@
       <w:r>
         <w:rPr>
           <w:noProof/>
-          <w:lang w:eastAsia="it-IT"/>
         </w:rPr>
         <w:drawing>
-          <wp:inline distT="0" distB="0" distL="0" distR="0" wp14:anchorId="10A6BD65" wp14:editId="68E32DA1">
-            <wp:extent cx="3707088" cy="3038475"/>
-            <wp:effectExtent l="0" t="0" r="8255" b="0"/>
-            <wp:docPr id="167" name="Immagine 167"/>
+          <wp:inline distT="0" distB="0" distL="0" distR="0" wp14:anchorId="70CF34DB" wp14:editId="599E3CD5">
+            <wp:extent cx="3195181" cy="2494483"/>
+            <wp:effectExtent l="0" t="0" r="5715" b="1270"/>
+            <wp:docPr id="11" name="Immagine 11"/>
             <wp:cNvGraphicFramePr>
               <a:graphicFrameLocks xmlns:a="http://schemas.openxmlformats.org/drawingml/2006/main" noChangeAspect="1"/>
             </wp:cNvGraphicFramePr>
@@ -1675,7 +1670,7 @@
                   <pic:spPr>
                     <a:xfrm>
                       <a:off x="0" y="0"/>
-                      <a:ext cx="3715592" cy="3045446"/>
+                      <a:ext cx="3254192" cy="2540553"/>
                     </a:xfrm>
                     <a:prstGeom prst="rect">
                       <a:avLst/>
@@ -1694,19 +1689,10 @@
       </w:pPr>
       <w:r>
         <w:lastRenderedPageBreak/>
-        <w:t xml:space="preserve">Cliccare sul tasto Avanti nelle </w:t>
-      </w:r>
-      <w:r>
-        <w:t>successive</w:t>
-      </w:r>
-      <w:r>
-        <w:t xml:space="preserve"> schermate</w:t>
-      </w:r>
-      <w:r>
-        <w:t>, confermando l’installazione</w:t>
-      </w:r>
-      <w:r>
-        <w:t>.</w:t>
+        <w:t>Comparirà la seguente schermata:</w:t>
+      </w:r>
+      <w:r>
+        <w:t xml:space="preserve"> </w:t>
       </w:r>
     </w:p>
     <w:p>
@@ -1721,13 +1707,12 @@
       <w:r>
         <w:rPr>
           <w:noProof/>
-          <w:lang w:eastAsia="it-IT"/>
         </w:rPr>
         <w:drawing>
-          <wp:inline distT="0" distB="0" distL="0" distR="0" wp14:anchorId="7D547B76" wp14:editId="2D11608B">
-            <wp:extent cx="4752975" cy="3895725"/>
-            <wp:effectExtent l="0" t="0" r="9525" b="9525"/>
-            <wp:docPr id="168" name="Immagine 168"/>
+          <wp:inline distT="0" distB="0" distL="0" distR="0" wp14:anchorId="36283CDD" wp14:editId="6370FE91">
+            <wp:extent cx="3790800" cy="2948400"/>
+            <wp:effectExtent l="0" t="0" r="635" b="4445"/>
+            <wp:docPr id="8" name="Immagine 8"/>
             <wp:cNvGraphicFramePr>
               <a:graphicFrameLocks xmlns:a="http://schemas.openxmlformats.org/drawingml/2006/main" noChangeAspect="1"/>
             </wp:cNvGraphicFramePr>
@@ -1747,7 +1732,7 @@
                   <pic:spPr>
                     <a:xfrm>
                       <a:off x="0" y="0"/>
-                      <a:ext cx="4752975" cy="3895725"/>
+                      <a:ext cx="3790800" cy="2948400"/>
                     </a:xfrm>
                     <a:prstGeom prst="rect">
                       <a:avLst/>
@@ -1760,32 +1745,27 @@
         </w:drawing>
       </w:r>
     </w:p>
-    <w:p/>
-    <w:p>
-      <w:pPr>
-        <w:jc w:val="both"/>
-      </w:pPr>
-      <w:r>
-        <w:t xml:space="preserve">Nel caso sia abilitato il Controllo Account Utente (UAC) </w:t>
-      </w:r>
-      <w:r>
-        <w:t xml:space="preserve">di Microsoft, </w:t>
-      </w:r>
-      <w:r>
-        <w:t>v</w:t>
-      </w:r>
-      <w:r>
-        <w:t>e</w:t>
-      </w:r>
-      <w:r>
-        <w:t>rrà visualizzata la seguente schermata</w:t>
-      </w:r>
-      <w:r>
-        <w:t>. È necessario cliccare su “SI”</w:t>
-      </w:r>
-      <w:r>
-        <w:t>:</w:t>
-      </w:r>
+    <w:p>
+      <w:pPr>
+        <w:jc w:val="both"/>
+      </w:pPr>
+      <w:r>
+        <w:t xml:space="preserve">Cliccare sul tasto </w:t>
+      </w:r>
+      <w:r>
+        <w:t>Accetto</w:t>
+      </w:r>
+      <w:r>
+        <w:t xml:space="preserve"> </w:t>
+      </w:r>
+      <w:r>
+        <w:t>e attendere il completamento dell’installazione</w:t>
+      </w:r>
+    </w:p>
+    <w:p>
+      <w:pPr>
+        <w:jc w:val="both"/>
+      </w:pPr>
     </w:p>
     <w:p>
       <w:pPr>
@@ -1794,13 +1774,12 @@
       <w:r>
         <w:rPr>
           <w:noProof/>
-          <w:lang w:eastAsia="it-IT"/>
         </w:rPr>
         <w:drawing>
-          <wp:inline distT="0" distB="0" distL="0" distR="0" wp14:anchorId="390F4F28" wp14:editId="7A356243">
-            <wp:extent cx="4384040" cy="3422628"/>
-            <wp:effectExtent l="0" t="0" r="0" b="6985"/>
-            <wp:docPr id="169" name="Immagine 169"/>
+          <wp:inline distT="0" distB="0" distL="0" distR="0" wp14:anchorId="404BFBFF" wp14:editId="00E2DB1E">
+            <wp:extent cx="3812400" cy="2962800"/>
+            <wp:effectExtent l="0" t="0" r="0" b="9525"/>
+            <wp:docPr id="12" name="Immagine 12"/>
             <wp:cNvGraphicFramePr>
               <a:graphicFrameLocks xmlns:a="http://schemas.openxmlformats.org/drawingml/2006/main" noChangeAspect="1"/>
             </wp:cNvGraphicFramePr>
@@ -1820,7 +1799,7 @@
                   <pic:spPr>
                     <a:xfrm>
                       <a:off x="0" y="0"/>
-                      <a:ext cx="4392484" cy="3429220"/>
+                      <a:ext cx="3812400" cy="2962800"/>
                     </a:xfrm>
                     <a:prstGeom prst="rect">
                       <a:avLst/>
@@ -1836,8 +1815,66 @@
     <w:p/>
     <w:p>
       <w:r>
+        <w:t xml:space="preserve">Cliccare su </w:t>
+      </w:r>
+      <w:r>
+        <w:t>Fine</w:t>
+      </w:r>
+      <w:r>
+        <w:t xml:space="preserve"> per terminare l’installazione</w:t>
+      </w:r>
+      <w:r>
+        <w:t>.</w:t>
+      </w:r>
+    </w:p>
+    <w:p>
+      <w:pPr>
+        <w:jc w:val="center"/>
+      </w:pPr>
+    </w:p>
+    <w:p/>
+    <w:p>
+      <w:pPr>
+        <w:jc w:val="both"/>
+      </w:pPr>
+      <w:r>
         <w:lastRenderedPageBreak/>
-        <w:t>Attendere il completamento dell’installazione:</w:t>
+        <w:t xml:space="preserve">In seguito all’installazione sarà presente nel </w:t>
+      </w:r>
+      <w:r>
+        <w:t>menu</w:t>
+      </w:r>
+      <w:r>
+        <w:t xml:space="preserve"> avvio </w:t>
+      </w:r>
+      <w:r>
+        <w:t>un nuovo</w:t>
+      </w:r>
+      <w:r>
+        <w:t xml:space="preserve"> gruppo di programmi</w:t>
+      </w:r>
+      <w:r>
+        <w:t xml:space="preserve"> chiamato</w:t>
+      </w:r>
+      <w:r>
+        <w:t xml:space="preserve"> </w:t>
+      </w:r>
+      <w:r>
+        <w:t>“</w:t>
+      </w:r>
+      <w:r>
+        <w:t xml:space="preserve">CIE </w:t>
+      </w:r>
+      <w:proofErr w:type="spellStart"/>
+      <w:r>
+        <w:t>Middleware</w:t>
+      </w:r>
+      <w:proofErr w:type="spellEnd"/>
+      <w:r>
+        <w:t>”</w:t>
+      </w:r>
+      <w:r>
+        <w:t>:</w:t>
       </w:r>
     </w:p>
     <w:p>
@@ -1847,13 +1884,12 @@
       <w:r>
         <w:rPr>
           <w:noProof/>
-          <w:lang w:eastAsia="it-IT"/>
         </w:rPr>
         <w:drawing>
-          <wp:inline distT="0" distB="0" distL="0" distR="0" wp14:anchorId="6BD5ABD1" wp14:editId="09D94BDB">
-            <wp:extent cx="5105400" cy="4219575"/>
-            <wp:effectExtent l="0" t="0" r="0" b="9525"/>
-            <wp:docPr id="170" name="Immagine 170"/>
+          <wp:inline distT="0" distB="0" distL="0" distR="0" wp14:anchorId="52ADBD66" wp14:editId="6E47DF4C">
+            <wp:extent cx="1771650" cy="1714500"/>
+            <wp:effectExtent l="0" t="0" r="0" b="0"/>
+            <wp:docPr id="13" name="Immagine 13"/>
             <wp:cNvGraphicFramePr>
               <a:graphicFrameLocks xmlns:a="http://schemas.openxmlformats.org/drawingml/2006/main" noChangeAspect="1"/>
             </wp:cNvGraphicFramePr>
@@ -1861,36 +1897,23 @@
               <a:graphicData uri="http://schemas.openxmlformats.org/drawingml/2006/picture">
                 <pic:pic xmlns:pic="http://schemas.openxmlformats.org/drawingml/2006/picture">
                   <pic:nvPicPr>
-                    <pic:cNvPr id="0" name="Picture 14"/>
-                    <pic:cNvPicPr>
-                      <a:picLocks noChangeAspect="1" noChangeArrowheads="1"/>
-                    </pic:cNvPicPr>
+                    <pic:cNvPr id="1" name=""/>
+                    <pic:cNvPicPr/>
                   </pic:nvPicPr>
                   <pic:blipFill>
-                    <a:blip r:embed="rId12">
-                      <a:extLst>
-                        <a:ext uri="{28A0092B-C50C-407E-A947-70E740481C1C}">
-                          <a14:useLocalDpi xmlns:a14="http://schemas.microsoft.com/office/drawing/2010/main" val="0"/>
-                        </a:ext>
-                      </a:extLst>
-                    </a:blip>
-                    <a:srcRect/>
+                    <a:blip r:embed="rId12"/>
                     <a:stretch>
                       <a:fillRect/>
                     </a:stretch>
                   </pic:blipFill>
-                  <pic:spPr bwMode="auto">
+                  <pic:spPr>
                     <a:xfrm>
                       <a:off x="0" y="0"/>
-                      <a:ext cx="5105400" cy="4219575"/>
+                      <a:ext cx="1771650" cy="1714500"/>
                     </a:xfrm>
                     <a:prstGeom prst="rect">
                       <a:avLst/>
                     </a:prstGeom>
-                    <a:noFill/>
-                    <a:ln>
-                      <a:noFill/>
-                    </a:ln>
                   </pic:spPr>
                 </pic:pic>
               </a:graphicData>
@@ -1899,11 +1922,74 @@
         </w:drawing>
       </w:r>
     </w:p>
+    <w:p>
+      <w:pPr>
+        <w:pStyle w:val="Titolo2"/>
+        <w:numPr>
+          <w:ilvl w:val="0"/>
+          <w:numId w:val="1"/>
+        </w:numPr>
+      </w:pPr>
+      <w:bookmarkStart w:id="15" w:name="_Toc506929159"/>
+      <w:r>
+        <w:t xml:space="preserve">Rimozione del </w:t>
+      </w:r>
+      <w:proofErr w:type="spellStart"/>
+      <w:r>
+        <w:t>M</w:t>
+      </w:r>
+      <w:r>
+        <w:t>iddleware</w:t>
+      </w:r>
+      <w:proofErr w:type="spellEnd"/>
+      <w:r>
+        <w:t xml:space="preserve"> CIE</w:t>
+      </w:r>
+      <w:bookmarkEnd w:id="15"/>
+    </w:p>
     <w:p/>
     <w:p>
-      <w:r>
-        <w:t>Cliccare su Chiudi per terminare l’installazione</w:t>
-      </w:r>
+      <w:pPr>
+        <w:jc w:val="both"/>
+      </w:pPr>
+      <w:r>
+        <w:t xml:space="preserve">Per </w:t>
+      </w:r>
+      <w:r>
+        <w:t xml:space="preserve">rimuovere il software “CIE </w:t>
+      </w:r>
+      <w:proofErr w:type="spellStart"/>
+      <w:r>
+        <w:t>Middle</w:t>
+      </w:r>
+      <w:bookmarkStart w:id="16" w:name="_GoBack"/>
+      <w:bookmarkEnd w:id="16"/>
+      <w:r>
+        <w:t>ware</w:t>
+      </w:r>
+      <w:proofErr w:type="spellEnd"/>
+      <w:r>
+        <w:t xml:space="preserve">” </w:t>
+      </w:r>
+      <w:r>
+        <w:t>è necessario utilizzare un account amministratore.</w:t>
+      </w:r>
+    </w:p>
+    <w:p>
+      <w:r>
+        <w:t xml:space="preserve">Selezionare il collegamento </w:t>
+      </w:r>
+      <w:r>
+        <w:t>Disinstalla</w:t>
+      </w:r>
+      <w:r>
+        <w:t xml:space="preserve"> nel gruppo di programmi CIE </w:t>
+      </w:r>
+      <w:proofErr w:type="spellStart"/>
+      <w:r>
+        <w:t>Middleware</w:t>
+      </w:r>
+      <w:proofErr w:type="spellEnd"/>
       <w:r>
         <w:t>.</w:t>
       </w:r>
@@ -1915,14 +2001,12 @@
       <w:r>
         <w:rPr>
           <w:noProof/>
-          <w:lang w:eastAsia="it-IT"/>
-        </w:rPr>
-        <w:lastRenderedPageBreak/>
+        </w:rPr>
         <w:drawing>
-          <wp:inline distT="0" distB="0" distL="0" distR="0" wp14:anchorId="45AEBD53" wp14:editId="5BA200C7">
-            <wp:extent cx="4752975" cy="3895725"/>
-            <wp:effectExtent l="0" t="0" r="9525" b="9525"/>
-            <wp:docPr id="171" name="Immagine 171"/>
+          <wp:inline distT="0" distB="0" distL="0" distR="0" wp14:anchorId="6643678B" wp14:editId="42E83D27">
+            <wp:extent cx="1771650" cy="1714500"/>
+            <wp:effectExtent l="0" t="0" r="0" b="0"/>
+            <wp:docPr id="15" name="Immagine 15"/>
             <wp:cNvGraphicFramePr>
               <a:graphicFrameLocks xmlns:a="http://schemas.openxmlformats.org/drawingml/2006/main" noChangeAspect="1"/>
             </wp:cNvGraphicFramePr>
@@ -1942,7 +2026,7 @@
                   <pic:spPr>
                     <a:xfrm>
                       <a:off x="0" y="0"/>
-                      <a:ext cx="4752975" cy="3895725"/>
+                      <a:ext cx="1771650" cy="1714500"/>
                     </a:xfrm>
                     <a:prstGeom prst="rect">
                       <a:avLst/>
@@ -1961,42 +2045,10 @@
         <w:jc w:val="both"/>
       </w:pPr>
       <w:r>
-        <w:t xml:space="preserve">In seguito all’installazione sarà presente nel </w:t>
-      </w:r>
-      <w:r>
-        <w:t>menu</w:t>
-      </w:r>
-      <w:r>
-        <w:t xml:space="preserve"> avvio </w:t>
-      </w:r>
-      <w:r>
-        <w:t>un nuovo</w:t>
-      </w:r>
-      <w:r>
-        <w:t xml:space="preserve"> gruppo di programmi</w:t>
-      </w:r>
-      <w:r>
-        <w:t xml:space="preserve"> chiamato</w:t>
-      </w:r>
-      <w:r>
-        <w:t xml:space="preserve"> </w:t>
-      </w:r>
-      <w:r>
-        <w:t>“</w:t>
-      </w:r>
-      <w:r>
-        <w:t xml:space="preserve">CIE </w:t>
-      </w:r>
-      <w:proofErr w:type="spellStart"/>
-      <w:r>
-        <w:t>Middleware</w:t>
-      </w:r>
-      <w:proofErr w:type="spellEnd"/>
-      <w:r>
-        <w:t>”</w:t>
-      </w:r>
-      <w:r>
-        <w:t>:</w:t>
+        <w:t>Nel caso sia abilitato il Controllo Account Utente (UAC) varrà visualizzata la seguente</w:t>
+      </w:r>
+      <w:r>
+        <w:t xml:space="preserve"> schermata. Confermare cliccando su “Si”.</w:t>
       </w:r>
     </w:p>
     <w:p>
@@ -2006,13 +2058,12 @@
       <w:r>
         <w:rPr>
           <w:noProof/>
-          <w:lang w:eastAsia="it-IT"/>
         </w:rPr>
         <w:drawing>
-          <wp:inline distT="0" distB="0" distL="0" distR="0" wp14:anchorId="3E62543F" wp14:editId="263E802F">
-            <wp:extent cx="2447925" cy="1438275"/>
-            <wp:effectExtent l="0" t="0" r="9525" b="9525"/>
-            <wp:docPr id="172" name="Immagine 172"/>
+          <wp:inline distT="0" distB="0" distL="0" distR="0" wp14:anchorId="485DF8CE" wp14:editId="51721F84">
+            <wp:extent cx="3394253" cy="2575465"/>
+            <wp:effectExtent l="0" t="0" r="0" b="0"/>
+            <wp:docPr id="18" name="Immagine 18"/>
             <wp:cNvGraphicFramePr>
               <a:graphicFrameLocks xmlns:a="http://schemas.openxmlformats.org/drawingml/2006/main" noChangeAspect="1"/>
             </wp:cNvGraphicFramePr>
@@ -2020,36 +2071,23 @@
               <a:graphicData uri="http://schemas.openxmlformats.org/drawingml/2006/picture">
                 <pic:pic xmlns:pic="http://schemas.openxmlformats.org/drawingml/2006/picture">
                   <pic:nvPicPr>
-                    <pic:cNvPr id="0" name="Picture 15"/>
-                    <pic:cNvPicPr>
-                      <a:picLocks noChangeAspect="1" noChangeArrowheads="1"/>
-                    </pic:cNvPicPr>
+                    <pic:cNvPr id="1" name=""/>
+                    <pic:cNvPicPr/>
                   </pic:nvPicPr>
                   <pic:blipFill>
-                    <a:blip r:embed="rId14">
-                      <a:extLst>
-                        <a:ext uri="{28A0092B-C50C-407E-A947-70E740481C1C}">
-                          <a14:useLocalDpi xmlns:a14="http://schemas.microsoft.com/office/drawing/2010/main" val="0"/>
-                        </a:ext>
-                      </a:extLst>
-                    </a:blip>
-                    <a:srcRect/>
+                    <a:blip r:embed="rId14"/>
                     <a:stretch>
                       <a:fillRect/>
                     </a:stretch>
                   </pic:blipFill>
-                  <pic:spPr bwMode="auto">
+                  <pic:spPr>
                     <a:xfrm>
                       <a:off x="0" y="0"/>
-                      <a:ext cx="2447925" cy="1438275"/>
+                      <a:ext cx="3444288" cy="2613430"/>
                     </a:xfrm>
                     <a:prstGeom prst="rect">
                       <a:avLst/>
                     </a:prstGeom>
-                    <a:noFill/>
-                    <a:ln>
-                      <a:noFill/>
-                    </a:ln>
                   </pic:spPr>
                 </pic:pic>
               </a:graphicData>
@@ -2058,65 +2096,10 @@
         </w:drawing>
       </w:r>
     </w:p>
-    <w:p>
-      <w:pPr>
-        <w:pStyle w:val="Titolo2"/>
-        <w:numPr>
-          <w:ilvl w:val="0"/>
-          <w:numId w:val="1"/>
-        </w:numPr>
-      </w:pPr>
-      <w:bookmarkStart w:id="16" w:name="_Toc506929159"/>
-      <w:r>
-        <w:t xml:space="preserve">Rimozione del </w:t>
-      </w:r>
-      <w:proofErr w:type="spellStart"/>
-      <w:r>
-        <w:t>M</w:t>
-      </w:r>
-      <w:r>
-        <w:t>iddleware</w:t>
-      </w:r>
-      <w:proofErr w:type="spellEnd"/>
-      <w:r>
-        <w:t xml:space="preserve"> CIE</w:t>
-      </w:r>
-      <w:bookmarkEnd w:id="16"/>
-    </w:p>
     <w:p/>
     <w:p>
-      <w:pPr>
-        <w:jc w:val="both"/>
-      </w:pPr>
-      <w:r>
-        <w:t xml:space="preserve">Per </w:t>
-      </w:r>
-      <w:r>
-        <w:t xml:space="preserve">rimuovere il software “CIE </w:t>
-      </w:r>
-      <w:proofErr w:type="spellStart"/>
-      <w:r>
-        <w:t>Middleware</w:t>
-      </w:r>
-      <w:proofErr w:type="spellEnd"/>
-      <w:r>
-        <w:t xml:space="preserve">” </w:t>
-      </w:r>
-      <w:r>
-        <w:t>è necessario utilizzare un account amministratore.</w:t>
-      </w:r>
-    </w:p>
-    <w:p>
-      <w:r>
-        <w:t xml:space="preserve">Selezionare il collegamento Rimuovi nel gruppo di programmi CIE </w:t>
-      </w:r>
-      <w:proofErr w:type="spellStart"/>
-      <w:r>
-        <w:t>Middleware</w:t>
-      </w:r>
-      <w:proofErr w:type="spellEnd"/>
-      <w:r>
-        <w:t>.</w:t>
+      <w:r>
+        <w:t>Confermare la rimozione cliccando su Disinstalla</w:t>
       </w:r>
     </w:p>
     <w:p>
@@ -2126,13 +2109,12 @@
       <w:r>
         <w:rPr>
           <w:noProof/>
-          <w:lang w:eastAsia="it-IT"/>
         </w:rPr>
         <w:drawing>
-          <wp:inline distT="0" distB="0" distL="0" distR="0" wp14:anchorId="222AFA67" wp14:editId="703C1E52">
-            <wp:extent cx="2447925" cy="1438275"/>
-            <wp:effectExtent l="0" t="0" r="9525" b="9525"/>
-            <wp:docPr id="173" name="Immagine 173"/>
+          <wp:inline distT="0" distB="0" distL="0" distR="0" wp14:anchorId="012CFF77" wp14:editId="646260C7">
+            <wp:extent cx="3801600" cy="2955600"/>
+            <wp:effectExtent l="0" t="0" r="8890" b="0"/>
+            <wp:docPr id="153" name="Immagine 153"/>
             <wp:cNvGraphicFramePr>
               <a:graphicFrameLocks xmlns:a="http://schemas.openxmlformats.org/drawingml/2006/main" noChangeAspect="1"/>
             </wp:cNvGraphicFramePr>
@@ -2140,36 +2122,23 @@
               <a:graphicData uri="http://schemas.openxmlformats.org/drawingml/2006/picture">
                 <pic:pic xmlns:pic="http://schemas.openxmlformats.org/drawingml/2006/picture">
                   <pic:nvPicPr>
-                    <pic:cNvPr id="0" name="Picture 16"/>
-                    <pic:cNvPicPr>
-                      <a:picLocks noChangeAspect="1" noChangeArrowheads="1"/>
-                    </pic:cNvPicPr>
+                    <pic:cNvPr id="1" name=""/>
+                    <pic:cNvPicPr/>
                   </pic:nvPicPr>
                   <pic:blipFill>
-                    <a:blip r:embed="rId15">
-                      <a:extLst>
-                        <a:ext uri="{28A0092B-C50C-407E-A947-70E740481C1C}">
-                          <a14:useLocalDpi xmlns:a14="http://schemas.microsoft.com/office/drawing/2010/main" val="0"/>
-                        </a:ext>
-                      </a:extLst>
-                    </a:blip>
-                    <a:srcRect/>
+                    <a:blip r:embed="rId15"/>
                     <a:stretch>
                       <a:fillRect/>
                     </a:stretch>
                   </pic:blipFill>
-                  <pic:spPr bwMode="auto">
+                  <pic:spPr>
                     <a:xfrm>
                       <a:off x="0" y="0"/>
-                      <a:ext cx="2447925" cy="1438275"/>
+                      <a:ext cx="3801600" cy="2955600"/>
                     </a:xfrm>
                     <a:prstGeom prst="rect">
                       <a:avLst/>
                     </a:prstGeom>
-                    <a:noFill/>
-                    <a:ln>
-                      <a:noFill/>
-                    </a:ln>
                   </pic:spPr>
                 </pic:pic>
               </a:graphicData>
@@ -2178,29 +2147,165 @@
         </w:drawing>
       </w:r>
     </w:p>
-    <w:p>
-      <w:r>
-        <w:lastRenderedPageBreak/>
-        <w:t xml:space="preserve">Confermare la </w:t>
+    <w:p/>
+    <w:p>
+      <w:r>
+        <w:t xml:space="preserve">Attendere il termine della </w:t>
       </w:r>
       <w:r>
         <w:t>rimozione</w:t>
       </w:r>
-    </w:p>
-    <w:p>
-      <w:pPr>
+      <w:r>
+        <w:t>.</w:t>
+      </w:r>
+    </w:p>
+    <w:p/>
+    <w:p>
+      <w:r>
+        <w:br w:type="page"/>
+      </w:r>
+    </w:p>
+    <w:p>
+      <w:pPr>
+        <w:pStyle w:val="Titolo2"/>
+        <w:ind w:left="720"/>
+      </w:pPr>
+    </w:p>
+    <w:p>
+      <w:pPr>
+        <w:pStyle w:val="Titolo2"/>
+        <w:numPr>
+          <w:ilvl w:val="0"/>
+          <w:numId w:val="1"/>
+        </w:numPr>
+      </w:pPr>
+      <w:bookmarkStart w:id="17" w:name="_Ref506928239"/>
+      <w:bookmarkStart w:id="18" w:name="_Ref506928389"/>
+      <w:bookmarkStart w:id="19" w:name="_Toc506929160"/>
+      <w:r>
+        <w:t>Primo utilizzo della CIE</w:t>
+      </w:r>
+      <w:r>
+        <w:t xml:space="preserve"> con il </w:t>
+      </w:r>
+      <w:proofErr w:type="spellStart"/>
+      <w:r>
+        <w:t>M</w:t>
+      </w:r>
+      <w:r>
+        <w:t>iddleware</w:t>
+      </w:r>
+      <w:bookmarkEnd w:id="17"/>
+      <w:bookmarkEnd w:id="18"/>
+      <w:bookmarkEnd w:id="19"/>
+      <w:proofErr w:type="spellEnd"/>
+    </w:p>
+    <w:p/>
+    <w:p>
+      <w:pPr>
+        <w:jc w:val="both"/>
+      </w:pPr>
+      <w:r>
+        <w:t>Al primo utilizzo</w:t>
+      </w:r>
+      <w:r>
+        <w:t xml:space="preserve"> </w:t>
+      </w:r>
+      <w:r>
+        <w:t xml:space="preserve">di una </w:t>
+      </w:r>
+      <w:r>
+        <w:t>CIE</w:t>
+      </w:r>
+      <w:r>
+        <w:t xml:space="preserve">, </w:t>
+      </w:r>
+      <w:r>
+        <w:t xml:space="preserve">“CIE </w:t>
+      </w:r>
+      <w:proofErr w:type="spellStart"/>
+      <w:r>
+        <w:t>Middleware</w:t>
+      </w:r>
+      <w:proofErr w:type="spellEnd"/>
+      <w:r>
+        <w:t xml:space="preserve">” </w:t>
+      </w:r>
+      <w:r>
+        <w:t>richiede di effettuare un processo di verifica per assic</w:t>
+      </w:r>
+      <w:r>
+        <w:t xml:space="preserve">urarsi che la carta sia valida </w:t>
+      </w:r>
+      <w:r>
+        <w:t>e i dati contenuti in ess</w:t>
+      </w:r>
+      <w:r>
+        <w:t>a siano corretti. Questo processo viene eseguito solo una volta; al successivo utilizzo non sarà necessario ripetere questa operazione. Durante il processo è necessario inserire il PIN</w:t>
+      </w:r>
+      <w:r>
+        <w:t xml:space="preserve"> per esteso</w:t>
+      </w:r>
+      <w:r>
+        <w:t>.</w:t>
+      </w:r>
+    </w:p>
+    <w:p>
+      <w:pPr>
+        <w:jc w:val="both"/>
+      </w:pPr>
+      <w:r>
+        <w:t xml:space="preserve">La procedura viene avviata </w:t>
+      </w:r>
+      <w:r>
+        <w:t>la prima volta che si tenta di utilizzare la CIE per autenticarsi ad un servizio in rete attraverso il browser.</w:t>
+      </w:r>
+      <w:r>
+        <w:t xml:space="preserve"> V</w:t>
+      </w:r>
+      <w:r>
+        <w:t xml:space="preserve">iene presentata una schermata </w:t>
+      </w:r>
+      <w:r>
+        <w:t>come quella di seguito</w:t>
+      </w:r>
+      <w:r>
+        <w:t>. Lascia</w:t>
+      </w:r>
+      <w:r>
+        <w:t>ndo</w:t>
+      </w:r>
+      <w:r>
+        <w:t xml:space="preserve"> la CIE posizionata sul lettore</w:t>
+      </w:r>
+      <w:r>
+        <w:t>,</w:t>
+      </w:r>
+      <w:r>
+        <w:t xml:space="preserve"> premere OK</w:t>
+      </w:r>
+      <w:r>
+        <w:t>.</w:t>
+      </w:r>
+    </w:p>
+    <w:p>
+      <w:pPr>
+        <w:pStyle w:val="Titolo2"/>
         <w:jc w:val="center"/>
       </w:pPr>
+      <w:bookmarkStart w:id="20" w:name="_Toc482692003"/>
+      <w:bookmarkStart w:id="21" w:name="_Toc494400720"/>
+      <w:bookmarkStart w:id="22" w:name="_Toc506929161"/>
       <w:r>
         <w:rPr>
           <w:noProof/>
           <w:lang w:eastAsia="it-IT"/>
         </w:rPr>
         <w:drawing>
-          <wp:inline distT="0" distB="0" distL="0" distR="0" wp14:anchorId="20FE6BA6" wp14:editId="5B747C25">
-            <wp:extent cx="2952750" cy="1323975"/>
-            <wp:effectExtent l="0" t="0" r="0" b="9525"/>
-            <wp:docPr id="174" name="Immagine 174"/>
+          <wp:inline distT="0" distB="0" distL="0" distR="0" wp14:anchorId="7A7FD7A9" wp14:editId="15816349">
+            <wp:extent cx="4438650" cy="2571750"/>
+            <wp:effectExtent l="0" t="0" r="0" b="0"/>
+            <wp:docPr id="1" name="Immagine 1"/>
             <wp:cNvGraphicFramePr>
               <a:graphicFrameLocks xmlns:a="http://schemas.openxmlformats.org/drawingml/2006/main" noChangeAspect="1"/>
             </wp:cNvGraphicFramePr>
@@ -2220,7 +2325,7 @@
                   <pic:spPr>
                     <a:xfrm>
                       <a:off x="0" y="0"/>
-                      <a:ext cx="2952750" cy="1323975"/>
+                      <a:ext cx="4438650" cy="2571750"/>
                     </a:xfrm>
                     <a:prstGeom prst="rect">
                       <a:avLst/>
@@ -2232,23 +2337,15 @@
           </wp:inline>
         </w:drawing>
       </w:r>
+      <w:bookmarkEnd w:id="20"/>
+      <w:bookmarkEnd w:id="21"/>
+      <w:bookmarkEnd w:id="22"/>
     </w:p>
     <w:p/>
     <w:p>
-      <w:pPr>
-        <w:jc w:val="both"/>
-      </w:pPr>
-      <w:r>
-        <w:t>Nel caso sia abilitato il Controllo Account Utente (UAC) varrà visualizzata la seguente</w:t>
-      </w:r>
-      <w:r>
-        <w:t xml:space="preserve"> schermata. Confermare cliccando su “Si”.</w:t>
-      </w:r>
-    </w:p>
-    <w:p>
-      <w:pPr>
-        <w:jc w:val="both"/>
-      </w:pPr>
+      <w:r>
+        <w:t>Viene richiesto di digitare il PIN. Procedere e premere OK.</w:t>
+      </w:r>
     </w:p>
     <w:p>
       <w:pPr>
@@ -2260,10 +2357,10 @@
           <w:lang w:eastAsia="it-IT"/>
         </w:rPr>
         <w:drawing>
-          <wp:inline distT="0" distB="0" distL="0" distR="0" wp14:anchorId="44234300" wp14:editId="6E1B81C9">
-            <wp:extent cx="3848100" cy="3004218"/>
-            <wp:effectExtent l="0" t="0" r="0" b="5715"/>
-            <wp:docPr id="175" name="Immagine 175"/>
+          <wp:inline distT="0" distB="0" distL="0" distR="0" wp14:anchorId="5FF26443" wp14:editId="72A5330D">
+            <wp:extent cx="4438650" cy="2571750"/>
+            <wp:effectExtent l="0" t="0" r="0" b="0"/>
+            <wp:docPr id="16" name="Immagine 16"/>
             <wp:cNvGraphicFramePr>
               <a:graphicFrameLocks xmlns:a="http://schemas.openxmlformats.org/drawingml/2006/main" noChangeAspect="1"/>
             </wp:cNvGraphicFramePr>
@@ -2283,197 +2380,6 @@
                   <pic:spPr>
                     <a:xfrm>
                       <a:off x="0" y="0"/>
-                      <a:ext cx="3855445" cy="3009952"/>
-                    </a:xfrm>
-                    <a:prstGeom prst="rect">
-                      <a:avLst/>
-                    </a:prstGeom>
-                  </pic:spPr>
-                </pic:pic>
-              </a:graphicData>
-            </a:graphic>
-          </wp:inline>
-        </w:drawing>
-      </w:r>
-    </w:p>
-    <w:p/>
-    <w:p>
-      <w:r>
-        <w:t xml:space="preserve">Attendere il termine della </w:t>
-      </w:r>
-      <w:r>
-        <w:t>rimozione</w:t>
-      </w:r>
-      <w:r>
-        <w:t>.</w:t>
-      </w:r>
-    </w:p>
-    <w:p/>
-    <w:p>
-      <w:r>
-        <w:br w:type="page"/>
-      </w:r>
-    </w:p>
-    <w:p>
-      <w:pPr>
-        <w:pStyle w:val="Titolo2"/>
-        <w:ind w:left="720"/>
-      </w:pPr>
-    </w:p>
-    <w:p>
-      <w:pPr>
-        <w:pStyle w:val="Titolo2"/>
-        <w:numPr>
-          <w:ilvl w:val="0"/>
-          <w:numId w:val="1"/>
-        </w:numPr>
-      </w:pPr>
-      <w:bookmarkStart w:id="17" w:name="_Ref506928239"/>
-      <w:bookmarkStart w:id="18" w:name="_Ref506928389"/>
-      <w:bookmarkStart w:id="19" w:name="_Toc506929160"/>
-      <w:r>
-        <w:t>Primo utilizzo della CIE</w:t>
-      </w:r>
-      <w:r>
-        <w:t xml:space="preserve"> con il </w:t>
-      </w:r>
-      <w:proofErr w:type="spellStart"/>
-      <w:r>
-        <w:t>M</w:t>
-      </w:r>
-      <w:r>
-        <w:t>iddleware</w:t>
-      </w:r>
-      <w:bookmarkEnd w:id="17"/>
-      <w:bookmarkEnd w:id="18"/>
-      <w:bookmarkEnd w:id="19"/>
-      <w:proofErr w:type="spellEnd"/>
-    </w:p>
-    <w:p/>
-    <w:p>
-      <w:pPr>
-        <w:jc w:val="both"/>
-      </w:pPr>
-      <w:r>
-        <w:t>Al primo utilizzo</w:t>
-      </w:r>
-      <w:r>
-        <w:t xml:space="preserve"> </w:t>
-      </w:r>
-      <w:r>
-        <w:t xml:space="preserve">di una </w:t>
-      </w:r>
-      <w:r>
-        <w:t>CIE</w:t>
-      </w:r>
-      <w:r>
-        <w:t xml:space="preserve">, </w:t>
-      </w:r>
-      <w:r>
-        <w:t xml:space="preserve">“CIE </w:t>
-      </w:r>
-      <w:proofErr w:type="spellStart"/>
-      <w:r>
-        <w:t>Middleware</w:t>
-      </w:r>
-      <w:proofErr w:type="spellEnd"/>
-      <w:r>
-        <w:t xml:space="preserve">” </w:t>
-      </w:r>
-      <w:r>
-        <w:t>richiede di effettuare un processo di verifica per assic</w:t>
-      </w:r>
-      <w:r>
-        <w:t xml:space="preserve">urarsi che la carta sia valida </w:t>
-      </w:r>
-      <w:r>
-        <w:t>e i dati contenuti in ess</w:t>
-      </w:r>
-      <w:r>
-        <w:t>a siano corretti. Questo processo viene eseguito solo una volta; al successivo utilizzo non sarà necessario ripetere questa operazione. Durante il processo è necessario inserire il PIN</w:t>
-      </w:r>
-      <w:r>
-        <w:t xml:space="preserve"> per esteso</w:t>
-      </w:r>
-      <w:r>
-        <w:t>.</w:t>
-      </w:r>
-    </w:p>
-    <w:p>
-      <w:pPr>
-        <w:jc w:val="both"/>
-      </w:pPr>
-      <w:r>
-        <w:t xml:space="preserve">La procedura viene avviata </w:t>
-      </w:r>
-      <w:r>
-        <w:t>la prima volta che si tenta di utilizzare la CIE per autenticarsi ad un servizio in rete attraverso il browser.</w:t>
-      </w:r>
-      <w:r>
-        <w:t xml:space="preserve"> V</w:t>
-      </w:r>
-      <w:r>
-        <w:t xml:space="preserve">iene presentata una schermata </w:t>
-      </w:r>
-      <w:r>
-        <w:t>come quella di seguito</w:t>
-      </w:r>
-      <w:r>
-        <w:t>. Lascia</w:t>
-      </w:r>
-      <w:r>
-        <w:t>ndo</w:t>
-      </w:r>
-      <w:r>
-        <w:t xml:space="preserve"> la CIE posizionata sul lettore</w:t>
-      </w:r>
-      <w:r>
-        <w:t>,</w:t>
-      </w:r>
-      <w:r>
-        <w:t xml:space="preserve"> premere OK</w:t>
-      </w:r>
-      <w:r>
-        <w:t>.</w:t>
-      </w:r>
-    </w:p>
-    <w:p>
-      <w:pPr>
-        <w:pStyle w:val="Titolo2"/>
-        <w:jc w:val="center"/>
-      </w:pPr>
-      <w:bookmarkStart w:id="20" w:name="_Toc482692003"/>
-      <w:bookmarkStart w:id="21" w:name="_Toc494400720"/>
-      <w:bookmarkStart w:id="22" w:name="_Toc506929161"/>
-      <w:r>
-        <w:rPr>
-          <w:noProof/>
-          <w:lang w:eastAsia="it-IT"/>
-        </w:rPr>
-        <w:drawing>
-          <wp:inline distT="0" distB="0" distL="0" distR="0" wp14:anchorId="7A7FD7A9" wp14:editId="15816349">
-            <wp:extent cx="4438650" cy="2571750"/>
-            <wp:effectExtent l="0" t="0" r="0" b="0"/>
-            <wp:docPr id="1" name="Immagine 1"/>
-            <wp:cNvGraphicFramePr>
-              <a:graphicFrameLocks xmlns:a="http://schemas.openxmlformats.org/drawingml/2006/main" noChangeAspect="1"/>
-            </wp:cNvGraphicFramePr>
-            <a:graphic xmlns:a="http://schemas.openxmlformats.org/drawingml/2006/main">
-              <a:graphicData uri="http://schemas.openxmlformats.org/drawingml/2006/picture">
-                <pic:pic xmlns:pic="http://schemas.openxmlformats.org/drawingml/2006/picture">
-                  <pic:nvPicPr>
-                    <pic:cNvPr id="1" name=""/>
-                    <pic:cNvPicPr/>
-                  </pic:nvPicPr>
-                  <pic:blipFill>
-                    <a:blip r:embed="rId18"/>
-                    <a:stretch>
-                      <a:fillRect/>
-                    </a:stretch>
-                  </pic:blipFill>
-                  <pic:spPr>
-                    <a:xfrm>
-                      <a:off x="0" y="0"/>
                       <a:ext cx="4438650" cy="2571750"/>
                     </a:xfrm>
                     <a:prstGeom prst="rect">
@@ -2486,74 +2392,20 @@
           </wp:inline>
         </w:drawing>
       </w:r>
-      <w:bookmarkEnd w:id="20"/>
-      <w:bookmarkEnd w:id="21"/>
-      <w:bookmarkEnd w:id="22"/>
-    </w:p>
-    <w:p/>
-    <w:p>
-      <w:r>
-        <w:t>Viene richiesto di digitare il PIN. Procedere e premere OK.</w:t>
-      </w:r>
-    </w:p>
-    <w:p>
-      <w:pPr>
-        <w:jc w:val="center"/>
+    </w:p>
+    <w:p>
+      <w:pPr>
+        <w:ind w:left="567" w:hanging="567"/>
+        <w:rPr>
+          <w:b/>
+        </w:rPr>
       </w:pPr>
       <w:r>
         <w:rPr>
           <w:noProof/>
           <w:lang w:eastAsia="it-IT"/>
         </w:rPr>
-        <w:drawing>
-          <wp:inline distT="0" distB="0" distL="0" distR="0" wp14:anchorId="5FF26443" wp14:editId="72A5330D">
-            <wp:extent cx="4438650" cy="2571750"/>
-            <wp:effectExtent l="0" t="0" r="0" b="0"/>
-            <wp:docPr id="16" name="Immagine 16"/>
-            <wp:cNvGraphicFramePr>
-              <a:graphicFrameLocks xmlns:a="http://schemas.openxmlformats.org/drawingml/2006/main" noChangeAspect="1"/>
-            </wp:cNvGraphicFramePr>
-            <a:graphic xmlns:a="http://schemas.openxmlformats.org/drawingml/2006/main">
-              <a:graphicData uri="http://schemas.openxmlformats.org/drawingml/2006/picture">
-                <pic:pic xmlns:pic="http://schemas.openxmlformats.org/drawingml/2006/picture">
-                  <pic:nvPicPr>
-                    <pic:cNvPr id="1" name=""/>
-                    <pic:cNvPicPr/>
-                  </pic:nvPicPr>
-                  <pic:blipFill>
-                    <a:blip r:embed="rId19"/>
-                    <a:stretch>
-                      <a:fillRect/>
-                    </a:stretch>
-                  </pic:blipFill>
-                  <pic:spPr>
-                    <a:xfrm>
-                      <a:off x="0" y="0"/>
-                      <a:ext cx="4438650" cy="2571750"/>
-                    </a:xfrm>
-                    <a:prstGeom prst="rect">
-                      <a:avLst/>
-                    </a:prstGeom>
-                  </pic:spPr>
-                </pic:pic>
-              </a:graphicData>
-            </a:graphic>
-          </wp:inline>
-        </w:drawing>
-      </w:r>
-    </w:p>
-    <w:p>
-      <w:pPr>
-        <w:ind w:left="567" w:hanging="567"/>
-        <w:rPr>
-          <w:b/>
-        </w:rPr>
-      </w:pPr>
-      <w:r>
-        <w:rPr>
-          <w:noProof/>
-          <w:lang w:eastAsia="it-IT"/>
-        </w:rPr>
+        <w:lastRenderedPageBreak/>
         <w:drawing>
           <wp:inline distT="0" distB="0" distL="0" distR="0" wp14:anchorId="4FCC5B00" wp14:editId="50A77DF1">
             <wp:extent cx="333375" cy="285750"/>
@@ -2572,7 +2424,7 @@
                     </pic:cNvPicPr>
                   </pic:nvPicPr>
                   <pic:blipFill rotWithShape="1">
-                    <a:blip r:embed="rId20" cstate="print">
+                    <a:blip r:embed="rId18" cstate="print">
                       <a:extLst>
                         <a:ext uri="{28A0092B-C50C-407E-A947-70E740481C1C}">
                           <a14:useLocalDpi xmlns:a14="http://schemas.microsoft.com/office/drawing/2010/main" val="0"/>
@@ -2721,7 +2573,7 @@
                     <pic:cNvPicPr/>
                   </pic:nvPicPr>
                   <pic:blipFill>
-                    <a:blip r:embed="rId21"/>
+                    <a:blip r:embed="rId19"/>
                     <a:stretch>
                       <a:fillRect/>
                     </a:stretch>
@@ -2781,7 +2633,7 @@
                     <pic:cNvPicPr/>
                   </pic:nvPicPr>
                   <pic:blipFill>
-                    <a:blip r:embed="rId22"/>
+                    <a:blip r:embed="rId20"/>
                     <a:stretch>
                       <a:fillRect/>
                     </a:stretch>
@@ -2837,6 +2689,7 @@
         <w:jc w:val="both"/>
       </w:pPr>
       <w:r>
+        <w:lastRenderedPageBreak/>
         <w:t xml:space="preserve">La CIE può essere utilizzata per </w:t>
       </w:r>
       <w:r>
@@ -3040,7 +2893,7 @@
                     </pic:cNvPicPr>
                   </pic:nvPicPr>
                   <pic:blipFill>
-                    <a:blip r:embed="rId23">
+                    <a:blip r:embed="rId21">
                       <a:extLst>
                         <a:ext uri="{28A0092B-C50C-407E-A947-70E740481C1C}">
                           <a14:useLocalDpi xmlns:a14="http://schemas.microsoft.com/office/drawing/2010/main" val="0"/>
@@ -3106,7 +2959,7 @@
                     <pic:cNvPicPr/>
                   </pic:nvPicPr>
                   <pic:blipFill>
-                    <a:blip r:embed="rId24"/>
+                    <a:blip r:embed="rId22"/>
                     <a:stretch>
                       <a:fillRect/>
                     </a:stretch>
@@ -3178,7 +3031,7 @@
                     </pic:cNvPicPr>
                   </pic:nvPicPr>
                   <pic:blipFill>
-                    <a:blip r:embed="rId25">
+                    <a:blip r:embed="rId23">
                       <a:extLst>
                         <a:ext uri="{28A0092B-C50C-407E-A947-70E740481C1C}">
                           <a14:useLocalDpi xmlns:a14="http://schemas.microsoft.com/office/drawing/2010/main" val="0"/>
@@ -3270,7 +3123,7 @@
                     <pic:cNvPicPr/>
                   </pic:nvPicPr>
                   <pic:blipFill>
-                    <a:blip r:embed="rId26"/>
+                    <a:blip r:embed="rId24"/>
                     <a:stretch>
                       <a:fillRect/>
                     </a:stretch>
@@ -3332,7 +3185,7 @@
                     <pic:cNvPicPr/>
                   </pic:nvPicPr>
                   <pic:blipFill>
-                    <a:blip r:embed="rId27"/>
+                    <a:blip r:embed="rId25"/>
                     <a:stretch>
                       <a:fillRect/>
                     </a:stretch>
@@ -3402,6 +3255,7 @@
           <w:noProof/>
           <w:lang w:eastAsia="it-IT"/>
         </w:rPr>
+        <w:lastRenderedPageBreak/>
         <w:drawing>
           <wp:inline distT="0" distB="0" distL="0" distR="0" wp14:anchorId="6A9A799F" wp14:editId="2B01C765">
             <wp:extent cx="3486150" cy="1466850"/>
@@ -3420,7 +3274,7 @@
                     </pic:cNvPicPr>
                   </pic:nvPicPr>
                   <pic:blipFill>
-                    <a:blip r:embed="rId28">
+                    <a:blip r:embed="rId26">
                       <a:extLst>
                         <a:ext uri="{28A0092B-C50C-407E-A947-70E740481C1C}">
                           <a14:useLocalDpi xmlns:a14="http://schemas.microsoft.com/office/drawing/2010/main" val="0"/>
@@ -3457,7 +3311,6 @@
         <w:jc w:val="both"/>
       </w:pPr>
       <w:r>
-        <w:lastRenderedPageBreak/>
         <w:t xml:space="preserve">Consultare </w:t>
       </w:r>
       <w:r>
@@ -3581,6 +3434,162 @@
             <wp:extent cx="3048000" cy="5124450"/>
             <wp:effectExtent l="0" t="0" r="0" b="0"/>
             <wp:docPr id="30" name="Immagine 30"/>
+            <wp:cNvGraphicFramePr>
+              <a:graphicFrameLocks xmlns:a="http://schemas.openxmlformats.org/drawingml/2006/main" noChangeAspect="1"/>
+            </wp:cNvGraphicFramePr>
+            <a:graphic xmlns:a="http://schemas.openxmlformats.org/drawingml/2006/main">
+              <a:graphicData uri="http://schemas.openxmlformats.org/drawingml/2006/picture">
+                <pic:pic xmlns:pic="http://schemas.openxmlformats.org/drawingml/2006/picture">
+                  <pic:nvPicPr>
+                    <pic:cNvPr id="1" name=""/>
+                    <pic:cNvPicPr/>
+                  </pic:nvPicPr>
+                  <pic:blipFill>
+                    <a:blip r:embed="rId27"/>
+                    <a:stretch>
+                      <a:fillRect/>
+                    </a:stretch>
+                  </pic:blipFill>
+                  <pic:spPr>
+                    <a:xfrm>
+                      <a:off x="0" y="0"/>
+                      <a:ext cx="3048000" cy="5124450"/>
+                    </a:xfrm>
+                    <a:prstGeom prst="rect">
+                      <a:avLst/>
+                    </a:prstGeom>
+                  </pic:spPr>
+                </pic:pic>
+              </a:graphicData>
+            </a:graphic>
+          </wp:inline>
+        </w:drawing>
+      </w:r>
+    </w:p>
+    <w:p>
+      <w:pPr>
+        <w:jc w:val="both"/>
+      </w:pPr>
+    </w:p>
+    <w:p>
+      <w:pPr>
+        <w:jc w:val="both"/>
+      </w:pPr>
+      <w:r>
+        <w:t xml:space="preserve">Selezionare la scheda </w:t>
+      </w:r>
+      <w:r>
+        <w:t>“</w:t>
+      </w:r>
+      <w:r>
+        <w:t>Avanzate</w:t>
+      </w:r>
+      <w:r>
+        <w:t>”, quindi la scheda</w:t>
+      </w:r>
+      <w:r>
+        <w:t xml:space="preserve"> </w:t>
+      </w:r>
+      <w:r>
+        <w:t>“</w:t>
+      </w:r>
+      <w:r>
+        <w:t>Certificati</w:t>
+      </w:r>
+      <w:r>
+        <w:t>”</w:t>
+      </w:r>
+    </w:p>
+    <w:p>
+      <w:pPr>
+        <w:jc w:val="center"/>
+      </w:pPr>
+      <w:r>
+        <w:rPr>
+          <w:noProof/>
+          <w:lang w:eastAsia="it-IT"/>
+        </w:rPr>
+        <w:drawing>
+          <wp:inline distT="0" distB="0" distL="0" distR="0" wp14:anchorId="3DC230E3" wp14:editId="2E1E66FF">
+            <wp:extent cx="6120130" cy="2513965"/>
+            <wp:effectExtent l="0" t="0" r="0" b="635"/>
+            <wp:docPr id="132" name="Immagine 132"/>
+            <wp:cNvGraphicFramePr>
+              <a:graphicFrameLocks xmlns:a="http://schemas.openxmlformats.org/drawingml/2006/main" noChangeAspect="1"/>
+            </wp:cNvGraphicFramePr>
+            <a:graphic xmlns:a="http://schemas.openxmlformats.org/drawingml/2006/main">
+              <a:graphicData uri="http://schemas.openxmlformats.org/drawingml/2006/picture">
+                <pic:pic xmlns:pic="http://schemas.openxmlformats.org/drawingml/2006/picture">
+                  <pic:nvPicPr>
+                    <pic:cNvPr id="1" name=""/>
+                    <pic:cNvPicPr/>
+                  </pic:nvPicPr>
+                  <pic:blipFill>
+                    <a:blip r:embed="rId28"/>
+                    <a:stretch>
+                      <a:fillRect/>
+                    </a:stretch>
+                  </pic:blipFill>
+                  <pic:spPr>
+                    <a:xfrm>
+                      <a:off x="0" y="0"/>
+                      <a:ext cx="6120130" cy="2513965"/>
+                    </a:xfrm>
+                    <a:prstGeom prst="rect">
+                      <a:avLst/>
+                    </a:prstGeom>
+                  </pic:spPr>
+                </pic:pic>
+              </a:graphicData>
+            </a:graphic>
+          </wp:inline>
+        </w:drawing>
+      </w:r>
+    </w:p>
+    <w:p>
+      <w:pPr>
+        <w:jc w:val="both"/>
+      </w:pPr>
+    </w:p>
+    <w:p>
+      <w:pPr>
+        <w:jc w:val="both"/>
+      </w:pPr>
+    </w:p>
+    <w:p>
+      <w:pPr>
+        <w:jc w:val="both"/>
+      </w:pPr>
+      <w:r>
+        <w:t>C</w:t>
+      </w:r>
+      <w:r>
+        <w:t xml:space="preserve">liccare su </w:t>
+      </w:r>
+      <w:r>
+        <w:t>“</w:t>
+      </w:r>
+      <w:r>
+        <w:t>Dispositivi di sicurezza</w:t>
+      </w:r>
+      <w:r>
+        <w:t>”.</w:t>
+      </w:r>
+    </w:p>
+    <w:p>
+      <w:pPr>
+        <w:jc w:val="center"/>
+      </w:pPr>
+      <w:r>
+        <w:rPr>
+          <w:noProof/>
+          <w:lang w:eastAsia="it-IT"/>
+        </w:rPr>
+        <w:drawing>
+          <wp:inline distT="0" distB="0" distL="0" distR="0" wp14:anchorId="5B9F3176" wp14:editId="2680143B">
+            <wp:extent cx="6120130" cy="3278505"/>
+            <wp:effectExtent l="0" t="0" r="0" b="0"/>
+            <wp:docPr id="134" name="Immagine 134"/>
             <wp:cNvGraphicFramePr>
               <a:graphicFrameLocks xmlns:a="http://schemas.openxmlformats.org/drawingml/2006/main" noChangeAspect="1"/>
             </wp:cNvGraphicFramePr>
@@ -3600,7 +3609,7 @@
                   <pic:spPr>
                     <a:xfrm>
                       <a:off x="0" y="0"/>
-                      <a:ext cx="3048000" cy="5124450"/>
+                      <a:ext cx="6120130" cy="3278505"/>
                     </a:xfrm>
                     <a:prstGeom prst="rect">
                       <a:avLst/>
@@ -3623,29 +3632,75 @@
         <w:jc w:val="both"/>
       </w:pPr>
       <w:r>
-        <w:t xml:space="preserve">Selezionare la scheda </w:t>
+        <w:t xml:space="preserve">Cliccare su </w:t>
       </w:r>
       <w:r>
         <w:t>“</w:t>
       </w:r>
       <w:r>
-        <w:t>Avanzate</w:t>
-      </w:r>
-      <w:r>
-        <w:t>”, quindi la scheda</w:t>
-      </w:r>
-      <w:r>
-        <w:t xml:space="preserve"> </w:t>
-      </w:r>
-      <w:r>
-        <w:t>“</w:t>
-      </w:r>
-      <w:r>
-        <w:t>Certificati</w:t>
+        <w:t>Carica</w:t>
       </w:r>
       <w:r>
         <w:t>”</w:t>
       </w:r>
+      <w:r>
+        <w:t xml:space="preserve"> e inserire le </w:t>
+      </w:r>
+      <w:r>
+        <w:t xml:space="preserve">seguenti </w:t>
+      </w:r>
+      <w:r>
+        <w:t>informazioni:</w:t>
+      </w:r>
+    </w:p>
+    <w:p>
+      <w:pPr>
+        <w:pStyle w:val="Paragrafoelenco"/>
+        <w:numPr>
+          <w:ilvl w:val="0"/>
+          <w:numId w:val="17"/>
+        </w:numPr>
+        <w:jc w:val="both"/>
+      </w:pPr>
+      <w:r>
+        <w:t xml:space="preserve">Nome modulo: </w:t>
+      </w:r>
+      <w:proofErr w:type="spellStart"/>
+      <w:r>
+        <w:t>Middleware</w:t>
+      </w:r>
+      <w:proofErr w:type="spellEnd"/>
+      <w:r>
+        <w:t xml:space="preserve"> CIE</w:t>
+      </w:r>
+    </w:p>
+    <w:p>
+      <w:pPr>
+        <w:pStyle w:val="Paragrafoelenco"/>
+        <w:numPr>
+          <w:ilvl w:val="0"/>
+          <w:numId w:val="17"/>
+        </w:numPr>
+        <w:jc w:val="both"/>
+        <w:rPr>
+          <w:lang w:val="en-US"/>
+        </w:rPr>
+      </w:pPr>
+      <w:r>
+        <w:rPr>
+          <w:lang w:val="en-US"/>
+        </w:rPr>
+        <w:t>Nome file modulo: C:\Windows\System32\CIEPKI.dll</w:t>
+      </w:r>
+    </w:p>
+    <w:p>
+      <w:pPr>
+        <w:pStyle w:val="Paragrafoelenco"/>
+        <w:jc w:val="both"/>
+        <w:rPr>
+          <w:lang w:val="en-US"/>
+        </w:rPr>
+      </w:pPr>
     </w:p>
     <w:p>
       <w:pPr>
@@ -3658,10 +3713,10 @@
         </w:rPr>
         <w:lastRenderedPageBreak/>
         <w:drawing>
-          <wp:inline distT="0" distB="0" distL="0" distR="0" wp14:anchorId="3DC230E3" wp14:editId="2E1E66FF">
-            <wp:extent cx="6120130" cy="2513965"/>
-            <wp:effectExtent l="0" t="0" r="0" b="635"/>
-            <wp:docPr id="132" name="Immagine 132"/>
+          <wp:inline distT="0" distB="0" distL="0" distR="0" wp14:anchorId="168BFA49" wp14:editId="130D81E9">
+            <wp:extent cx="3524250" cy="1628775"/>
+            <wp:effectExtent l="0" t="0" r="0" b="9525"/>
+            <wp:docPr id="135" name="Immagine 135"/>
             <wp:cNvGraphicFramePr>
               <a:graphicFrameLocks xmlns:a="http://schemas.openxmlformats.org/drawingml/2006/main" noChangeAspect="1"/>
             </wp:cNvGraphicFramePr>
@@ -3681,7 +3736,7 @@
                   <pic:spPr>
                     <a:xfrm>
                       <a:off x="0" y="0"/>
-                      <a:ext cx="6120130" cy="2513965"/>
+                      <a:ext cx="3524250" cy="1628775"/>
                     </a:xfrm>
                     <a:prstGeom prst="rect">
                       <a:avLst/>
@@ -3695,33 +3750,65 @@
       </w:r>
     </w:p>
     <w:p>
-      <w:pPr>
-        <w:jc w:val="both"/>
-      </w:pPr>
-    </w:p>
-    <w:p>
-      <w:pPr>
-        <w:jc w:val="both"/>
-      </w:pPr>
-    </w:p>
-    <w:p>
-      <w:pPr>
-        <w:jc w:val="both"/>
-      </w:pPr>
-      <w:r>
-        <w:t>C</w:t>
-      </w:r>
-      <w:r>
-        <w:t xml:space="preserve">liccare su </w:t>
-      </w:r>
-      <w:r>
-        <w:t>“</w:t>
-      </w:r>
-      <w:r>
-        <w:t>Dispositivi di sicurezza</w:t>
-      </w:r>
-      <w:r>
-        <w:t>”.</w:t>
+      <w:r>
+        <w:br w:type="page"/>
+      </w:r>
+    </w:p>
+    <w:p>
+      <w:pPr>
+        <w:jc w:val="both"/>
+      </w:pPr>
+    </w:p>
+    <w:p>
+      <w:pPr>
+        <w:jc w:val="both"/>
+      </w:pPr>
+      <w:r>
+        <w:t xml:space="preserve">Se è la prima volta che si utilizza la CIE, verrà richiesto di completare la procedura di prima registrazione riportata nel paragrafo </w:t>
+      </w:r>
+      <w:r>
+        <w:fldChar w:fldCharType="begin"/>
+      </w:r>
+      <w:r>
+        <w:instrText xml:space="preserve"> REF _Ref506928389 \r \h  \* MERGEFORMAT </w:instrText>
+      </w:r>
+      <w:r>
+        <w:fldChar w:fldCharType="separate"/>
+      </w:r>
+      <w:r>
+        <w:t>5</w:t>
+      </w:r>
+      <w:r>
+        <w:fldChar w:fldCharType="end"/>
+      </w:r>
+      <w:r>
+        <w:t xml:space="preserve">. </w:t>
+      </w:r>
+      <w:r>
+        <w:t>Se tutto va a buon fine, i</w:t>
+      </w:r>
+      <w:r>
+        <w:t xml:space="preserve">l modulo comparirà nella lista </w:t>
+      </w:r>
+      <w:r>
+        <w:t>di sinistra</w:t>
+      </w:r>
+      <w:r>
+        <w:t xml:space="preserve">, con l’elenco dei lettori di </w:t>
+      </w:r>
+      <w:proofErr w:type="spellStart"/>
+      <w:r>
+        <w:t>smart</w:t>
+      </w:r>
+      <w:proofErr w:type="spellEnd"/>
+      <w:r>
+        <w:t xml:space="preserve"> card</w:t>
+      </w:r>
+      <w:r>
+        <w:t xml:space="preserve"> installati sul computer</w:t>
+      </w:r>
+      <w:r>
+        <w:t>:</w:t>
       </w:r>
     </w:p>
     <w:p>
@@ -3734,10 +3821,10 @@
           <w:lang w:eastAsia="it-IT"/>
         </w:rPr>
         <w:drawing>
-          <wp:inline distT="0" distB="0" distL="0" distR="0" wp14:anchorId="5B9F3176" wp14:editId="2680143B">
-            <wp:extent cx="6120130" cy="3278505"/>
-            <wp:effectExtent l="0" t="0" r="0" b="0"/>
-            <wp:docPr id="134" name="Immagine 134"/>
+          <wp:inline distT="0" distB="0" distL="0" distR="0" wp14:anchorId="3AE0A224" wp14:editId="382C2881">
+            <wp:extent cx="6120130" cy="3250565"/>
+            <wp:effectExtent l="0" t="0" r="0" b="6985"/>
+            <wp:docPr id="136" name="Immagine 136"/>
             <wp:cNvGraphicFramePr>
               <a:graphicFrameLocks xmlns:a="http://schemas.openxmlformats.org/drawingml/2006/main" noChangeAspect="1"/>
             </wp:cNvGraphicFramePr>
@@ -3757,7 +3844,7 @@
                   <pic:spPr>
                     <a:xfrm>
                       <a:off x="0" y="0"/>
-                      <a:ext cx="6120130" cy="3278505"/>
+                      <a:ext cx="6120130" cy="3250565"/>
                     </a:xfrm>
                     <a:prstGeom prst="rect">
                       <a:avLst/>
@@ -3780,91 +3867,30 @@
         <w:jc w:val="both"/>
       </w:pPr>
       <w:r>
-        <w:t xml:space="preserve">Cliccare su </w:t>
-      </w:r>
-      <w:r>
-        <w:t>“</w:t>
-      </w:r>
-      <w:r>
-        <w:t>Carica</w:t>
-      </w:r>
-      <w:r>
-        <w:t>”</w:t>
-      </w:r>
-      <w:r>
-        <w:t xml:space="preserve"> e inserire le </w:t>
-      </w:r>
-      <w:r>
-        <w:t xml:space="preserve">seguenti </w:t>
-      </w:r>
-      <w:r>
-        <w:t>informazioni:</w:t>
-      </w:r>
-    </w:p>
-    <w:p>
-      <w:pPr>
-        <w:pStyle w:val="Paragrafoelenco"/>
-        <w:numPr>
-          <w:ilvl w:val="0"/>
-          <w:numId w:val="17"/>
-        </w:numPr>
-        <w:jc w:val="both"/>
-      </w:pPr>
-      <w:r>
-        <w:t xml:space="preserve">Nome modulo: </w:t>
-      </w:r>
-      <w:proofErr w:type="spellStart"/>
-      <w:r>
-        <w:t>Middleware</w:t>
-      </w:r>
-      <w:proofErr w:type="spellEnd"/>
-      <w:r>
-        <w:t xml:space="preserve"> CIE</w:t>
-      </w:r>
-    </w:p>
-    <w:p>
-      <w:pPr>
-        <w:pStyle w:val="Paragrafoelenco"/>
-        <w:numPr>
-          <w:ilvl w:val="0"/>
-          <w:numId w:val="17"/>
-        </w:numPr>
-        <w:jc w:val="both"/>
-        <w:rPr>
-          <w:lang w:val="en-US"/>
-        </w:rPr>
-      </w:pPr>
-      <w:r>
-        <w:rPr>
-          <w:lang w:val="en-US"/>
-        </w:rPr>
-        <w:t>Nome file modulo: C:\Windows\System32\CIEPKI.dll</w:t>
-      </w:r>
-    </w:p>
-    <w:p>
-      <w:pPr>
-        <w:pStyle w:val="Paragrafoelenco"/>
-        <w:jc w:val="both"/>
-        <w:rPr>
-          <w:lang w:val="en-US"/>
-        </w:rPr>
-      </w:pPr>
+        <w:t>Appoggiando la CIE sul lettore questa verrà riconosciuta dal browser e verranno visualizzate delle informazioni</w:t>
+      </w:r>
+      <w:r>
+        <w:t>.</w:t>
+      </w:r>
     </w:p>
     <w:p>
       <w:pPr>
         <w:jc w:val="center"/>
-      </w:pPr>
-      <w:r>
         <w:rPr>
           <w:noProof/>
           <w:lang w:eastAsia="it-IT"/>
         </w:rPr>
-        <w:lastRenderedPageBreak/>
+      </w:pPr>
+      <w:r>
+        <w:rPr>
+          <w:noProof/>
+          <w:lang w:eastAsia="it-IT"/>
+        </w:rPr>
         <w:drawing>
-          <wp:inline distT="0" distB="0" distL="0" distR="0" wp14:anchorId="168BFA49" wp14:editId="130D81E9">
-            <wp:extent cx="3524250" cy="1628775"/>
-            <wp:effectExtent l="0" t="0" r="0" b="9525"/>
-            <wp:docPr id="135" name="Immagine 135"/>
+          <wp:inline distT="0" distB="0" distL="0" distR="0" wp14:anchorId="5386DCC7" wp14:editId="77D09369">
+            <wp:extent cx="6120130" cy="3218180"/>
+            <wp:effectExtent l="0" t="0" r="0" b="1270"/>
+            <wp:docPr id="139" name="Immagine 139"/>
             <wp:cNvGraphicFramePr>
               <a:graphicFrameLocks xmlns:a="http://schemas.openxmlformats.org/drawingml/2006/main" noChangeAspect="1"/>
             </wp:cNvGraphicFramePr>
@@ -3884,7 +3910,7 @@
                   <pic:spPr>
                     <a:xfrm>
                       <a:off x="0" y="0"/>
-                      <a:ext cx="3524250" cy="1628775"/>
+                      <a:ext cx="6120130" cy="3218180"/>
                     </a:xfrm>
                     <a:prstGeom prst="rect">
                       <a:avLst/>
@@ -3898,68 +3924,96 @@
       </w:r>
     </w:p>
     <w:p>
-      <w:r>
-        <w:br w:type="page"/>
-      </w:r>
-    </w:p>
-    <w:p>
-      <w:pPr>
-        <w:jc w:val="both"/>
-      </w:pPr>
-    </w:p>
-    <w:p>
-      <w:pPr>
-        <w:jc w:val="both"/>
-      </w:pPr>
-      <w:r>
-        <w:t xml:space="preserve">Se è la prima volta che si utilizza la CIE, verrà richiesto di completare la procedura di prima registrazione riportata nel paragrafo </w:t>
-      </w:r>
-      <w:r>
-        <w:fldChar w:fldCharType="begin"/>
-      </w:r>
-      <w:r>
-        <w:instrText xml:space="preserve"> REF _Ref506928389 \r \h </w:instrText>
-      </w:r>
-      <w:r>
-        <w:instrText xml:space="preserve"> \* MERGEFORMAT </w:instrText>
-      </w:r>
-      <w:r>
-        <w:fldChar w:fldCharType="separate"/>
-      </w:r>
-      <w:r>
-        <w:t>5</w:t>
-      </w:r>
-      <w:r>
-        <w:fldChar w:fldCharType="end"/>
-      </w:r>
-      <w:r>
-        <w:t xml:space="preserve">. </w:t>
-      </w:r>
-      <w:r>
-        <w:t>Se tutto va a buon fine, i</w:t>
-      </w:r>
-      <w:r>
-        <w:t xml:space="preserve">l modulo comparirà nella lista </w:t>
-      </w:r>
-      <w:r>
-        <w:t>di sinistra</w:t>
-      </w:r>
-      <w:r>
-        <w:t xml:space="preserve">, con l’elenco dei lettori di </w:t>
-      </w:r>
-      <w:proofErr w:type="spellStart"/>
-      <w:r>
-        <w:t>smart</w:t>
-      </w:r>
-      <w:proofErr w:type="spellEnd"/>
-      <w:r>
-        <w:t xml:space="preserve"> card</w:t>
-      </w:r>
-      <w:r>
-        <w:t xml:space="preserve"> installati sul computer</w:t>
-      </w:r>
-      <w:r>
-        <w:t>:</w:t>
+      <w:pPr>
+        <w:jc w:val="both"/>
+        <w:rPr>
+          <w:noProof/>
+          <w:lang w:eastAsia="it-IT"/>
+        </w:rPr>
+      </w:pPr>
+    </w:p>
+    <w:p>
+      <w:pPr>
+        <w:jc w:val="both"/>
+        <w:rPr>
+          <w:noProof/>
+          <w:lang w:eastAsia="it-IT"/>
+        </w:rPr>
+      </w:pPr>
+    </w:p>
+    <w:p>
+      <w:pPr>
+        <w:jc w:val="both"/>
+        <w:rPr>
+          <w:noProof/>
+          <w:lang w:eastAsia="it-IT"/>
+        </w:rPr>
+      </w:pPr>
+    </w:p>
+    <w:p>
+      <w:pPr>
+        <w:jc w:val="both"/>
+      </w:pPr>
+    </w:p>
+    <w:p>
+      <w:pPr>
+        <w:jc w:val="both"/>
+      </w:pPr>
+    </w:p>
+    <w:p>
+      <w:pPr>
+        <w:jc w:val="both"/>
+      </w:pPr>
+      <w:r>
+        <w:t xml:space="preserve">Per verificare la corretta installazione tornare alla scheda </w:t>
+      </w:r>
+      <w:r>
+        <w:t>“</w:t>
+      </w:r>
+      <w:r>
+        <w:t>Avanzate</w:t>
+      </w:r>
+      <w:r>
+        <w:t>”</w:t>
+      </w:r>
+      <w:r>
+        <w:t xml:space="preserve">, e, lasciando la CIE </w:t>
+      </w:r>
+      <w:r>
+        <w:t>a</w:t>
+      </w:r>
+      <w:r>
+        <w:t>ppoggiata</w:t>
+      </w:r>
+      <w:r>
+        <w:t xml:space="preserve"> </w:t>
+      </w:r>
+      <w:r>
+        <w:t xml:space="preserve">sul lettore, cliccare su </w:t>
+      </w:r>
+      <w:r>
+        <w:t>“</w:t>
+      </w:r>
+      <w:r>
+        <w:t>Certificati</w:t>
+      </w:r>
+      <w:r>
+        <w:t>”</w:t>
+      </w:r>
+      <w:r>
+        <w:t>. Verrà richiesto il PIN della CIE</w:t>
+      </w:r>
+      <w:r>
+        <w:t>. D</w:t>
+      </w:r>
+      <w:r>
+        <w:t>igitar</w:t>
+      </w:r>
+      <w:r>
+        <w:t>e le ultime 4 cifre del PIN</w:t>
+      </w:r>
+      <w:r>
+        <w:t xml:space="preserve"> e premere su OK.</w:t>
       </w:r>
     </w:p>
     <w:p>
@@ -3972,10 +4026,10 @@
           <w:lang w:eastAsia="it-IT"/>
         </w:rPr>
         <w:drawing>
-          <wp:inline distT="0" distB="0" distL="0" distR="0" wp14:anchorId="3AE0A224" wp14:editId="382C2881">
-            <wp:extent cx="6120130" cy="3250565"/>
-            <wp:effectExtent l="0" t="0" r="0" b="6985"/>
-            <wp:docPr id="136" name="Immagine 136"/>
+          <wp:inline distT="0" distB="0" distL="0" distR="0" wp14:anchorId="09FB030C" wp14:editId="7DB09230">
+            <wp:extent cx="3333750" cy="1438275"/>
+            <wp:effectExtent l="0" t="0" r="0" b="9525"/>
+            <wp:docPr id="129" name="Immagine 129"/>
             <wp:cNvGraphicFramePr>
               <a:graphicFrameLocks xmlns:a="http://schemas.openxmlformats.org/drawingml/2006/main" noChangeAspect="1"/>
             </wp:cNvGraphicFramePr>
@@ -3995,7 +4049,7 @@
                   <pic:spPr>
                     <a:xfrm>
                       <a:off x="0" y="0"/>
-                      <a:ext cx="6120130" cy="3250565"/>
+                      <a:ext cx="3333750" cy="1438275"/>
                     </a:xfrm>
                     <a:prstGeom prst="rect">
                       <a:avLst/>
@@ -4018,7 +4072,19 @@
         <w:jc w:val="both"/>
       </w:pPr>
       <w:r>
-        <w:t>Appoggiando la CIE sul lettore questa verrà riconosciuta dal browser e verranno visualizzate delle informazioni</w:t>
+        <w:t xml:space="preserve">Nella scheda </w:t>
+      </w:r>
+      <w:r>
+        <w:t>“</w:t>
+      </w:r>
+      <w:r>
+        <w:t>Certificati Personali</w:t>
+      </w:r>
+      <w:r>
+        <w:t>”</w:t>
+      </w:r>
+      <w:r>
+        <w:t xml:space="preserve"> comparirà il certificato di autenticazione dell’utente, riconoscibile dal codice fiscale</w:t>
       </w:r>
       <w:r>
         <w:t>.</w:t>
@@ -4027,21 +4093,17 @@
     <w:p>
       <w:pPr>
         <w:jc w:val="center"/>
+      </w:pPr>
+      <w:r>
         <w:rPr>
           <w:noProof/>
           <w:lang w:eastAsia="it-IT"/>
         </w:rPr>
-      </w:pPr>
-      <w:r>
-        <w:rPr>
-          <w:noProof/>
-          <w:lang w:eastAsia="it-IT"/>
-        </w:rPr>
         <w:drawing>
-          <wp:inline distT="0" distB="0" distL="0" distR="0" wp14:anchorId="5386DCC7" wp14:editId="77D09369">
-            <wp:extent cx="6120130" cy="3218180"/>
-            <wp:effectExtent l="0" t="0" r="0" b="1270"/>
-            <wp:docPr id="139" name="Immagine 139"/>
+          <wp:inline distT="0" distB="0" distL="0" distR="0" wp14:anchorId="6785BD52" wp14:editId="625A8ADB">
+            <wp:extent cx="6120130" cy="3468370"/>
+            <wp:effectExtent l="0" t="0" r="0" b="0"/>
+            <wp:docPr id="142" name="Immagine 142"/>
             <wp:cNvGraphicFramePr>
               <a:graphicFrameLocks xmlns:a="http://schemas.openxmlformats.org/drawingml/2006/main" noChangeAspect="1"/>
             </wp:cNvGraphicFramePr>
@@ -4061,219 +4123,6 @@
                   <pic:spPr>
                     <a:xfrm>
                       <a:off x="0" y="0"/>
-                      <a:ext cx="6120130" cy="3218180"/>
-                    </a:xfrm>
-                    <a:prstGeom prst="rect">
-                      <a:avLst/>
-                    </a:prstGeom>
-                  </pic:spPr>
-                </pic:pic>
-              </a:graphicData>
-            </a:graphic>
-          </wp:inline>
-        </w:drawing>
-      </w:r>
-    </w:p>
-    <w:p>
-      <w:pPr>
-        <w:jc w:val="both"/>
-        <w:rPr>
-          <w:noProof/>
-          <w:lang w:eastAsia="it-IT"/>
-        </w:rPr>
-      </w:pPr>
-    </w:p>
-    <w:p>
-      <w:pPr>
-        <w:jc w:val="both"/>
-        <w:rPr>
-          <w:noProof/>
-          <w:lang w:eastAsia="it-IT"/>
-        </w:rPr>
-      </w:pPr>
-    </w:p>
-    <w:p>
-      <w:pPr>
-        <w:jc w:val="both"/>
-        <w:rPr>
-          <w:noProof/>
-          <w:lang w:eastAsia="it-IT"/>
-        </w:rPr>
-      </w:pPr>
-    </w:p>
-    <w:p>
-      <w:pPr>
-        <w:jc w:val="both"/>
-      </w:pPr>
-    </w:p>
-    <w:p>
-      <w:pPr>
-        <w:jc w:val="both"/>
-      </w:pPr>
-    </w:p>
-    <w:p>
-      <w:pPr>
-        <w:jc w:val="both"/>
-      </w:pPr>
-      <w:r>
-        <w:t xml:space="preserve">Per verificare la corretta installazione tornare alla scheda </w:t>
-      </w:r>
-      <w:r>
-        <w:t>“</w:t>
-      </w:r>
-      <w:r>
-        <w:t>Avanzate</w:t>
-      </w:r>
-      <w:r>
-        <w:t>”</w:t>
-      </w:r>
-      <w:r>
-        <w:t xml:space="preserve">, e, lasciando la CIE </w:t>
-      </w:r>
-      <w:r>
-        <w:t>a</w:t>
-      </w:r>
-      <w:r>
-        <w:t>ppoggiata</w:t>
-      </w:r>
-      <w:r>
-        <w:t xml:space="preserve"> </w:t>
-      </w:r>
-      <w:r>
-        <w:t xml:space="preserve">sul lettore, cliccare su </w:t>
-      </w:r>
-      <w:r>
-        <w:t>“</w:t>
-      </w:r>
-      <w:r>
-        <w:t>Certificati</w:t>
-      </w:r>
-      <w:r>
-        <w:t>”</w:t>
-      </w:r>
-      <w:r>
-        <w:t>. Verrà richiesto il PIN della CIE</w:t>
-      </w:r>
-      <w:r>
-        <w:t>. D</w:t>
-      </w:r>
-      <w:r>
-        <w:t>igitar</w:t>
-      </w:r>
-      <w:r>
-        <w:t>e le ultime 4 cifre del PIN</w:t>
-      </w:r>
-      <w:r>
-        <w:t xml:space="preserve"> e premere su OK.</w:t>
-      </w:r>
-    </w:p>
-    <w:p>
-      <w:pPr>
-        <w:jc w:val="center"/>
-      </w:pPr>
-      <w:r>
-        <w:rPr>
-          <w:noProof/>
-          <w:lang w:eastAsia="it-IT"/>
-        </w:rPr>
-        <w:drawing>
-          <wp:inline distT="0" distB="0" distL="0" distR="0" wp14:anchorId="09FB030C" wp14:editId="7DB09230">
-            <wp:extent cx="3333750" cy="1438275"/>
-            <wp:effectExtent l="0" t="0" r="0" b="9525"/>
-            <wp:docPr id="129" name="Immagine 129"/>
-            <wp:cNvGraphicFramePr>
-              <a:graphicFrameLocks xmlns:a="http://schemas.openxmlformats.org/drawingml/2006/main" noChangeAspect="1"/>
-            </wp:cNvGraphicFramePr>
-            <a:graphic xmlns:a="http://schemas.openxmlformats.org/drawingml/2006/main">
-              <a:graphicData uri="http://schemas.openxmlformats.org/drawingml/2006/picture">
-                <pic:pic xmlns:pic="http://schemas.openxmlformats.org/drawingml/2006/picture">
-                  <pic:nvPicPr>
-                    <pic:cNvPr id="1" name=""/>
-                    <pic:cNvPicPr/>
-                  </pic:nvPicPr>
-                  <pic:blipFill>
-                    <a:blip r:embed="rId35"/>
-                    <a:stretch>
-                      <a:fillRect/>
-                    </a:stretch>
-                  </pic:blipFill>
-                  <pic:spPr>
-                    <a:xfrm>
-                      <a:off x="0" y="0"/>
-                      <a:ext cx="3333750" cy="1438275"/>
-                    </a:xfrm>
-                    <a:prstGeom prst="rect">
-                      <a:avLst/>
-                    </a:prstGeom>
-                  </pic:spPr>
-                </pic:pic>
-              </a:graphicData>
-            </a:graphic>
-          </wp:inline>
-        </w:drawing>
-      </w:r>
-    </w:p>
-    <w:p>
-      <w:pPr>
-        <w:jc w:val="both"/>
-      </w:pPr>
-    </w:p>
-    <w:p>
-      <w:pPr>
-        <w:jc w:val="both"/>
-      </w:pPr>
-      <w:r>
-        <w:t xml:space="preserve">Nella scheda </w:t>
-      </w:r>
-      <w:r>
-        <w:t>“</w:t>
-      </w:r>
-      <w:r>
-        <w:t>Certificati Personali</w:t>
-      </w:r>
-      <w:r>
-        <w:t>”</w:t>
-      </w:r>
-      <w:r>
-        <w:t xml:space="preserve"> comparirà il certificato di autenticazione dell’utente, riconoscibile dal codice fiscale</w:t>
-      </w:r>
-      <w:r>
-        <w:t>.</w:t>
-      </w:r>
-    </w:p>
-    <w:p>
-      <w:pPr>
-        <w:jc w:val="center"/>
-      </w:pPr>
-      <w:r>
-        <w:rPr>
-          <w:noProof/>
-          <w:lang w:eastAsia="it-IT"/>
-        </w:rPr>
-        <w:drawing>
-          <wp:inline distT="0" distB="0" distL="0" distR="0" wp14:anchorId="6785BD52" wp14:editId="625A8ADB">
-            <wp:extent cx="6120130" cy="3468370"/>
-            <wp:effectExtent l="0" t="0" r="0" b="0"/>
-            <wp:docPr id="142" name="Immagine 142"/>
-            <wp:cNvGraphicFramePr>
-              <a:graphicFrameLocks xmlns:a="http://schemas.openxmlformats.org/drawingml/2006/main" noChangeAspect="1"/>
-            </wp:cNvGraphicFramePr>
-            <a:graphic xmlns:a="http://schemas.openxmlformats.org/drawingml/2006/main">
-              <a:graphicData uri="http://schemas.openxmlformats.org/drawingml/2006/picture">
-                <pic:pic xmlns:pic="http://schemas.openxmlformats.org/drawingml/2006/picture">
-                  <pic:nvPicPr>
-                    <pic:cNvPr id="1" name=""/>
-                    <pic:cNvPicPr/>
-                  </pic:nvPicPr>
-                  <pic:blipFill>
-                    <a:blip r:embed="rId36"/>
-                    <a:stretch>
-                      <a:fillRect/>
-                    </a:stretch>
-                  </pic:blipFill>
-                  <pic:spPr>
-                    <a:xfrm>
-                      <a:off x="0" y="0"/>
                       <a:ext cx="6120130" cy="3468370"/>
                     </a:xfrm>
                     <a:prstGeom prst="rect">
@@ -4305,6 +4154,7 @@
         <w:jc w:val="both"/>
       </w:pPr>
       <w:r>
+        <w:lastRenderedPageBreak/>
         <w:t>Per utilizzare la CIE nell’accesso ad un servizio erogato da una Pubblica Amministrazione, a</w:t>
       </w:r>
       <w:r>
@@ -4392,7 +4242,7 @@
                     </pic:cNvPicPr>
                   </pic:nvPicPr>
                   <pic:blipFill>
-                    <a:blip r:embed="rId37">
+                    <a:blip r:embed="rId35">
                       <a:extLst>
                         <a:ext uri="{28A0092B-C50C-407E-A947-70E740481C1C}">
                           <a14:useLocalDpi xmlns:a14="http://schemas.microsoft.com/office/drawing/2010/main" val="0"/>
@@ -4466,7 +4316,7 @@
                     <pic:cNvPicPr/>
                   </pic:nvPicPr>
                   <pic:blipFill>
-                    <a:blip r:embed="rId38"/>
+                    <a:blip r:embed="rId36"/>
                     <a:stretch>
                       <a:fillRect/>
                     </a:stretch>
@@ -4683,7 +4533,7 @@
                     <pic:cNvPicPr/>
                   </pic:nvPicPr>
                   <pic:blipFill>
-                    <a:blip r:embed="rId39"/>
+                    <a:blip r:embed="rId37"/>
                     <a:stretch>
                       <a:fillRect/>
                     </a:stretch>
@@ -4737,7 +4587,7 @@
                     <pic:cNvPicPr/>
                   </pic:nvPicPr>
                   <pic:blipFill rotWithShape="1">
-                    <a:blip r:embed="rId40"/>
+                    <a:blip r:embed="rId38"/>
                     <a:srcRect t="2677" b="46319"/>
                     <a:stretch/>
                   </pic:blipFill>
@@ -4850,7 +4700,6 @@
       </w:pPr>
       <w:bookmarkStart w:id="32" w:name="_Toc506929167"/>
       <w:r>
-        <w:lastRenderedPageBreak/>
         <w:t>Cambio</w:t>
       </w:r>
       <w:bookmarkEnd w:id="32"/>
@@ -4893,13 +4742,12 @@
       <w:r>
         <w:rPr>
           <w:noProof/>
-          <w:lang w:eastAsia="it-IT"/>
         </w:rPr>
         <w:drawing>
-          <wp:inline distT="0" distB="0" distL="0" distR="0" wp14:anchorId="28FF6D5F" wp14:editId="368AF388">
-            <wp:extent cx="2218944" cy="1280160"/>
+          <wp:inline distT="0" distB="0" distL="0" distR="0" wp14:anchorId="47817AF4" wp14:editId="4D56C4F2">
+            <wp:extent cx="1771650" cy="1714500"/>
             <wp:effectExtent l="0" t="0" r="0" b="0"/>
-            <wp:docPr id="147" name="Immagine 147"/>
+            <wp:docPr id="155" name="Immagine 155"/>
             <wp:cNvGraphicFramePr>
               <a:graphicFrameLocks xmlns:a="http://schemas.openxmlformats.org/drawingml/2006/main" noChangeAspect="1"/>
             </wp:cNvGraphicFramePr>
@@ -4907,36 +4755,23 @@
               <a:graphicData uri="http://schemas.openxmlformats.org/drawingml/2006/picture">
                 <pic:pic xmlns:pic="http://schemas.openxmlformats.org/drawingml/2006/picture">
                   <pic:nvPicPr>
-                    <pic:cNvPr id="0" name="Picture 9"/>
-                    <pic:cNvPicPr>
-                      <a:picLocks noChangeAspect="1" noChangeArrowheads="1"/>
-                    </pic:cNvPicPr>
+                    <pic:cNvPr id="1" name=""/>
+                    <pic:cNvPicPr/>
                   </pic:nvPicPr>
                   <pic:blipFill>
-                    <a:blip r:embed="rId41">
-                      <a:extLst>
-                        <a:ext uri="{28A0092B-C50C-407E-A947-70E740481C1C}">
-                          <a14:useLocalDpi xmlns:a14="http://schemas.microsoft.com/office/drawing/2010/main" val="0"/>
-                        </a:ext>
-                      </a:extLst>
-                    </a:blip>
-                    <a:srcRect/>
+                    <a:blip r:embed="rId39"/>
                     <a:stretch>
                       <a:fillRect/>
                     </a:stretch>
                   </pic:blipFill>
-                  <pic:spPr bwMode="auto">
+                  <pic:spPr>
                     <a:xfrm>
                       <a:off x="0" y="0"/>
-                      <a:ext cx="2236095" cy="1290055"/>
+                      <a:ext cx="1771650" cy="1714500"/>
                     </a:xfrm>
                     <a:prstGeom prst="rect">
                       <a:avLst/>
                     </a:prstGeom>
-                    <a:noFill/>
-                    <a:ln>
-                      <a:noFill/>
-                    </a:ln>
                   </pic:spPr>
                 </pic:pic>
               </a:graphicData>
@@ -4984,7 +4819,7 @@
                     <pic:cNvPicPr/>
                   </pic:nvPicPr>
                   <pic:blipFill rotWithShape="1">
-                    <a:blip r:embed="rId42">
+                    <a:blip r:embed="rId40">
                       <a:extLst>
                         <a:ext uri="{28A0092B-C50C-407E-A947-70E740481C1C}">
                           <a14:useLocalDpi xmlns:a14="http://schemas.microsoft.com/office/drawing/2010/main" val="0"/>
@@ -5061,6 +4896,7 @@
         <w:rPr>
           <w:noProof/>
         </w:rPr>
+        <w:lastRenderedPageBreak/>
         <w:drawing>
           <wp:inline distT="0" distB="0" distL="0" distR="0" wp14:anchorId="41A03A70" wp14:editId="632F0468">
             <wp:extent cx="4412202" cy="2547000"/>
@@ -5077,7 +4913,7 @@
                     <pic:cNvPicPr/>
                   </pic:nvPicPr>
                   <pic:blipFill rotWithShape="1">
-                    <a:blip r:embed="rId43">
+                    <a:blip r:embed="rId41">
                       <a:extLst>
                         <a:ext uri="{28A0092B-C50C-407E-A947-70E740481C1C}">
                           <a14:useLocalDpi xmlns:a14="http://schemas.microsoft.com/office/drawing/2010/main" val="0"/>
@@ -5188,7 +5024,7 @@
                     <pic:cNvPicPr/>
                   </pic:nvPicPr>
                   <pic:blipFill>
-                    <a:blip r:embed="rId44"/>
+                    <a:blip r:embed="rId42"/>
                     <a:stretch>
                       <a:fillRect/>
                     </a:stretch>
@@ -5227,11 +5063,207 @@
           <w:noProof/>
           <w:lang w:eastAsia="it-IT"/>
         </w:rPr>
+        <w:lastRenderedPageBreak/>
         <w:drawing>
           <wp:inline distT="0" distB="0" distL="0" distR="0" wp14:anchorId="55978260" wp14:editId="30718194">
             <wp:extent cx="4438650" cy="2571750"/>
             <wp:effectExtent l="0" t="0" r="0" b="0"/>
             <wp:docPr id="14" name="Immagine 14"/>
+            <wp:cNvGraphicFramePr>
+              <a:graphicFrameLocks xmlns:a="http://schemas.openxmlformats.org/drawingml/2006/main" noChangeAspect="1"/>
+            </wp:cNvGraphicFramePr>
+            <a:graphic xmlns:a="http://schemas.openxmlformats.org/drawingml/2006/main">
+              <a:graphicData uri="http://schemas.openxmlformats.org/drawingml/2006/picture">
+                <pic:pic xmlns:pic="http://schemas.openxmlformats.org/drawingml/2006/picture">
+                  <pic:nvPicPr>
+                    <pic:cNvPr id="1" name=""/>
+                    <pic:cNvPicPr/>
+                  </pic:nvPicPr>
+                  <pic:blipFill>
+                    <a:blip r:embed="rId43"/>
+                    <a:stretch>
+                      <a:fillRect/>
+                    </a:stretch>
+                  </pic:blipFill>
+                  <pic:spPr>
+                    <a:xfrm>
+                      <a:off x="0" y="0"/>
+                      <a:ext cx="4438650" cy="2571750"/>
+                    </a:xfrm>
+                    <a:prstGeom prst="rect">
+                      <a:avLst/>
+                    </a:prstGeom>
+                  </pic:spPr>
+                </pic:pic>
+              </a:graphicData>
+            </a:graphic>
+          </wp:inline>
+        </w:drawing>
+      </w:r>
+    </w:p>
+    <w:p/>
+    <w:p>
+      <w:pPr>
+        <w:jc w:val="both"/>
+      </w:pPr>
+      <w:r>
+        <w:t>In caso di blocco del PIN è necessario procedere allo sblocco tramite il PUK</w:t>
+      </w:r>
+      <w:r>
+        <w:t>.</w:t>
+      </w:r>
+      <w:r>
+        <w:t xml:space="preserve"> Consultare il paragrafo §</w:t>
+      </w:r>
+      <w:r>
+        <w:fldChar w:fldCharType="begin"/>
+      </w:r>
+      <w:r>
+        <w:instrText xml:space="preserve"> REF _Ref482120372 \r \h </w:instrText>
+      </w:r>
+      <w:r>
+        <w:fldChar w:fldCharType="separate"/>
+      </w:r>
+      <w:r>
+        <w:t>7.3</w:t>
+      </w:r>
+      <w:r>
+        <w:fldChar w:fldCharType="end"/>
+      </w:r>
+      <w:r>
+        <w:t xml:space="preserve"> </w:t>
+      </w:r>
+      <w:r>
+        <w:fldChar w:fldCharType="begin"/>
+      </w:r>
+      <w:r>
+        <w:instrText xml:space="preserve"> REF _Ref482120386 \h </w:instrText>
+      </w:r>
+      <w:r>
+        <w:fldChar w:fldCharType="separate"/>
+      </w:r>
+      <w:r>
+        <w:t>Sblocco</w:t>
+      </w:r>
+      <w:r>
+        <w:fldChar w:fldCharType="end"/>
+      </w:r>
+      <w:r>
+        <w:t xml:space="preserve"> per ulteriori dettagli in merito alla procedura di sblocco PIN.</w:t>
+      </w:r>
+    </w:p>
+    <w:p/>
+    <w:p/>
+    <w:p/>
+    <w:p/>
+    <w:p>
+      <w:pPr>
+        <w:pStyle w:val="Titolo2"/>
+        <w:numPr>
+          <w:ilvl w:val="1"/>
+          <w:numId w:val="1"/>
+        </w:numPr>
+      </w:pPr>
+      <w:bookmarkStart w:id="33" w:name="_Ref482120372"/>
+      <w:bookmarkStart w:id="34" w:name="_Ref482120386"/>
+      <w:bookmarkStart w:id="35" w:name="_Toc506929168"/>
+      <w:r>
+        <w:t>Sblocco</w:t>
+      </w:r>
+      <w:bookmarkEnd w:id="33"/>
+      <w:bookmarkEnd w:id="34"/>
+      <w:bookmarkEnd w:id="35"/>
+    </w:p>
+    <w:p/>
+    <w:p>
+      <w:pPr>
+        <w:jc w:val="both"/>
+      </w:pPr>
+      <w:r>
+        <w:t xml:space="preserve">In caso di blocco del PIN questo deve essere sbloccato e reimpostato inserendo il PUK. </w:t>
+      </w:r>
+    </w:p>
+    <w:p>
+      <w:r>
+        <w:t xml:space="preserve">Per sbloccare il PIN appoggiare la CIE sul lettore di </w:t>
+      </w:r>
+      <w:proofErr w:type="spellStart"/>
+      <w:r>
+        <w:t>smart</w:t>
+      </w:r>
+      <w:proofErr w:type="spellEnd"/>
+      <w:r>
+        <w:t xml:space="preserve"> card e selezionare Sblocco PIN dal menu avvio:</w:t>
+      </w:r>
+    </w:p>
+    <w:p>
+      <w:pPr>
+        <w:jc w:val="center"/>
+      </w:pPr>
+      <w:r>
+        <w:rPr>
+          <w:noProof/>
+        </w:rPr>
+        <w:drawing>
+          <wp:inline distT="0" distB="0" distL="0" distR="0" wp14:anchorId="1F7EBFC8" wp14:editId="5C90193F">
+            <wp:extent cx="1771650" cy="1714500"/>
+            <wp:effectExtent l="0" t="0" r="0" b="0"/>
+            <wp:docPr id="156" name="Immagine 156"/>
+            <wp:cNvGraphicFramePr>
+              <a:graphicFrameLocks xmlns:a="http://schemas.openxmlformats.org/drawingml/2006/main" noChangeAspect="1"/>
+            </wp:cNvGraphicFramePr>
+            <a:graphic xmlns:a="http://schemas.openxmlformats.org/drawingml/2006/main">
+              <a:graphicData uri="http://schemas.openxmlformats.org/drawingml/2006/picture">
+                <pic:pic xmlns:pic="http://schemas.openxmlformats.org/drawingml/2006/picture">
+                  <pic:nvPicPr>
+                    <pic:cNvPr id="1" name=""/>
+                    <pic:cNvPicPr/>
+                  </pic:nvPicPr>
+                  <pic:blipFill>
+                    <a:blip r:embed="rId44"/>
+                    <a:stretch>
+                      <a:fillRect/>
+                    </a:stretch>
+                  </pic:blipFill>
+                  <pic:spPr>
+                    <a:xfrm>
+                      <a:off x="0" y="0"/>
+                      <a:ext cx="1771650" cy="1714500"/>
+                    </a:xfrm>
+                    <a:prstGeom prst="rect">
+                      <a:avLst/>
+                    </a:prstGeom>
+                  </pic:spPr>
+                </pic:pic>
+              </a:graphicData>
+            </a:graphic>
+          </wp:inline>
+        </w:drawing>
+      </w:r>
+    </w:p>
+    <w:p>
+      <w:r>
+        <w:t>Inserire il PUK della CIE</w:t>
+      </w:r>
+      <w:r>
+        <w:t xml:space="preserve"> e premere su OK.</w:t>
+      </w:r>
+    </w:p>
+    <w:p>
+      <w:pPr>
+        <w:jc w:val="center"/>
+      </w:pPr>
+      <w:r>
+        <w:rPr>
+          <w:noProof/>
+          <w:lang w:eastAsia="it-IT"/>
+        </w:rPr>
+        <w:lastRenderedPageBreak/>
+        <w:drawing>
+          <wp:inline distT="0" distB="0" distL="0" distR="0" wp14:anchorId="68C031AA" wp14:editId="50266078">
+            <wp:extent cx="4381805" cy="2540395"/>
+            <wp:effectExtent l="0" t="0" r="0" b="0"/>
+            <wp:docPr id="163" name="Immagine 163"/>
             <wp:cNvGraphicFramePr>
               <a:graphicFrameLocks xmlns:a="http://schemas.openxmlformats.org/drawingml/2006/main" noChangeAspect="1"/>
             </wp:cNvGraphicFramePr>
@@ -5251,215 +5283,6 @@
                   <pic:spPr>
                     <a:xfrm>
                       <a:off x="0" y="0"/>
-                      <a:ext cx="4438650" cy="2571750"/>
-                    </a:xfrm>
-                    <a:prstGeom prst="rect">
-                      <a:avLst/>
-                    </a:prstGeom>
-                  </pic:spPr>
-                </pic:pic>
-              </a:graphicData>
-            </a:graphic>
-          </wp:inline>
-        </w:drawing>
-      </w:r>
-    </w:p>
-    <w:p/>
-    <w:p>
-      <w:pPr>
-        <w:jc w:val="both"/>
-      </w:pPr>
-      <w:r>
-        <w:t>In caso di blocco del PIN è necessario procedere allo sblocco tramite il PUK</w:t>
-      </w:r>
-      <w:r>
-        <w:t>.</w:t>
-      </w:r>
-      <w:r>
-        <w:t xml:space="preserve"> Consultare il paragrafo §</w:t>
-      </w:r>
-      <w:r>
-        <w:fldChar w:fldCharType="begin"/>
-      </w:r>
-      <w:r>
-        <w:instrText xml:space="preserve"> REF _Ref482120372 \r \h </w:instrText>
-      </w:r>
-      <w:r>
-        <w:fldChar w:fldCharType="separate"/>
-      </w:r>
-      <w:r>
-        <w:t>7.3</w:t>
-      </w:r>
-      <w:r>
-        <w:fldChar w:fldCharType="end"/>
-      </w:r>
-      <w:r>
-        <w:t xml:space="preserve"> </w:t>
-      </w:r>
-      <w:r>
-        <w:fldChar w:fldCharType="begin"/>
-      </w:r>
-      <w:r>
-        <w:instrText xml:space="preserve"> REF _Ref482120386 \h </w:instrText>
-      </w:r>
-      <w:r>
-        <w:fldChar w:fldCharType="separate"/>
-      </w:r>
-      <w:r>
-        <w:t>Sblocco</w:t>
-      </w:r>
-      <w:r>
-        <w:fldChar w:fldCharType="end"/>
-      </w:r>
-      <w:r>
-        <w:t xml:space="preserve"> per ulteriori dettagli in merito alla procedura di sblocco PIN.</w:t>
-      </w:r>
-    </w:p>
-    <w:p/>
-    <w:p/>
-    <w:p/>
-    <w:p/>
-    <w:p>
-      <w:pPr>
-        <w:pStyle w:val="Titolo2"/>
-        <w:numPr>
-          <w:ilvl w:val="1"/>
-          <w:numId w:val="1"/>
-        </w:numPr>
-      </w:pPr>
-      <w:bookmarkStart w:id="33" w:name="_Ref482120372"/>
-      <w:bookmarkStart w:id="34" w:name="_Ref482120386"/>
-      <w:bookmarkStart w:id="35" w:name="_Toc506929168"/>
-      <w:r>
-        <w:lastRenderedPageBreak/>
-        <w:t>Sblocco</w:t>
-      </w:r>
-      <w:bookmarkEnd w:id="33"/>
-      <w:bookmarkEnd w:id="34"/>
-      <w:bookmarkEnd w:id="35"/>
-    </w:p>
-    <w:p/>
-    <w:p>
-      <w:pPr>
-        <w:jc w:val="both"/>
-      </w:pPr>
-      <w:r>
-        <w:t xml:space="preserve">In caso di blocco del PIN questo deve essere sbloccato e reimpostato inserendo il PUK. </w:t>
-      </w:r>
-    </w:p>
-    <w:p>
-      <w:r>
-        <w:t xml:space="preserve">Per sbloccare il PIN appoggiare la CIE sul lettore di </w:t>
-      </w:r>
-      <w:proofErr w:type="spellStart"/>
-      <w:r>
-        <w:t>smart</w:t>
-      </w:r>
-      <w:proofErr w:type="spellEnd"/>
-      <w:r>
-        <w:t xml:space="preserve"> card e selezionare Sblocco PIN dal menu avvio:</w:t>
-      </w:r>
-    </w:p>
-    <w:p>
-      <w:pPr>
-        <w:jc w:val="center"/>
-      </w:pPr>
-      <w:r>
-        <w:rPr>
-          <w:noProof/>
-          <w:lang w:eastAsia="it-IT"/>
-        </w:rPr>
-        <w:drawing>
-          <wp:inline distT="0" distB="0" distL="0" distR="0" wp14:anchorId="67C7869A" wp14:editId="502F4070">
-            <wp:extent cx="2069598" cy="1232452"/>
-            <wp:effectExtent l="0" t="0" r="6985" b="6350"/>
-            <wp:docPr id="161" name="Immagine 161"/>
-            <wp:cNvGraphicFramePr>
-              <a:graphicFrameLocks xmlns:a="http://schemas.openxmlformats.org/drawingml/2006/main" noChangeAspect="1"/>
-            </wp:cNvGraphicFramePr>
-            <a:graphic xmlns:a="http://schemas.openxmlformats.org/drawingml/2006/main">
-              <a:graphicData uri="http://schemas.openxmlformats.org/drawingml/2006/picture">
-                <pic:pic xmlns:pic="http://schemas.openxmlformats.org/drawingml/2006/picture">
-                  <pic:nvPicPr>
-                    <pic:cNvPr id="0" name="Picture 12"/>
-                    <pic:cNvPicPr>
-                      <a:picLocks noChangeAspect="1" noChangeArrowheads="1"/>
-                    </pic:cNvPicPr>
-                  </pic:nvPicPr>
-                  <pic:blipFill>
-                    <a:blip r:embed="rId46">
-                      <a:extLst>
-                        <a:ext uri="{28A0092B-C50C-407E-A947-70E740481C1C}">
-                          <a14:useLocalDpi xmlns:a14="http://schemas.microsoft.com/office/drawing/2010/main" val="0"/>
-                        </a:ext>
-                      </a:extLst>
-                    </a:blip>
-                    <a:srcRect/>
-                    <a:stretch>
-                      <a:fillRect/>
-                    </a:stretch>
-                  </pic:blipFill>
-                  <pic:spPr bwMode="auto">
-                    <a:xfrm>
-                      <a:off x="0" y="0"/>
-                      <a:ext cx="2204092" cy="1312544"/>
-                    </a:xfrm>
-                    <a:prstGeom prst="rect">
-                      <a:avLst/>
-                    </a:prstGeom>
-                    <a:noFill/>
-                    <a:ln>
-                      <a:noFill/>
-                    </a:ln>
-                  </pic:spPr>
-                </pic:pic>
-              </a:graphicData>
-            </a:graphic>
-          </wp:inline>
-        </w:drawing>
-      </w:r>
-    </w:p>
-    <w:p>
-      <w:r>
-        <w:t>Inserire il PUK della CIE</w:t>
-      </w:r>
-      <w:r>
-        <w:t xml:space="preserve"> e premere su OK.</w:t>
-      </w:r>
-    </w:p>
-    <w:p>
-      <w:pPr>
-        <w:jc w:val="center"/>
-      </w:pPr>
-      <w:r>
-        <w:rPr>
-          <w:noProof/>
-          <w:lang w:eastAsia="it-IT"/>
-        </w:rPr>
-        <w:drawing>
-          <wp:inline distT="0" distB="0" distL="0" distR="0" wp14:anchorId="68C031AA" wp14:editId="50266078">
-            <wp:extent cx="4381805" cy="2540395"/>
-            <wp:effectExtent l="0" t="0" r="0" b="0"/>
-            <wp:docPr id="163" name="Immagine 163"/>
-            <wp:cNvGraphicFramePr>
-              <a:graphicFrameLocks xmlns:a="http://schemas.openxmlformats.org/drawingml/2006/main" noChangeAspect="1"/>
-            </wp:cNvGraphicFramePr>
-            <a:graphic xmlns:a="http://schemas.openxmlformats.org/drawingml/2006/main">
-              <a:graphicData uri="http://schemas.openxmlformats.org/drawingml/2006/picture">
-                <pic:pic xmlns:pic="http://schemas.openxmlformats.org/drawingml/2006/picture">
-                  <pic:nvPicPr>
-                    <pic:cNvPr id="1" name=""/>
-                    <pic:cNvPicPr/>
-                  </pic:nvPicPr>
-                  <pic:blipFill>
-                    <a:blip r:embed="rId47"/>
-                    <a:stretch>
-                      <a:fillRect/>
-                    </a:stretch>
-                  </pic:blipFill>
-                  <pic:spPr>
-                    <a:xfrm>
-                      <a:off x="0" y="0"/>
                       <a:ext cx="4401352" cy="2551728"/>
                     </a:xfrm>
                     <a:prstGeom prst="rect">
@@ -5532,7 +5355,7 @@
                     <pic:cNvPicPr/>
                   </pic:nvPicPr>
                   <pic:blipFill>
-                    <a:blip r:embed="rId48"/>
+                    <a:blip r:embed="rId46"/>
                     <a:stretch>
                       <a:fillRect/>
                     </a:stretch>
@@ -5583,6 +5406,7 @@
           <w:noProof/>
           <w:lang w:eastAsia="it-IT"/>
         </w:rPr>
+        <w:lastRenderedPageBreak/>
         <w:drawing>
           <wp:inline distT="0" distB="0" distL="0" distR="0" wp14:anchorId="0851288D" wp14:editId="7E415C91">
             <wp:extent cx="4933950" cy="2828925"/>
@@ -5601,7 +5425,7 @@
                     </pic:cNvPicPr>
                   </pic:nvPicPr>
                   <pic:blipFill>
-                    <a:blip r:embed="rId49">
+                    <a:blip r:embed="rId47">
                       <a:extLst>
                         <a:ext uri="{28A0092B-C50C-407E-A947-70E740481C1C}">
                           <a14:useLocalDpi xmlns:a14="http://schemas.microsoft.com/office/drawing/2010/main" val="0"/>
@@ -5683,7 +5507,7 @@
                     <pic:cNvPicPr/>
                   </pic:nvPicPr>
                   <pic:blipFill>
-                    <a:blip r:embed="rId50"/>
+                    <a:blip r:embed="rId48"/>
                     <a:stretch>
                       <a:fillRect/>
                     </a:stretch>
@@ -5751,7 +5575,7 @@
                     <pic:cNvPicPr/>
                   </pic:nvPicPr>
                   <pic:blipFill>
-                    <a:blip r:embed="rId51"/>
+                    <a:blip r:embed="rId49"/>
                     <a:stretch>
                       <a:fillRect/>
                     </a:stretch>
@@ -5847,9 +5671,9 @@
       </w:r>
     </w:p>
     <w:sectPr>
-      <w:headerReference w:type="default" r:id="rId52"/>
+      <w:headerReference w:type="default" r:id="rId50"/>
       <w:pgSz w:w="11906" w:h="16838"/>
-      <w:pgMar w:top="1417" w:right="1134" w:bottom="1134" w:left="1134" w:header="708" w:footer="708" w:gutter="0"/>
+      <w:pgMar w:top="1417" w:right="1134" w:bottom="851" w:left="1134" w:header="708" w:footer="708" w:gutter="0"/>
       <w:cols w:space="708"/>
       <w:docGrid w:linePitch="360"/>
     </w:sectPr>
@@ -5912,30 +5736,21 @@
   <w:p>
     <w:pPr>
       <w:pStyle w:val="Intestazione"/>
-      <w:jc w:val="right"/>
       <w:rPr>
         <w:rFonts w:ascii="Calibri" w:hAnsi="Calibri"/>
       </w:rPr>
     </w:pPr>
     <w:r>
       <w:rPr>
-        <w:rFonts w:asciiTheme="minorHAnsi" w:hAnsiTheme="minorHAnsi"/>
+        <w:rFonts w:ascii="Calibri" w:hAnsi="Calibri" w:cs="Calibri"/>
         <w:noProof/>
         <w:sz w:val="20"/>
       </w:rPr>
       <w:drawing>
-        <wp:anchor distT="0" distB="0" distL="114300" distR="114300" simplePos="0" relativeHeight="251659264" behindDoc="0" locked="0" layoutInCell="1" allowOverlap="1" wp14:anchorId="2A0EE8F5" wp14:editId="538336A0">
-          <wp:simplePos x="0" y="0"/>
-          <wp:positionH relativeFrom="column">
-            <wp:posOffset>5727700</wp:posOffset>
-          </wp:positionH>
-          <wp:positionV relativeFrom="paragraph">
-            <wp:posOffset>-337185</wp:posOffset>
-          </wp:positionV>
-          <wp:extent cx="914400" cy="800100"/>
-          <wp:effectExtent l="0" t="0" r="0" b="12700"/>
-          <wp:wrapSquare wrapText="left"/>
-          <wp:docPr id="153" name="Immagine 5" descr="Logo_IPZS_Vettoriale"/>
+        <wp:inline distT="0" distB="0" distL="0" distR="0" wp14:anchorId="569BE2B9" wp14:editId="412DC656">
+          <wp:extent cx="2017288" cy="836579"/>
+          <wp:effectExtent l="0" t="0" r="2540" b="1905"/>
+          <wp:docPr id="150" name="Immagine 150"/>
           <wp:cNvGraphicFramePr>
             <a:graphicFrameLocks xmlns:a="http://schemas.openxmlformats.org/drawingml/2006/main" noChangeAspect="1"/>
           </wp:cNvGraphicFramePr>
@@ -5943,13 +5758,68 @@
             <a:graphicData uri="http://schemas.openxmlformats.org/drawingml/2006/picture">
               <pic:pic xmlns:pic="http://schemas.openxmlformats.org/drawingml/2006/picture">
                 <pic:nvPicPr>
-                  <pic:cNvPr id="0" name="Picture 5" descr="Logo_IPZS_Vettoriale"/>
+                  <pic:cNvPr id="1" name="mdi_ml_tricolore_3d.jpg"/>
+                  <pic:cNvPicPr/>
+                </pic:nvPicPr>
+                <pic:blipFill>
+                  <a:blip r:embed="rId1">
+                    <a:extLst>
+                      <a:ext uri="{28A0092B-C50C-407E-A947-70E740481C1C}">
+                        <a14:useLocalDpi xmlns:a14="http://schemas.microsoft.com/office/drawing/2010/main" val="0"/>
+                      </a:ext>
+                    </a:extLst>
+                  </a:blip>
+                  <a:stretch>
+                    <a:fillRect/>
+                  </a:stretch>
+                </pic:blipFill>
+                <pic:spPr>
+                  <a:xfrm>
+                    <a:off x="0" y="0"/>
+                    <a:ext cx="2074201" cy="860181"/>
+                  </a:xfrm>
+                  <a:prstGeom prst="rect">
+                    <a:avLst/>
+                  </a:prstGeom>
+                </pic:spPr>
+              </pic:pic>
+            </a:graphicData>
+          </a:graphic>
+        </wp:inline>
+      </w:drawing>
+    </w:r>
+    <w:r>
+      <w:rPr>
+        <w:rFonts w:ascii="Calibri" w:hAnsi="Calibri"/>
+      </w:rPr>
+      <w:t xml:space="preserve">                                                                                          </w:t>
+    </w:r>
+    <w:r>
+      <w:rPr>
+        <w:i/>
+        <w:iCs/>
+        <w:noProof/>
+        <w:sz w:val="52"/>
+      </w:rPr>
+      <w:drawing>
+        <wp:inline distT="0" distB="0" distL="0" distR="0" wp14:anchorId="75EA9965" wp14:editId="51435257">
+          <wp:extent cx="933855" cy="1123815"/>
+          <wp:effectExtent l="0" t="0" r="0" b="0"/>
+          <wp:docPr id="152" name="Immagine 152" descr="verticale colore per carta intestata esterna"/>
+          <wp:cNvGraphicFramePr>
+            <a:graphicFrameLocks xmlns:a="http://schemas.openxmlformats.org/drawingml/2006/main"/>
+          </wp:cNvGraphicFramePr>
+          <a:graphic xmlns:a="http://schemas.openxmlformats.org/drawingml/2006/main">
+            <a:graphicData uri="http://schemas.openxmlformats.org/drawingml/2006/picture">
+              <pic:pic xmlns:pic="http://schemas.openxmlformats.org/drawingml/2006/picture">
+                <pic:nvPicPr>
+                  <pic:cNvPr id="0" name="Picture 2" descr="verticale colore per carta intestata esterna"/>
                   <pic:cNvPicPr>
-                    <a:picLocks noChangeAspect="1" noChangeArrowheads="1"/>
+                    <a:picLocks/>
                   </pic:cNvPicPr>
                 </pic:nvPicPr>
                 <pic:blipFill>
-                  <a:blip r:embed="rId1" cstate="print">
+                  <a:blip r:embed="rId2">
                     <a:extLst>
                       <a:ext uri="{28A0092B-C50C-407E-A947-70E740481C1C}">
                         <a14:useLocalDpi xmlns:a14="http://schemas.microsoft.com/office/drawing/2010/main" val="0"/>
@@ -5964,7 +5834,7 @@
                 <pic:spPr bwMode="auto">
                   <a:xfrm>
                     <a:off x="0" y="0"/>
-                    <a:ext cx="914400" cy="800100"/>
+                    <a:ext cx="933855" cy="1123815"/>
                   </a:xfrm>
                   <a:prstGeom prst="rect">
                     <a:avLst/>
@@ -5977,13 +5847,7 @@
               </pic:pic>
             </a:graphicData>
           </a:graphic>
-          <wp14:sizeRelH relativeFrom="page">
-            <wp14:pctWidth>0</wp14:pctWidth>
-          </wp14:sizeRelH>
-          <wp14:sizeRelV relativeFrom="page">
-            <wp14:pctHeight>0</wp14:pctHeight>
-          </wp14:sizeRelV>
-        </wp:anchor>
+        </wp:inline>
       </w:drawing>
     </w:r>
   </w:p>

</xml_diff>

<commit_message>
Corretti refusi nel paragrafo relativo al cambio PIN
</commit_message>
<xml_diff>
--- a/DOC/CIE 3.0 - Manuale d'uso del middleware CIE.docx
+++ b/DOC/CIE 3.0 - Manuale d'uso del middleware CIE.docx
@@ -261,9 +261,9 @@
         </w:rPr>
         <w:fldChar w:fldCharType="separate"/>
       </w:r>
-      <w:bookmarkStart w:id="8" w:name="_Toc475011072"/>
+      <w:bookmarkStart w:id="8" w:name="_Toc467862240"/>
       <w:bookmarkStart w:id="9" w:name="_Toc473283927"/>
-      <w:bookmarkStart w:id="10" w:name="_Toc467862240"/>
+      <w:bookmarkStart w:id="10" w:name="_Toc475011072"/>
       <w:r>
         <w:rPr>
           <w:rFonts w:asciiTheme="minorHAnsi" w:hAnsiTheme="minorHAnsi"/>
@@ -271,7 +271,7 @@
           <w:sz w:val="36"/>
           <w:szCs w:val="36"/>
         </w:rPr>
-        <w:t>23/10/18</w:t>
+        <w:t>24/01/19</w:t>
       </w:r>
       <w:bookmarkEnd w:id="8"/>
       <w:bookmarkEnd w:id="9"/>
@@ -1960,12 +1960,7 @@
       </w:r>
       <w:proofErr w:type="spellStart"/>
       <w:r>
-        <w:t>Middle</w:t>
-      </w:r>
-      <w:bookmarkStart w:id="16" w:name="_GoBack"/>
-      <w:bookmarkEnd w:id="16"/>
-      <w:r>
-        <w:t>ware</w:t>
+        <w:t>Middleware</w:t>
       </w:r>
       <w:proofErr w:type="spellEnd"/>
       <w:r>
@@ -2179,9 +2174,9 @@
           <w:numId w:val="1"/>
         </w:numPr>
       </w:pPr>
-      <w:bookmarkStart w:id="17" w:name="_Ref506928239"/>
-      <w:bookmarkStart w:id="18" w:name="_Ref506928389"/>
-      <w:bookmarkStart w:id="19" w:name="_Toc506929160"/>
+      <w:bookmarkStart w:id="16" w:name="_Ref506928239"/>
+      <w:bookmarkStart w:id="17" w:name="_Ref506928389"/>
+      <w:bookmarkStart w:id="18" w:name="_Toc506929160"/>
       <w:r>
         <w:t>Primo utilizzo della CIE</w:t>
       </w:r>
@@ -2195,9 +2190,9 @@
       <w:r>
         <w:t>iddleware</w:t>
       </w:r>
+      <w:bookmarkEnd w:id="16"/>
       <w:bookmarkEnd w:id="17"/>
       <w:bookmarkEnd w:id="18"/>
-      <w:bookmarkEnd w:id="19"/>
       <w:proofErr w:type="spellEnd"/>
     </w:p>
     <w:p/>
@@ -2293,9 +2288,9 @@
         <w:pStyle w:val="Titolo2"/>
         <w:jc w:val="center"/>
       </w:pPr>
-      <w:bookmarkStart w:id="20" w:name="_Toc482692003"/>
-      <w:bookmarkStart w:id="21" w:name="_Toc494400720"/>
-      <w:bookmarkStart w:id="22" w:name="_Toc506929161"/>
+      <w:bookmarkStart w:id="19" w:name="_Toc482692003"/>
+      <w:bookmarkStart w:id="20" w:name="_Toc494400720"/>
+      <w:bookmarkStart w:id="21" w:name="_Toc506929161"/>
       <w:r>
         <w:rPr>
           <w:noProof/>
@@ -2337,9 +2332,9 @@
           </wp:inline>
         </w:drawing>
       </w:r>
+      <w:bookmarkEnd w:id="19"/>
       <w:bookmarkEnd w:id="20"/>
       <w:bookmarkEnd w:id="21"/>
-      <w:bookmarkEnd w:id="22"/>
     </w:p>
     <w:p/>
     <w:p>
@@ -2660,6 +2655,8 @@
         <w:ind w:left="720"/>
       </w:pPr>
     </w:p>
+    <w:p/>
+    <w:p/>
     <w:p>
       <w:pPr>
         <w:pStyle w:val="Titolo2"/>
@@ -2668,8 +2665,9 @@
           <w:numId w:val="1"/>
         </w:numPr>
       </w:pPr>
-      <w:bookmarkStart w:id="23" w:name="_Toc506929162"/>
-      <w:r>
+      <w:bookmarkStart w:id="22" w:name="_Toc506929162"/>
+      <w:r>
+        <w:lastRenderedPageBreak/>
         <w:t xml:space="preserve">Accesso ad un servizio mediante il </w:t>
       </w:r>
       <w:r>
@@ -2681,7 +2679,7 @@
       <w:r>
         <w:t>e la CIE</w:t>
       </w:r>
-      <w:bookmarkEnd w:id="23"/>
+      <w:bookmarkEnd w:id="22"/>
     </w:p>
     <w:p/>
     <w:p>
@@ -2689,7 +2687,6 @@
         <w:jc w:val="both"/>
       </w:pPr>
       <w:r>
-        <w:lastRenderedPageBreak/>
         <w:t xml:space="preserve">La CIE può essere utilizzata per </w:t>
       </w:r>
       <w:r>
@@ -2757,7 +2754,7 @@
           <w:lang w:val="en-US"/>
         </w:rPr>
       </w:pPr>
-      <w:bookmarkStart w:id="24" w:name="_Toc506929163"/>
+      <w:bookmarkStart w:id="23" w:name="_Toc506929163"/>
       <w:r>
         <w:rPr>
           <w:lang w:val="en-US"/>
@@ -2782,7 +2779,7 @@
         </w:rPr>
         <w:t xml:space="preserve"> e Opera</w:t>
       </w:r>
-      <w:bookmarkEnd w:id="24"/>
+      <w:bookmarkEnd w:id="23"/>
     </w:p>
     <w:p>
       <w:pPr>
@@ -3368,19 +3365,19 @@
           <w:numId w:val="1"/>
         </w:numPr>
       </w:pPr>
-      <w:bookmarkStart w:id="25" w:name="_Ref482020182"/>
-      <w:bookmarkStart w:id="26" w:name="_Ref482020225"/>
-      <w:bookmarkStart w:id="27" w:name="_Ref482020234"/>
-      <w:bookmarkStart w:id="28" w:name="_Ref482020253"/>
-      <w:bookmarkStart w:id="29" w:name="_Toc506929164"/>
+      <w:bookmarkStart w:id="24" w:name="_Ref482020182"/>
+      <w:bookmarkStart w:id="25" w:name="_Ref482020225"/>
+      <w:bookmarkStart w:id="26" w:name="_Ref482020234"/>
+      <w:bookmarkStart w:id="27" w:name="_Ref482020253"/>
+      <w:bookmarkStart w:id="28" w:name="_Toc506929164"/>
       <w:r>
         <w:t>Firefox</w:t>
       </w:r>
+      <w:bookmarkEnd w:id="24"/>
       <w:bookmarkEnd w:id="25"/>
       <w:bookmarkEnd w:id="26"/>
       <w:bookmarkEnd w:id="27"/>
       <w:bookmarkEnd w:id="28"/>
-      <w:bookmarkEnd w:id="29"/>
     </w:p>
     <w:p/>
     <w:p>
@@ -4455,12 +4452,12 @@
           <w:numId w:val="1"/>
         </w:numPr>
       </w:pPr>
-      <w:bookmarkStart w:id="30" w:name="_Toc506929165"/>
+      <w:bookmarkStart w:id="29" w:name="_Toc506929165"/>
       <w:r>
         <w:lastRenderedPageBreak/>
         <w:t>Gestione del PIN utente</w:t>
       </w:r>
-      <w:bookmarkEnd w:id="30"/>
+      <w:bookmarkEnd w:id="29"/>
     </w:p>
     <w:p/>
     <w:p>
@@ -4471,11 +4468,11 @@
           <w:numId w:val="1"/>
         </w:numPr>
       </w:pPr>
-      <w:bookmarkStart w:id="31" w:name="_Toc506929166"/>
+      <w:bookmarkStart w:id="30" w:name="_Toc506929166"/>
       <w:r>
         <w:t>Dov’è il PIN utente?</w:t>
       </w:r>
-      <w:bookmarkEnd w:id="31"/>
+      <w:bookmarkEnd w:id="30"/>
     </w:p>
     <w:p/>
     <w:p>
@@ -4698,11 +4695,11 @@
           <w:numId w:val="1"/>
         </w:numPr>
       </w:pPr>
-      <w:bookmarkStart w:id="32" w:name="_Toc506929167"/>
+      <w:bookmarkStart w:id="31" w:name="_Toc506929167"/>
       <w:r>
         <w:t>Cambio</w:t>
       </w:r>
-      <w:bookmarkEnd w:id="32"/>
+      <w:bookmarkEnd w:id="31"/>
     </w:p>
     <w:p/>
     <w:p>
@@ -4786,7 +4783,10 @@
         <w:t xml:space="preserve">Inserire </w:t>
       </w:r>
       <w:r>
-        <w:t>le ultime 4 cifre del</w:t>
+        <w:t>tutte e 8 le cifre</w:t>
+      </w:r>
+      <w:r>
+        <w:t xml:space="preserve"> del</w:t>
       </w:r>
       <w:r>
         <w:t xml:space="preserve"> PIN attuale della CIE</w:t>
@@ -4861,7 +4861,12 @@
         <w:t xml:space="preserve">Inserire quindi </w:t>
       </w:r>
       <w:r>
-        <w:t>le ultime 4 cifre del</w:t>
+        <w:t>tutte le 8</w:t>
+      </w:r>
+      <w:bookmarkStart w:id="32" w:name="_GoBack"/>
+      <w:bookmarkEnd w:id="32"/>
+      <w:r>
+        <w:t xml:space="preserve"> cifre del</w:t>
       </w:r>
       <w:r>
         <w:t xml:space="preserve"> nuovo PIN e confermare</w:t>

</xml_diff>